<commit_message>
Add SUT v.0.1 modify STP
</commit_message>
<xml_diff>
--- a/Document/STP/STP.docx
+++ b/Document/STP/STP.docx
@@ -3507,6 +3507,40 @@
     </w:p>
     <w:p>
       <w:pPr>
+        <w:widowControl/>
+        <w:rPr>
+          <w:rFonts w:ascii="Times New Roman" w:eastAsia="標楷體" w:hAnsi="Times New Roman" w:cs="新細明體"/>
+          <w:bCs/>
+          <w:color w:val="000000"/>
+          <w:kern w:val="0"/>
+          <w:szCs w:val="27"/>
+        </w:rPr>
+      </w:pPr>
+      <w:r>
+        <w:rPr>
+          <w:rFonts w:ascii="Times New Roman" w:eastAsia="標楷體" w:hAnsi="Times New Roman"/>
+          <w:bCs/>
+          <w:color w:val="000000"/>
+          <w:szCs w:val="27"/>
+        </w:rPr>
+        <w:br w:type="page"/>
+      </w:r>
+    </w:p>
+    <w:p>
+      <w:pPr>
+        <w:pStyle w:val="Web"/>
+        <w:shd w:val="clear" w:color="auto" w:fill="FFFFFF"/>
+        <w:spacing w:before="0" w:beforeAutospacing="0" w:after="0" w:afterAutospacing="0"/>
+        <w:rPr>
+          <w:rFonts w:ascii="Times New Roman" w:eastAsia="標楷體" w:hAnsi="Times New Roman" w:hint="eastAsia"/>
+          <w:bCs/>
+          <w:color w:val="000000"/>
+          <w:szCs w:val="27"/>
+        </w:rPr>
+      </w:pPr>
+    </w:p>
+    <w:p>
+      <w:pPr>
         <w:pStyle w:val="a3"/>
         <w:numPr>
           <w:ilvl w:val="0"/>
@@ -3593,7 +3627,6 @@
           <w:sz w:val="28"/>
           <w:szCs w:val="27"/>
         </w:rPr>
-        <w:lastRenderedPageBreak/>
         <w:t>Executable Code</w:t>
       </w:r>
       <w:bookmarkEnd w:id="4"/>
@@ -3633,11 +3666,9 @@
     <w:p>
       <w:pPr>
         <w:rPr>
-          <w:rFonts w:ascii="Times New Roman" w:eastAsia="標楷體" w:hAnsi="Times New Roman" w:hint="eastAsia"/>
-        </w:rPr>
-      </w:pPr>
-      <w:bookmarkStart w:id="5" w:name="_GoBack"/>
-      <w:bookmarkEnd w:id="5"/>
+          <w:rFonts w:ascii="Times New Roman" w:eastAsia="標楷體" w:hAnsi="Times New Roman"/>
+        </w:rPr>
+      </w:pPr>
     </w:p>
     <w:p>
       <w:pPr>
@@ -3658,7 +3689,7 @@
           <w:szCs w:val="27"/>
         </w:rPr>
       </w:pPr>
-      <w:bookmarkStart w:id="6" w:name="_Toc4420194"/>
+      <w:bookmarkStart w:id="5" w:name="_Toc4420194"/>
       <w:r>
         <w:rPr>
           <w:rFonts w:ascii="Times New Roman" w:eastAsia="標楷體" w:hAnsi="Times New Roman"/>
@@ -3670,7 +3701,7 @@
         </w:rPr>
         <w:t>Features To Be Tested</w:t>
       </w:r>
-      <w:bookmarkEnd w:id="6"/>
+      <w:bookmarkEnd w:id="5"/>
     </w:p>
     <w:p>
       <w:pPr>
@@ -4203,7 +4234,7 @@
           <w:color w:val="000000"/>
           <w:szCs w:val="27"/>
         </w:rPr>
-        <w:t>快速點擊</w:t>
+        <w:t>速點擊</w:t>
       </w:r>
     </w:p>
     <w:p>
@@ -4241,7 +4272,7 @@
         <w:ind w:leftChars="0"/>
         <w:contextualSpacing/>
         <w:rPr>
-          <w:rFonts w:ascii="Times New Roman" w:eastAsia="標楷體" w:hAnsi="Times New Roman" w:hint="eastAsia"/>
+          <w:rFonts w:ascii="Times New Roman" w:eastAsia="標楷體" w:hAnsi="Times New Roman"/>
         </w:rPr>
       </w:pPr>
       <w:r>
@@ -4438,7 +4469,7 @@
           <w:szCs w:val="27"/>
         </w:rPr>
       </w:pPr>
-      <w:bookmarkStart w:id="7" w:name="_Toc4420195"/>
+      <w:bookmarkStart w:id="6" w:name="_Toc4420195"/>
       <w:r>
         <w:rPr>
           <w:rFonts w:ascii="Times New Roman" w:eastAsia="標楷體" w:hAnsi="Times New Roman"/>
@@ -4450,7 +4481,7 @@
         </w:rPr>
         <w:t>Features Not To Be Tested</w:t>
       </w:r>
-      <w:bookmarkEnd w:id="7"/>
+      <w:bookmarkEnd w:id="6"/>
     </w:p>
     <w:p>
       <w:pPr>
@@ -4576,7 +4607,7 @@
           <w:szCs w:val="27"/>
         </w:rPr>
       </w:pPr>
-      <w:bookmarkStart w:id="8" w:name="_Toc4420196"/>
+      <w:bookmarkStart w:id="7" w:name="_Toc4420196"/>
       <w:r>
         <w:rPr>
           <w:rFonts w:ascii="Times New Roman" w:eastAsia="標楷體" w:hAnsi="Times New Roman"/>
@@ -4588,7 +4619,7 @@
         </w:rPr>
         <w:t>Test Approach</w:t>
       </w:r>
-      <w:bookmarkEnd w:id="8"/>
+      <w:bookmarkEnd w:id="7"/>
     </w:p>
     <w:p>
       <w:pPr>
@@ -4980,7 +5011,7 @@
           <w:szCs w:val="27"/>
         </w:rPr>
       </w:pPr>
-      <w:bookmarkStart w:id="9" w:name="_Toc4420197"/>
+      <w:bookmarkStart w:id="8" w:name="_Toc4420197"/>
       <w:r>
         <w:rPr>
           <w:rFonts w:ascii="Times New Roman" w:eastAsia="標楷體" w:hAnsi="Times New Roman"/>
@@ -4992,7 +5023,7 @@
         </w:rPr>
         <w:t>Item Pass/Fail Criteria:</w:t>
       </w:r>
-      <w:bookmarkEnd w:id="9"/>
+      <w:bookmarkEnd w:id="8"/>
     </w:p>
     <w:p>
       <w:pPr>
@@ -5434,7 +5465,7 @@
           <w:szCs w:val="27"/>
         </w:rPr>
       </w:pPr>
-      <w:bookmarkStart w:id="10" w:name="_Toc4420198"/>
+      <w:bookmarkStart w:id="9" w:name="_Toc4420198"/>
       <w:r>
         <w:rPr>
           <w:rFonts w:ascii="Times New Roman" w:eastAsia="標楷體" w:hAnsi="Times New Roman"/>
@@ -5458,7 +5489,7 @@
         </w:rPr>
         <w:t>Deliverables Identify</w:t>
       </w:r>
-      <w:bookmarkEnd w:id="10"/>
+      <w:bookmarkEnd w:id="9"/>
       <w:r>
         <w:rPr>
           <w:rFonts w:ascii="Times New Roman" w:eastAsia="標楷體" w:hAnsi="Times New Roman"/>
@@ -6220,7 +6251,7 @@
           <w:szCs w:val="27"/>
         </w:rPr>
       </w:pPr>
-      <w:bookmarkStart w:id="11" w:name="_Toc4420199"/>
+      <w:bookmarkStart w:id="10" w:name="_Toc4420199"/>
       <w:r>
         <w:rPr>
           <w:rFonts w:ascii="Times New Roman" w:eastAsia="標楷體" w:hAnsi="Times New Roman"/>
@@ -6232,7 +6263,7 @@
         </w:rPr>
         <w:t>Testing Tasks</w:t>
       </w:r>
-      <w:bookmarkEnd w:id="11"/>
+      <w:bookmarkEnd w:id="10"/>
       <w:r>
         <w:rPr>
           <w:rFonts w:ascii="Times New Roman" w:eastAsia="標楷體" w:hAnsi="Times New Roman"/>
@@ -6393,6 +6424,8 @@
         </w:rPr>
         <w:t>SDK</w:t>
       </w:r>
+      <w:bookmarkStart w:id="11" w:name="_GoBack"/>
+      <w:bookmarkEnd w:id="11"/>
     </w:p>
     <w:p>
       <w:pPr>
@@ -6514,294 +6547,293 @@
     </w:p>
     <w:p>
       <w:pPr>
-        <w:pStyle w:val="1"/>
-        <w:ind w:firstLine="480"/>
+        <w:pStyle w:val="a3"/>
+        <w:numPr>
+          <w:ilvl w:val="0"/>
+          <w:numId w:val="21"/>
+        </w:numPr>
+        <w:ind w:leftChars="0" w:left="879" w:hanging="397"/>
+        <w:rPr>
+          <w:rFonts w:ascii="Times New Roman" w:eastAsia="標楷體" w:hAnsi="Times New Roman"/>
+          <w:b/>
+          <w:bCs/>
+          <w:color w:val="000000"/>
+          <w:sz w:val="36"/>
+          <w:szCs w:val="27"/>
+        </w:rPr>
+      </w:pPr>
+      <w:r>
         <w:rPr>
           <w:rFonts w:hint="eastAsia"/>
-          <w:sz w:val="22"/>
-        </w:rPr>
-      </w:pPr>
+        </w:rPr>
+        <w:t>Hardware (</w:t>
+      </w:r>
       <w:r>
         <w:rPr>
           <w:rFonts w:hint="eastAsia"/>
-          <w:sz w:val="22"/>
-        </w:rPr>
-        <w:t>10.1</w:t>
+        </w:rPr>
+        <w:t>硬體</w:t>
       </w:r>
       <w:r>
         <w:rPr>
           <w:rFonts w:hint="eastAsia"/>
-          <w:sz w:val="22"/>
-        </w:rPr>
-        <w:tab/>
-        <w:t>Hardware (</w:t>
+        </w:rPr>
+        <w:t>)</w:t>
       </w:r>
       <w:r>
         <w:rPr>
           <w:rFonts w:hint="eastAsia"/>
-          <w:sz w:val="22"/>
-        </w:rPr>
-        <w:t>硬體</w:t>
-      </w:r>
-      <w:r>
-        <w:rPr>
-          <w:rFonts w:hint="eastAsia"/>
-          <w:sz w:val="22"/>
-        </w:rPr>
-        <w:t>)</w:t>
-      </w:r>
-    </w:p>
-    <w:p>
-      <w:pPr>
-        <w:ind w:leftChars="200" w:left="480"/>
+        </w:rPr>
+        <w:t>：</w:t>
+      </w:r>
+    </w:p>
+    <w:p>
+      <w:pPr>
+        <w:ind w:leftChars="366" w:left="878"/>
+        <w:rPr>
+          <w:rFonts w:ascii="Times New Roman" w:eastAsia="標楷體" w:hAnsi="Times New Roman" w:cs="AppleSystemUIFontItalic"/>
+          <w:iCs/>
+          <w:szCs w:val="32"/>
+        </w:rPr>
+      </w:pPr>
+      <w:r>
         <w:rPr>
           <w:rFonts w:ascii="Times New Roman" w:eastAsia="標楷體" w:hAnsi="Times New Roman" w:cs="AppleSystemUIFontItalic" w:hint="eastAsia"/>
           <w:iCs/>
           <w:szCs w:val="32"/>
         </w:rPr>
-      </w:pPr>
+        <w:t>測試將被在下列硬體配置上執行</w:t>
+      </w:r>
       <w:r>
         <w:rPr>
           <w:rFonts w:ascii="Times New Roman" w:eastAsia="標楷體" w:hAnsi="Times New Roman" w:cs="AppleSystemUIFontItalic" w:hint="eastAsia"/>
           <w:iCs/>
           <w:szCs w:val="32"/>
         </w:rPr>
-        <w:t>測試將被在下列硬體配置上執行</w:t>
-      </w:r>
+        <w:t>:</w:t>
+      </w:r>
+    </w:p>
+    <w:p>
+      <w:pPr>
+        <w:pStyle w:val="a3"/>
+        <w:numPr>
+          <w:ilvl w:val="0"/>
+          <w:numId w:val="11"/>
+        </w:numPr>
+        <w:ind w:leftChars="366" w:left="1358"/>
+        <w:rPr>
+          <w:rFonts w:ascii="Times New Roman" w:eastAsia="標楷體" w:hAnsi="Times New Roman" w:cs="AppleSystemUIFontItalic"/>
+          <w:iCs/>
+          <w:szCs w:val="32"/>
+        </w:rPr>
+      </w:pPr>
+      <w:r>
+        <w:rPr>
+          <w:rFonts w:ascii="Times New Roman" w:eastAsia="標楷體" w:hAnsi="Times New Roman" w:cs="AppleSystemUIFontItalic"/>
+          <w:iCs/>
+          <w:szCs w:val="32"/>
+        </w:rPr>
+        <w:t>CPU: Intel P4 1.0 GHz.</w:t>
+      </w:r>
+    </w:p>
+    <w:p>
+      <w:pPr>
+        <w:pStyle w:val="a3"/>
+        <w:numPr>
+          <w:ilvl w:val="0"/>
+          <w:numId w:val="11"/>
+        </w:numPr>
+        <w:ind w:leftChars="366" w:left="1358"/>
+        <w:rPr>
+          <w:rFonts w:ascii="Times New Roman" w:eastAsia="標楷體" w:hAnsi="Times New Roman" w:cs="AppleSystemUIFontItalic"/>
+          <w:iCs/>
+          <w:szCs w:val="32"/>
+        </w:rPr>
+      </w:pPr>
+      <w:r>
+        <w:rPr>
+          <w:rFonts w:ascii="Times New Roman" w:eastAsia="標楷體" w:hAnsi="Times New Roman" w:cs="AppleSystemUIFontItalic"/>
+          <w:iCs/>
+          <w:szCs w:val="32"/>
+        </w:rPr>
+        <w:t>RAM: 256 MB.</w:t>
+      </w:r>
+    </w:p>
+    <w:p>
+      <w:pPr>
+        <w:pStyle w:val="a3"/>
+        <w:numPr>
+          <w:ilvl w:val="0"/>
+          <w:numId w:val="11"/>
+        </w:numPr>
+        <w:ind w:leftChars="366" w:left="1358"/>
+        <w:rPr>
+          <w:rFonts w:ascii="Times New Roman" w:eastAsia="標楷體" w:hAnsi="Times New Roman" w:cs="AppleSystemUIFontItalic"/>
+          <w:iCs/>
+          <w:szCs w:val="32"/>
+        </w:rPr>
+      </w:pPr>
+      <w:r>
+        <w:rPr>
+          <w:rFonts w:ascii="Times New Roman" w:eastAsia="標楷體" w:hAnsi="Times New Roman" w:cs="AppleSystemUIFontItalic"/>
+          <w:iCs/>
+          <w:szCs w:val="32"/>
+        </w:rPr>
+        <w:t>Hard Driver: At least 2 GB free spaces available.</w:t>
+      </w:r>
+    </w:p>
+    <w:p>
+      <w:pPr>
+        <w:pStyle w:val="a3"/>
+        <w:numPr>
+          <w:ilvl w:val="0"/>
+          <w:numId w:val="11"/>
+        </w:numPr>
+        <w:ind w:leftChars="366" w:left="1358"/>
+        <w:rPr>
+          <w:rFonts w:ascii="Times New Roman" w:eastAsia="標楷體" w:hAnsi="Times New Roman" w:cs="AppleSystemUIFontItalic"/>
+          <w:iCs/>
+          <w:szCs w:val="32"/>
+        </w:rPr>
+      </w:pPr>
+      <w:r>
+        <w:rPr>
+          <w:rFonts w:ascii="Times New Roman" w:eastAsia="標楷體" w:hAnsi="Times New Roman" w:cs="AppleSystemUIFontItalic"/>
+          <w:iCs/>
+          <w:szCs w:val="32"/>
+        </w:rPr>
+        <w:t>Monitor: 15’ LCD, resolution: 1024 x 768, 16-bits color.</w:t>
+      </w:r>
+    </w:p>
+    <w:p>
+      <w:pPr>
+        <w:pStyle w:val="a3"/>
+        <w:numPr>
+          <w:ilvl w:val="0"/>
+          <w:numId w:val="11"/>
+        </w:numPr>
+        <w:ind w:leftChars="366" w:left="1275" w:hanging="397"/>
+        <w:rPr>
+          <w:rFonts w:ascii="Times New Roman" w:eastAsia="標楷體" w:hAnsi="Times New Roman" w:cs="AppleSystemUIFontItalic"/>
+          <w:iCs/>
+          <w:szCs w:val="32"/>
+        </w:rPr>
+      </w:pPr>
+      <w:r>
+        <w:rPr>
+          <w:rFonts w:ascii="Times New Roman" w:eastAsia="標楷體" w:hAnsi="Times New Roman" w:cs="AppleSystemUIFontItalic"/>
+          <w:iCs/>
+          <w:szCs w:val="32"/>
+        </w:rPr>
+        <w:t>Network Card: 100 Mbps Ethernet card.</w:t>
+      </w:r>
+    </w:p>
+    <w:p>
+      <w:pPr>
+        <w:ind w:leftChars="200" w:left="480"/>
+        <w:rPr>
+          <w:rFonts w:ascii="Times New Roman" w:eastAsia="標楷體" w:hAnsi="Times New Roman" w:cs="AppleSystemUIFontItalic"/>
+          <w:iCs/>
+          <w:szCs w:val="32"/>
+        </w:rPr>
+      </w:pPr>
+    </w:p>
+    <w:p>
+      <w:pPr>
+        <w:pStyle w:val="a3"/>
+        <w:numPr>
+          <w:ilvl w:val="0"/>
+          <w:numId w:val="21"/>
+        </w:numPr>
+        <w:ind w:leftChars="0" w:left="879" w:hanging="397"/>
+        <w:rPr>
+          <w:rFonts w:hint="eastAsia"/>
+        </w:rPr>
+      </w:pPr>
+      <w:r>
+        <w:rPr>
+          <w:rFonts w:hint="eastAsia"/>
+        </w:rPr>
+        <w:t>Software (</w:t>
+      </w:r>
+      <w:r>
+        <w:rPr>
+          <w:rFonts w:hint="eastAsia"/>
+        </w:rPr>
+        <w:t>軟體</w:t>
+      </w:r>
+      <w:r>
+        <w:rPr>
+          <w:rFonts w:hint="eastAsia"/>
+        </w:rPr>
+        <w:t>)</w:t>
+      </w:r>
+      <w:r>
+        <w:rPr>
+          <w:rFonts w:hint="eastAsia"/>
+        </w:rPr>
+        <w:t>：</w:t>
+      </w:r>
+    </w:p>
+    <w:p>
+      <w:pPr>
+        <w:ind w:leftChars="366" w:left="878"/>
+        <w:rPr>
+          <w:rFonts w:ascii="Times New Roman" w:eastAsia="標楷體" w:hAnsi="Times New Roman" w:cs="AppleSystemUIFontItalic"/>
+          <w:iCs/>
+          <w:szCs w:val="32"/>
+        </w:rPr>
+      </w:pPr>
       <w:r>
         <w:rPr>
           <w:rFonts w:ascii="Times New Roman" w:eastAsia="標楷體" w:hAnsi="Times New Roman" w:cs="AppleSystemUIFontItalic" w:hint="eastAsia"/>
           <w:iCs/>
           <w:szCs w:val="32"/>
         </w:rPr>
-        <w:t>:</w:t>
-      </w:r>
-    </w:p>
-    <w:p>
-      <w:pPr>
-        <w:ind w:leftChars="200" w:left="480"/>
-        <w:rPr>
-          <w:rFonts w:ascii="Times New Roman" w:eastAsia="標楷體" w:hAnsi="Times New Roman" w:cs="AppleSystemUIFontItalic"/>
-          <w:iCs/>
-          <w:szCs w:val="32"/>
-        </w:rPr>
-      </w:pPr>
+        <w:t>測試需要使用下列軟體</w:t>
+      </w:r>
       <w:r>
         <w:rPr>
           <w:rFonts w:ascii="Times New Roman" w:eastAsia="標楷體" w:hAnsi="Times New Roman" w:cs="AppleSystemUIFontItalic" w:hint="eastAsia"/>
           <w:iCs/>
           <w:szCs w:val="32"/>
         </w:rPr>
-        <w:t>•</w:t>
-      </w:r>
-      <w:r>
+        <w:t>:</w:t>
+      </w:r>
+    </w:p>
+    <w:p>
+      <w:pPr>
+        <w:pStyle w:val="a3"/>
+        <w:numPr>
+          <w:ilvl w:val="0"/>
+          <w:numId w:val="20"/>
+        </w:numPr>
+        <w:ind w:leftChars="366" w:left="1275" w:hanging="397"/>
         <w:rPr>
           <w:rFonts w:ascii="Times New Roman" w:eastAsia="標楷體" w:hAnsi="Times New Roman" w:cs="AppleSystemUIFontItalic"/>
           <w:iCs/>
+          <w:sz w:val="22"/>
           <w:szCs w:val="32"/>
         </w:rPr>
-        <w:tab/>
-        <w:t>CPU: Intel P4 1.0 GHz.</w:t>
-      </w:r>
-    </w:p>
-    <w:p>
-      <w:pPr>
-        <w:ind w:leftChars="200" w:left="480"/>
+      </w:pPr>
+      <w:r>
         <w:rPr>
           <w:rFonts w:ascii="Times New Roman" w:eastAsia="標楷體" w:hAnsi="Times New Roman" w:cs="AppleSystemUIFontItalic"/>
           <w:iCs/>
+          <w:sz w:val="22"/>
           <w:szCs w:val="32"/>
         </w:rPr>
-      </w:pPr>
-      <w:r>
-        <w:rPr>
-          <w:rFonts w:ascii="Times New Roman" w:eastAsia="標楷體" w:hAnsi="Times New Roman" w:cs="AppleSystemUIFontItalic" w:hint="eastAsia"/>
-          <w:iCs/>
-          <w:szCs w:val="32"/>
-        </w:rPr>
-        <w:t>•</w:t>
-      </w:r>
-      <w:r>
-        <w:rPr>
-          <w:rFonts w:ascii="Times New Roman" w:eastAsia="標楷體" w:hAnsi="Times New Roman" w:cs="AppleSystemUIFontItalic"/>
-          <w:iCs/>
-          <w:szCs w:val="32"/>
-        </w:rPr>
-        <w:tab/>
-        <w:t>RAM: 256 MB.</w:t>
-      </w:r>
-    </w:p>
-    <w:p>
-      <w:pPr>
-        <w:ind w:leftChars="200" w:left="480"/>
-        <w:rPr>
-          <w:rFonts w:ascii="Times New Roman" w:eastAsia="標楷體" w:hAnsi="Times New Roman" w:cs="AppleSystemUIFontItalic"/>
-          <w:iCs/>
-          <w:szCs w:val="32"/>
-        </w:rPr>
-      </w:pPr>
-      <w:r>
-        <w:rPr>
-          <w:rFonts w:ascii="Times New Roman" w:eastAsia="標楷體" w:hAnsi="Times New Roman" w:cs="AppleSystemUIFontItalic" w:hint="eastAsia"/>
-          <w:iCs/>
-          <w:szCs w:val="32"/>
-        </w:rPr>
-        <w:t>•</w:t>
-      </w:r>
-      <w:r>
-        <w:rPr>
-          <w:rFonts w:ascii="Times New Roman" w:eastAsia="標楷體" w:hAnsi="Times New Roman" w:cs="AppleSystemUIFontItalic"/>
-          <w:iCs/>
-          <w:szCs w:val="32"/>
-        </w:rPr>
-        <w:tab/>
-        <w:t>Hard Driver: At least 2 GB free spaces available.</w:t>
-      </w:r>
-    </w:p>
-    <w:p>
-      <w:pPr>
-        <w:ind w:leftChars="200" w:left="480"/>
-        <w:rPr>
-          <w:rFonts w:ascii="Times New Roman" w:eastAsia="標楷體" w:hAnsi="Times New Roman" w:cs="AppleSystemUIFontItalic"/>
-          <w:iCs/>
-          <w:szCs w:val="32"/>
-        </w:rPr>
-      </w:pPr>
-      <w:r>
-        <w:rPr>
-          <w:rFonts w:ascii="Times New Roman" w:eastAsia="標楷體" w:hAnsi="Times New Roman" w:cs="AppleSystemUIFontItalic" w:hint="eastAsia"/>
-          <w:iCs/>
-          <w:szCs w:val="32"/>
-        </w:rPr>
-        <w:t>•</w:t>
-      </w:r>
-      <w:r>
-        <w:rPr>
-          <w:rFonts w:ascii="Times New Roman" w:eastAsia="標楷體" w:hAnsi="Times New Roman" w:cs="AppleSystemUIFontItalic"/>
-          <w:iCs/>
-          <w:szCs w:val="32"/>
-        </w:rPr>
-        <w:tab/>
-        <w:t>Monitor: 15’ LCD, resolution: 1024 x 768, 16-bits color.</w:t>
-      </w:r>
-    </w:p>
-    <w:p>
-      <w:pPr>
-        <w:ind w:leftChars="200" w:left="480"/>
-        <w:rPr>
-          <w:rFonts w:ascii="Times New Roman" w:eastAsia="標楷體" w:hAnsi="Times New Roman" w:cs="AppleSystemUIFontItalic"/>
-          <w:iCs/>
-          <w:szCs w:val="32"/>
-        </w:rPr>
-      </w:pPr>
-      <w:r>
-        <w:rPr>
-          <w:rFonts w:ascii="Times New Roman" w:eastAsia="標楷體" w:hAnsi="Times New Roman" w:cs="AppleSystemUIFontItalic" w:hint="eastAsia"/>
-          <w:iCs/>
-          <w:szCs w:val="32"/>
-        </w:rPr>
-        <w:t>•</w:t>
-      </w:r>
-      <w:r>
-        <w:rPr>
-          <w:rFonts w:ascii="Times New Roman" w:eastAsia="標楷體" w:hAnsi="Times New Roman" w:cs="AppleSystemUIFontItalic"/>
-          <w:iCs/>
-          <w:szCs w:val="32"/>
-        </w:rPr>
-        <w:tab/>
-        <w:t>Network Card: 100 Mbps Ethernet card.</w:t>
-      </w:r>
-    </w:p>
-    <w:p>
-      <w:pPr>
-        <w:ind w:leftChars="200" w:left="480"/>
-        <w:rPr>
-          <w:rFonts w:ascii="Times New Roman" w:eastAsia="標楷體" w:hAnsi="Times New Roman" w:cs="AppleSystemUIFontItalic"/>
-          <w:iCs/>
-          <w:szCs w:val="32"/>
-        </w:rPr>
-      </w:pPr>
-    </w:p>
-    <w:p>
-      <w:pPr>
-        <w:pStyle w:val="1"/>
-        <w:rPr>
-          <w:rFonts w:hint="eastAsia"/>
-          <w:sz w:val="24"/>
-        </w:rPr>
-      </w:pPr>
-      <w:r>
-        <w:rPr>
-          <w:rFonts w:hint="eastAsia"/>
-          <w:sz w:val="24"/>
-        </w:rPr>
-        <w:lastRenderedPageBreak/>
-        <w:t>10.2</w:t>
-      </w:r>
-      <w:r>
-        <w:rPr>
-          <w:rFonts w:hint="eastAsia"/>
-          <w:sz w:val="24"/>
-        </w:rPr>
-        <w:tab/>
-        <w:t>Software (</w:t>
-      </w:r>
-      <w:r>
-        <w:rPr>
-          <w:rFonts w:hint="eastAsia"/>
-          <w:sz w:val="24"/>
-        </w:rPr>
-        <w:t>軟體</w:t>
-      </w:r>
-      <w:r>
-        <w:rPr>
-          <w:rFonts w:hint="eastAsia"/>
-          <w:sz w:val="24"/>
-        </w:rPr>
-        <w:t>)</w:t>
-      </w:r>
-    </w:p>
-    <w:p>
-      <w:pPr>
-        <w:ind w:leftChars="200" w:left="480"/>
-        <w:rPr>
-          <w:rFonts w:ascii="Times New Roman" w:eastAsia="標楷體" w:hAnsi="Times New Roman" w:cs="AppleSystemUIFontItalic" w:hint="eastAsia"/>
-          <w:iCs/>
-          <w:szCs w:val="32"/>
-        </w:rPr>
-      </w:pPr>
-      <w:r>
-        <w:rPr>
-          <w:rFonts w:ascii="Times New Roman" w:eastAsia="標楷體" w:hAnsi="Times New Roman" w:cs="AppleSystemUIFontItalic" w:hint="eastAsia"/>
-          <w:iCs/>
-          <w:szCs w:val="32"/>
-        </w:rPr>
-        <w:t>測試需要使用下列軟體</w:t>
-      </w:r>
-      <w:r>
-        <w:rPr>
-          <w:rFonts w:ascii="Times New Roman" w:eastAsia="標楷體" w:hAnsi="Times New Roman" w:cs="AppleSystemUIFontItalic" w:hint="eastAsia"/>
-          <w:iCs/>
-          <w:szCs w:val="32"/>
-        </w:rPr>
-        <w:t>:</w:t>
-      </w:r>
-    </w:p>
-    <w:p>
-      <w:pPr>
-        <w:pStyle w:val="a3"/>
-        <w:numPr>
-          <w:ilvl w:val="1"/>
-          <w:numId w:val="20"/>
-        </w:numPr>
-        <w:ind w:leftChars="0"/>
+        <w:t>OS:</w:t>
+      </w:r>
+      <w:r>
         <w:rPr>
           <w:rFonts w:ascii="Times New Roman" w:eastAsia="標楷體" w:hAnsi="Times New Roman" w:cs="AppleSystemUIFontItalic" w:hint="eastAsia"/>
           <w:iCs/>
           <w:sz w:val="22"/>
           <w:szCs w:val="32"/>
         </w:rPr>
-      </w:pPr>
+        <w:t xml:space="preserve">Mac or </w:t>
+      </w:r>
       <w:r>
         <w:rPr>
           <w:rFonts w:ascii="Times New Roman" w:eastAsia="標楷體" w:hAnsi="Times New Roman" w:cs="AppleSystemUIFontItalic"/>
@@ -6809,7 +6841,316 @@
           <w:sz w:val="22"/>
           <w:szCs w:val="32"/>
         </w:rPr>
-        <w:t>OS:</w:t>
+        <w:t>Window 10.</w:t>
+      </w:r>
+    </w:p>
+    <w:p>
+      <w:pPr>
+        <w:pStyle w:val="a3"/>
+        <w:numPr>
+          <w:ilvl w:val="0"/>
+          <w:numId w:val="20"/>
+        </w:numPr>
+        <w:ind w:leftChars="366" w:left="1275" w:hanging="397"/>
+        <w:rPr>
+          <w:rFonts w:ascii="Times New Roman" w:eastAsia="標楷體" w:hAnsi="Times New Roman" w:cs="AppleSystemUIFontItalic"/>
+          <w:iCs/>
+          <w:sz w:val="22"/>
+          <w:szCs w:val="32"/>
+        </w:rPr>
+      </w:pPr>
+      <w:r>
+        <w:rPr>
+          <w:rFonts w:ascii="Times New Roman" w:eastAsia="標楷體" w:hAnsi="Times New Roman" w:cs="AppleSystemUIFontItalic"/>
+          <w:iCs/>
+          <w:sz w:val="22"/>
+          <w:szCs w:val="32"/>
+        </w:rPr>
+        <w:lastRenderedPageBreak/>
+        <w:t xml:space="preserve">Compiler: </w:t>
+      </w:r>
+      <w:r>
+        <w:rPr>
+          <w:rFonts w:ascii="Times New Roman" w:eastAsia="標楷體" w:hAnsi="Times New Roman" w:cs="AppleSystemUIFontItalic"/>
+          <w:iCs/>
+          <w:sz w:val="22"/>
+          <w:szCs w:val="32"/>
+        </w:rPr>
+        <w:t>JDK 1.8</w:t>
+      </w:r>
+    </w:p>
+    <w:p>
+      <w:pPr>
+        <w:pStyle w:val="a3"/>
+        <w:numPr>
+          <w:ilvl w:val="0"/>
+          <w:numId w:val="20"/>
+        </w:numPr>
+        <w:ind w:leftChars="366" w:left="1275" w:hanging="397"/>
+        <w:rPr>
+          <w:rFonts w:ascii="Times New Roman" w:eastAsia="標楷體" w:hAnsi="Times New Roman" w:cs="AppleSystemUIFontItalic"/>
+          <w:iCs/>
+          <w:sz w:val="22"/>
+          <w:szCs w:val="32"/>
+        </w:rPr>
+      </w:pPr>
+      <w:r>
+        <w:rPr>
+          <w:rFonts w:ascii="Times New Roman" w:eastAsia="標楷體" w:hAnsi="Times New Roman" w:cs="AppleSystemUIFontItalic"/>
+          <w:iCs/>
+          <w:sz w:val="22"/>
+          <w:szCs w:val="32"/>
+        </w:rPr>
+        <w:t>Project Build:</w:t>
+      </w:r>
+      <w:r>
+        <w:rPr>
+          <w:rFonts w:ascii="Times New Roman" w:eastAsia="標楷體" w:hAnsi="Times New Roman" w:cs="AppleSystemUIFontItalic"/>
+          <w:iCs/>
+          <w:sz w:val="22"/>
+          <w:szCs w:val="32"/>
+        </w:rPr>
+        <w:t xml:space="preserve"> </w:t>
+      </w:r>
+      <w:r>
+        <w:rPr>
+          <w:rFonts w:ascii="Times New Roman" w:eastAsia="標楷體" w:hAnsi="Times New Roman" w:cs="AppleSystemUIFontItalic"/>
+          <w:iCs/>
+          <w:sz w:val="22"/>
+          <w:szCs w:val="32"/>
+        </w:rPr>
+        <w:t>Maven 3.9.</w:t>
+      </w:r>
+    </w:p>
+    <w:p>
+      <w:pPr>
+        <w:pStyle w:val="a3"/>
+        <w:numPr>
+          <w:ilvl w:val="0"/>
+          <w:numId w:val="20"/>
+        </w:numPr>
+        <w:ind w:leftChars="366" w:left="1275" w:hanging="397"/>
+        <w:rPr>
+          <w:rFonts w:ascii="Times New Roman" w:eastAsia="標楷體" w:hAnsi="Times New Roman" w:cs="AppleSystemUIFontItalic"/>
+          <w:iCs/>
+          <w:sz w:val="22"/>
+          <w:szCs w:val="32"/>
+        </w:rPr>
+      </w:pPr>
+      <w:r>
+        <w:rPr>
+          <w:rFonts w:ascii="Times New Roman" w:eastAsia="標楷體" w:hAnsi="Times New Roman" w:cs="AppleSystemUIFontItalic"/>
+          <w:iCs/>
+          <w:sz w:val="22"/>
+          <w:szCs w:val="32"/>
+        </w:rPr>
+        <w:t>IDE:</w:t>
+      </w:r>
+      <w:r>
+        <w:rPr>
+          <w:rFonts w:ascii="Times New Roman" w:eastAsia="標楷體" w:hAnsi="Times New Roman" w:cs="AppleSystemUIFontItalic"/>
+          <w:iCs/>
+          <w:sz w:val="22"/>
+          <w:szCs w:val="32"/>
+        </w:rPr>
+        <w:t xml:space="preserve"> </w:t>
+      </w:r>
+      <w:r>
+        <w:rPr>
+          <w:rFonts w:ascii="Times New Roman" w:eastAsia="標楷體" w:hAnsi="Times New Roman" w:cs="AppleSystemUIFontItalic"/>
+          <w:iCs/>
+          <w:sz w:val="22"/>
+          <w:szCs w:val="32"/>
+        </w:rPr>
+        <w:t>IntelliJ 2018.</w:t>
+      </w:r>
+    </w:p>
+    <w:p>
+      <w:pPr>
+        <w:pStyle w:val="a3"/>
+        <w:numPr>
+          <w:ilvl w:val="0"/>
+          <w:numId w:val="20"/>
+        </w:numPr>
+        <w:ind w:leftChars="366" w:left="1275" w:hanging="397"/>
+        <w:rPr>
+          <w:rFonts w:ascii="Times New Roman" w:eastAsia="標楷體" w:hAnsi="Times New Roman" w:cs="AppleSystemUIFontItalic"/>
+          <w:iCs/>
+          <w:sz w:val="22"/>
+          <w:szCs w:val="32"/>
+        </w:rPr>
+      </w:pPr>
+      <w:r>
+        <w:rPr>
+          <w:rFonts w:ascii="Times New Roman" w:eastAsia="標楷體" w:hAnsi="Times New Roman" w:cs="AppleSystemUIFontItalic"/>
+          <w:iCs/>
+          <w:sz w:val="22"/>
+          <w:szCs w:val="32"/>
+        </w:rPr>
+        <w:t>Concurrent Versions System</w:t>
+      </w:r>
+      <w:r>
+        <w:rPr>
+          <w:rFonts w:ascii="Times New Roman" w:eastAsia="標楷體" w:hAnsi="Times New Roman" w:cs="AppleSystemUIFontItalic"/>
+          <w:iCs/>
+          <w:sz w:val="22"/>
+          <w:szCs w:val="32"/>
+        </w:rPr>
+        <w:t>:</w:t>
+      </w:r>
+      <w:r>
+        <w:rPr>
+          <w:rFonts w:ascii="Times New Roman" w:eastAsia="標楷體" w:hAnsi="Times New Roman" w:cs="AppleSystemUIFontItalic"/>
+          <w:iCs/>
+          <w:sz w:val="22"/>
+          <w:szCs w:val="32"/>
+        </w:rPr>
+        <w:t xml:space="preserve"> Git</w:t>
+      </w:r>
+      <w:r>
+        <w:rPr>
+          <w:rFonts w:ascii="Times New Roman" w:eastAsia="標楷體" w:hAnsi="Times New Roman" w:cs="AppleSystemUIFontItalic"/>
+          <w:iCs/>
+          <w:sz w:val="22"/>
+          <w:szCs w:val="32"/>
+        </w:rPr>
+        <w:t xml:space="preserve"> and Github</w:t>
+      </w:r>
+    </w:p>
+    <w:p>
+      <w:pPr>
+        <w:pStyle w:val="a3"/>
+        <w:numPr>
+          <w:ilvl w:val="0"/>
+          <w:numId w:val="20"/>
+        </w:numPr>
+        <w:ind w:leftChars="366" w:left="1275" w:hanging="397"/>
+        <w:rPr>
+          <w:rFonts w:ascii="Times New Roman" w:eastAsia="標楷體" w:hAnsi="Times New Roman" w:cs="AppleSystemUIFontItalic"/>
+          <w:iCs/>
+          <w:sz w:val="22"/>
+          <w:szCs w:val="32"/>
+        </w:rPr>
+      </w:pPr>
+      <w:r>
+        <w:rPr>
+          <w:rFonts w:ascii="Times New Roman" w:eastAsia="標楷體" w:hAnsi="Times New Roman" w:cs="AppleSystemUIFontItalic"/>
+          <w:iCs/>
+          <w:sz w:val="22"/>
+          <w:szCs w:val="32"/>
+        </w:rPr>
+        <w:t xml:space="preserve">Bug tracking: </w:t>
+      </w:r>
+      <w:r>
+        <w:rPr>
+          <w:rFonts w:ascii="Times New Roman" w:eastAsia="標楷體" w:hAnsi="Times New Roman" w:cs="AppleSystemUIFontItalic"/>
+          <w:iCs/>
+          <w:sz w:val="22"/>
+          <w:szCs w:val="32"/>
+        </w:rPr>
+        <w:t>Backlog</w:t>
+      </w:r>
+      <w:r>
+        <w:rPr>
+          <w:rFonts w:ascii="Times New Roman" w:eastAsia="標楷體" w:hAnsi="Times New Roman" w:cs="AppleSystemUIFontItalic"/>
+          <w:iCs/>
+          <w:sz w:val="22"/>
+          <w:szCs w:val="32"/>
+        </w:rPr>
+        <w:t>.</w:t>
+      </w:r>
+    </w:p>
+    <w:p>
+      <w:pPr>
+        <w:pStyle w:val="a3"/>
+        <w:numPr>
+          <w:ilvl w:val="0"/>
+          <w:numId w:val="20"/>
+        </w:numPr>
+        <w:ind w:leftChars="366" w:left="1275" w:hanging="397"/>
+        <w:rPr>
+          <w:rFonts w:ascii="Times New Roman" w:eastAsia="標楷體" w:hAnsi="Times New Roman" w:cs="AppleSystemUIFontItalic"/>
+          <w:iCs/>
+          <w:sz w:val="22"/>
+          <w:szCs w:val="32"/>
+        </w:rPr>
+      </w:pPr>
+      <w:r>
+        <w:rPr>
+          <w:rFonts w:ascii="Times New Roman" w:eastAsia="標楷體" w:hAnsi="Times New Roman" w:cs="AppleSystemUIFontItalic"/>
+          <w:iCs/>
+          <w:sz w:val="22"/>
+          <w:szCs w:val="32"/>
+        </w:rPr>
+        <w:t>Unit testing: JUnit.</w:t>
+      </w:r>
+    </w:p>
+    <w:p>
+      <w:pPr>
+        <w:pStyle w:val="a3"/>
+        <w:numPr>
+          <w:ilvl w:val="0"/>
+          <w:numId w:val="20"/>
+        </w:numPr>
+        <w:ind w:leftChars="366" w:left="1275" w:hanging="397"/>
+        <w:rPr>
+          <w:rFonts w:ascii="Times New Roman" w:eastAsia="標楷體" w:hAnsi="Times New Roman" w:cs="AppleSystemUIFontItalic"/>
+          <w:iCs/>
+          <w:sz w:val="22"/>
+          <w:szCs w:val="32"/>
+        </w:rPr>
+      </w:pPr>
+      <w:r>
+        <w:rPr>
+          <w:rFonts w:ascii="Times New Roman" w:eastAsia="標楷體" w:hAnsi="Times New Roman" w:cs="AppleSystemUIFontItalic"/>
+          <w:iCs/>
+          <w:sz w:val="22"/>
+          <w:szCs w:val="32"/>
+        </w:rPr>
+        <w:t>Build Tool: Appium 1.11</w:t>
+      </w:r>
+      <w:r>
+        <w:rPr>
+          <w:rFonts w:ascii="Times New Roman" w:eastAsia="標楷體" w:hAnsi="Times New Roman" w:cs="AppleSystemUIFontItalic"/>
+          <w:iCs/>
+          <w:sz w:val="22"/>
+          <w:szCs w:val="32"/>
+        </w:rPr>
+        <w:t>.0</w:t>
+      </w:r>
+      <w:r>
+        <w:rPr>
+          <w:rFonts w:ascii="Times New Roman" w:eastAsia="標楷體" w:hAnsi="Times New Roman" w:cs="AppleSystemUIFontItalic"/>
+          <w:iCs/>
+          <w:sz w:val="22"/>
+          <w:szCs w:val="32"/>
+        </w:rPr>
+        <w:t>.</w:t>
+      </w:r>
+    </w:p>
+    <w:p>
+      <w:pPr>
+        <w:pStyle w:val="a3"/>
+        <w:numPr>
+          <w:ilvl w:val="0"/>
+          <w:numId w:val="20"/>
+        </w:numPr>
+        <w:ind w:leftChars="366" w:left="1275" w:hanging="397"/>
+        <w:rPr>
+          <w:rFonts w:ascii="Times New Roman" w:eastAsia="標楷體" w:hAnsi="Times New Roman" w:cs="AppleSystemUIFontItalic"/>
+          <w:iCs/>
+          <w:sz w:val="22"/>
+          <w:szCs w:val="32"/>
+        </w:rPr>
+      </w:pPr>
+      <w:r>
+        <w:rPr>
+          <w:rFonts w:ascii="Times New Roman" w:eastAsia="標楷體" w:hAnsi="Times New Roman" w:cs="AppleSystemUIFontItalic"/>
+          <w:iCs/>
+          <w:sz w:val="22"/>
+          <w:szCs w:val="32"/>
+        </w:rPr>
+        <w:t>Environment: Node.js 1.10 ,</w:t>
       </w:r>
       <w:r>
         <w:rPr>
@@ -6818,7 +7159,7 @@
           <w:sz w:val="22"/>
           <w:szCs w:val="32"/>
         </w:rPr>
-        <w:t xml:space="preserve">Mac or </w:t>
+        <w:t xml:space="preserve"> </w:t>
       </w:r>
       <w:r>
         <w:rPr>
@@ -6827,17 +7168,17 @@
           <w:sz w:val="22"/>
           <w:szCs w:val="32"/>
         </w:rPr>
-        <w:t>Window 10.</w:t>
+        <w:t>ADB 1.0.40</w:t>
       </w:r>
     </w:p>
     <w:p>
       <w:pPr>
         <w:pStyle w:val="a3"/>
         <w:numPr>
-          <w:ilvl w:val="1"/>
+          <w:ilvl w:val="0"/>
           <w:numId w:val="20"/>
         </w:numPr>
-        <w:ind w:leftChars="0"/>
+        <w:ind w:leftChars="366" w:left="1275" w:hanging="397"/>
         <w:rPr>
           <w:rFonts w:ascii="Times New Roman" w:eastAsia="標楷體" w:hAnsi="Times New Roman" w:cs="AppleSystemUIFontItalic"/>
           <w:iCs/>
@@ -6852,378 +7193,7 @@
           <w:sz w:val="22"/>
           <w:szCs w:val="32"/>
         </w:rPr>
-        <w:t xml:space="preserve">Compiler: </w:t>
-      </w:r>
-      <w:r>
-        <w:rPr>
-          <w:rFonts w:ascii="Times New Roman" w:eastAsia="標楷體" w:hAnsi="Times New Roman" w:cs="AppleSystemUIFontItalic"/>
-          <w:iCs/>
-          <w:sz w:val="22"/>
-          <w:szCs w:val="32"/>
-        </w:rPr>
-        <w:t>JDK 1.8</w:t>
-      </w:r>
-    </w:p>
-    <w:p>
-      <w:pPr>
-        <w:pStyle w:val="a3"/>
-        <w:numPr>
-          <w:ilvl w:val="1"/>
-          <w:numId w:val="20"/>
-        </w:numPr>
-        <w:ind w:leftChars="0"/>
-        <w:rPr>
-          <w:rFonts w:ascii="Times New Roman" w:eastAsia="標楷體" w:hAnsi="Times New Roman" w:cs="AppleSystemUIFontItalic"/>
-          <w:iCs/>
-          <w:sz w:val="22"/>
-          <w:szCs w:val="32"/>
-        </w:rPr>
-      </w:pPr>
-      <w:r>
-        <w:rPr>
-          <w:rFonts w:ascii="Times New Roman" w:eastAsia="標楷體" w:hAnsi="Times New Roman" w:cs="AppleSystemUIFontItalic"/>
-          <w:iCs/>
-          <w:sz w:val="22"/>
-          <w:szCs w:val="32"/>
-        </w:rPr>
-        <w:t>Project Build:</w:t>
-      </w:r>
-      <w:r>
-        <w:rPr>
-          <w:rFonts w:ascii="Times New Roman" w:eastAsia="標楷體" w:hAnsi="Times New Roman" w:cs="AppleSystemUIFontItalic"/>
-          <w:iCs/>
-          <w:sz w:val="22"/>
-          <w:szCs w:val="32"/>
-        </w:rPr>
-        <w:t xml:space="preserve"> </w:t>
-      </w:r>
-      <w:r>
-        <w:rPr>
-          <w:rFonts w:ascii="Times New Roman" w:eastAsia="標楷體" w:hAnsi="Times New Roman" w:cs="AppleSystemUIFontItalic"/>
-          <w:iCs/>
-          <w:sz w:val="22"/>
-          <w:szCs w:val="32"/>
-        </w:rPr>
-        <w:t>Maven 3.9</w:t>
-      </w:r>
-      <w:r>
-        <w:rPr>
-          <w:rFonts w:ascii="Times New Roman" w:eastAsia="標楷體" w:hAnsi="Times New Roman" w:cs="AppleSystemUIFontItalic"/>
-          <w:iCs/>
-          <w:sz w:val="22"/>
-          <w:szCs w:val="32"/>
-        </w:rPr>
-        <w:t>.</w:t>
-      </w:r>
-    </w:p>
-    <w:p>
-      <w:pPr>
-        <w:pStyle w:val="a3"/>
-        <w:numPr>
-          <w:ilvl w:val="1"/>
-          <w:numId w:val="20"/>
-        </w:numPr>
-        <w:ind w:leftChars="0"/>
-        <w:rPr>
-          <w:rFonts w:ascii="Times New Roman" w:eastAsia="標楷體" w:hAnsi="Times New Roman" w:cs="AppleSystemUIFontItalic"/>
-          <w:iCs/>
-          <w:sz w:val="22"/>
-          <w:szCs w:val="32"/>
-        </w:rPr>
-      </w:pPr>
-      <w:r>
-        <w:rPr>
-          <w:rFonts w:ascii="Times New Roman" w:eastAsia="標楷體" w:hAnsi="Times New Roman" w:cs="AppleSystemUIFontItalic"/>
-          <w:iCs/>
-          <w:sz w:val="22"/>
-          <w:szCs w:val="32"/>
-        </w:rPr>
-        <w:t>IDE:</w:t>
-      </w:r>
-      <w:r>
-        <w:rPr>
-          <w:rFonts w:ascii="Times New Roman" w:eastAsia="標楷體" w:hAnsi="Times New Roman" w:cs="AppleSystemUIFontItalic"/>
-          <w:iCs/>
-          <w:sz w:val="22"/>
-          <w:szCs w:val="32"/>
-        </w:rPr>
-        <w:t xml:space="preserve"> </w:t>
-      </w:r>
-      <w:r>
-        <w:rPr>
-          <w:rFonts w:ascii="Times New Roman" w:eastAsia="標楷體" w:hAnsi="Times New Roman" w:cs="AppleSystemUIFontItalic"/>
-          <w:iCs/>
-          <w:sz w:val="22"/>
-          <w:szCs w:val="32"/>
-        </w:rPr>
-        <w:t>IntelliJ 2018</w:t>
-      </w:r>
-      <w:r>
-        <w:rPr>
-          <w:rFonts w:ascii="Times New Roman" w:eastAsia="標楷體" w:hAnsi="Times New Roman" w:cs="AppleSystemUIFontItalic"/>
-          <w:iCs/>
-          <w:sz w:val="22"/>
-          <w:szCs w:val="32"/>
-        </w:rPr>
-        <w:t>.</w:t>
-      </w:r>
-    </w:p>
-    <w:p>
-      <w:pPr>
-        <w:pStyle w:val="a3"/>
-        <w:numPr>
-          <w:ilvl w:val="1"/>
-          <w:numId w:val="20"/>
-        </w:numPr>
-        <w:ind w:leftChars="0"/>
-        <w:rPr>
-          <w:rFonts w:ascii="Times New Roman" w:eastAsia="標楷體" w:hAnsi="Times New Roman" w:cs="AppleSystemUIFontItalic"/>
-          <w:iCs/>
-          <w:sz w:val="22"/>
-          <w:szCs w:val="32"/>
-        </w:rPr>
-      </w:pPr>
-      <w:r>
-        <w:rPr>
-          <w:rFonts w:ascii="Times New Roman" w:eastAsia="標楷體" w:hAnsi="Times New Roman" w:cs="AppleSystemUIFontItalic"/>
-          <w:iCs/>
-          <w:sz w:val="22"/>
-          <w:szCs w:val="32"/>
-        </w:rPr>
-        <w:t>Concurrent Versions System</w:t>
-      </w:r>
-      <w:r>
-        <w:rPr>
-          <w:rFonts w:ascii="Times New Roman" w:eastAsia="標楷體" w:hAnsi="Times New Roman" w:cs="AppleSystemUIFontItalic"/>
-          <w:iCs/>
-          <w:sz w:val="22"/>
-          <w:szCs w:val="32"/>
-        </w:rPr>
-        <w:t>:</w:t>
-      </w:r>
-      <w:r>
-        <w:rPr>
-          <w:rFonts w:ascii="Times New Roman" w:eastAsia="標楷體" w:hAnsi="Times New Roman" w:cs="AppleSystemUIFontItalic"/>
-          <w:iCs/>
-          <w:sz w:val="22"/>
-          <w:szCs w:val="32"/>
-        </w:rPr>
-        <w:t xml:space="preserve"> </w:t>
-      </w:r>
-      <w:r>
-        <w:rPr>
-          <w:rFonts w:ascii="Times New Roman" w:eastAsia="標楷體" w:hAnsi="Times New Roman" w:cs="AppleSystemUIFontItalic"/>
-          <w:iCs/>
-          <w:sz w:val="22"/>
-          <w:szCs w:val="32"/>
-        </w:rPr>
-        <w:t>Git</w:t>
-      </w:r>
-      <w:r>
-        <w:rPr>
-          <w:rFonts w:ascii="Times New Roman" w:eastAsia="標楷體" w:hAnsi="Times New Roman" w:cs="AppleSystemUIFontItalic"/>
-          <w:iCs/>
-          <w:sz w:val="22"/>
-          <w:szCs w:val="32"/>
-        </w:rPr>
-        <w:t xml:space="preserve"> and Github</w:t>
-      </w:r>
-    </w:p>
-    <w:p>
-      <w:pPr>
-        <w:pStyle w:val="a3"/>
-        <w:numPr>
-          <w:ilvl w:val="1"/>
-          <w:numId w:val="20"/>
-        </w:numPr>
-        <w:ind w:leftChars="0"/>
-        <w:rPr>
-          <w:rFonts w:ascii="Times New Roman" w:eastAsia="標楷體" w:hAnsi="Times New Roman" w:cs="AppleSystemUIFontItalic"/>
-          <w:iCs/>
-          <w:sz w:val="22"/>
-          <w:szCs w:val="32"/>
-        </w:rPr>
-      </w:pPr>
-      <w:r>
-        <w:rPr>
-          <w:rFonts w:ascii="Times New Roman" w:eastAsia="標楷體" w:hAnsi="Times New Roman" w:cs="AppleSystemUIFontItalic"/>
-          <w:iCs/>
-          <w:sz w:val="22"/>
-          <w:szCs w:val="32"/>
-        </w:rPr>
-        <w:t xml:space="preserve">Bug tracking: </w:t>
-      </w:r>
-      <w:r>
-        <w:rPr>
-          <w:rFonts w:ascii="Times New Roman" w:eastAsia="標楷體" w:hAnsi="Times New Roman" w:cs="AppleSystemUIFontItalic"/>
-          <w:iCs/>
-          <w:sz w:val="22"/>
-          <w:szCs w:val="32"/>
-        </w:rPr>
-        <w:t>Backlog</w:t>
-      </w:r>
-      <w:r>
-        <w:rPr>
-          <w:rFonts w:ascii="Times New Roman" w:eastAsia="標楷體" w:hAnsi="Times New Roman" w:cs="AppleSystemUIFontItalic"/>
-          <w:iCs/>
-          <w:sz w:val="22"/>
-          <w:szCs w:val="32"/>
-        </w:rPr>
-        <w:t>.</w:t>
-      </w:r>
-    </w:p>
-    <w:p>
-      <w:pPr>
-        <w:pStyle w:val="a3"/>
-        <w:numPr>
-          <w:ilvl w:val="1"/>
-          <w:numId w:val="20"/>
-        </w:numPr>
-        <w:ind w:leftChars="0"/>
-        <w:rPr>
-          <w:rFonts w:ascii="Times New Roman" w:eastAsia="標楷體" w:hAnsi="Times New Roman" w:cs="AppleSystemUIFontItalic"/>
-          <w:iCs/>
-          <w:sz w:val="22"/>
-          <w:szCs w:val="32"/>
-        </w:rPr>
-      </w:pPr>
-      <w:r>
-        <w:rPr>
-          <w:rFonts w:ascii="Times New Roman" w:eastAsia="標楷體" w:hAnsi="Times New Roman" w:cs="AppleSystemUIFontItalic"/>
-          <w:iCs/>
-          <w:sz w:val="22"/>
-          <w:szCs w:val="32"/>
-        </w:rPr>
-        <w:t>Unit testing: JUnit.</w:t>
-      </w:r>
-    </w:p>
-    <w:p>
-      <w:pPr>
-        <w:pStyle w:val="a3"/>
-        <w:numPr>
-          <w:ilvl w:val="1"/>
-          <w:numId w:val="20"/>
-        </w:numPr>
-        <w:ind w:leftChars="0"/>
-        <w:rPr>
-          <w:rFonts w:ascii="Times New Roman" w:eastAsia="標楷體" w:hAnsi="Times New Roman" w:cs="AppleSystemUIFontItalic"/>
-          <w:iCs/>
-          <w:sz w:val="22"/>
-          <w:szCs w:val="32"/>
-        </w:rPr>
-      </w:pPr>
-      <w:r>
-        <w:rPr>
-          <w:rFonts w:ascii="Times New Roman" w:eastAsia="標楷體" w:hAnsi="Times New Roman" w:cs="AppleSystemUIFontItalic"/>
-          <w:iCs/>
-          <w:sz w:val="22"/>
-          <w:szCs w:val="32"/>
-        </w:rPr>
-        <w:t xml:space="preserve">Build Tool: </w:t>
-      </w:r>
-      <w:r>
-        <w:rPr>
-          <w:rFonts w:ascii="Times New Roman" w:eastAsia="標楷體" w:hAnsi="Times New Roman" w:cs="AppleSystemUIFontItalic"/>
-          <w:iCs/>
-          <w:sz w:val="22"/>
-          <w:szCs w:val="32"/>
-        </w:rPr>
-        <w:t>Appium 1.11</w:t>
-      </w:r>
-      <w:r>
-        <w:rPr>
-          <w:rFonts w:ascii="Times New Roman" w:eastAsia="標楷體" w:hAnsi="Times New Roman" w:cs="AppleSystemUIFontItalic"/>
-          <w:iCs/>
-          <w:sz w:val="22"/>
-          <w:szCs w:val="32"/>
-        </w:rPr>
-        <w:t>.0</w:t>
-      </w:r>
-      <w:r>
-        <w:rPr>
-          <w:rFonts w:ascii="Times New Roman" w:eastAsia="標楷體" w:hAnsi="Times New Roman" w:cs="AppleSystemUIFontItalic"/>
-          <w:iCs/>
-          <w:sz w:val="22"/>
-          <w:szCs w:val="32"/>
-        </w:rPr>
-        <w:t>.</w:t>
-      </w:r>
-    </w:p>
-    <w:p>
-      <w:pPr>
-        <w:pStyle w:val="a3"/>
-        <w:numPr>
-          <w:ilvl w:val="1"/>
-          <w:numId w:val="20"/>
-        </w:numPr>
-        <w:ind w:leftChars="0"/>
-        <w:rPr>
-          <w:rFonts w:ascii="Times New Roman" w:eastAsia="標楷體" w:hAnsi="Times New Roman" w:cs="AppleSystemUIFontItalic" w:hint="eastAsia"/>
-          <w:iCs/>
-          <w:sz w:val="22"/>
-          <w:szCs w:val="32"/>
-        </w:rPr>
-      </w:pPr>
-      <w:r>
-        <w:rPr>
-          <w:rFonts w:ascii="Times New Roman" w:eastAsia="標楷體" w:hAnsi="Times New Roman" w:cs="AppleSystemUIFontItalic"/>
-          <w:iCs/>
-          <w:sz w:val="22"/>
-          <w:szCs w:val="32"/>
-        </w:rPr>
-        <w:t>Environment: Node.js 1.10 ,</w:t>
-      </w:r>
-      <w:r>
-        <w:rPr>
-          <w:rFonts w:ascii="Times New Roman" w:eastAsia="標楷體" w:hAnsi="Times New Roman" w:cs="AppleSystemUIFontItalic" w:hint="eastAsia"/>
-          <w:iCs/>
-          <w:sz w:val="22"/>
-          <w:szCs w:val="32"/>
-        </w:rPr>
-        <w:t xml:space="preserve"> </w:t>
-      </w:r>
-      <w:r>
-        <w:rPr>
-          <w:rFonts w:ascii="Times New Roman" w:eastAsia="標楷體" w:hAnsi="Times New Roman" w:cs="AppleSystemUIFontItalic"/>
-          <w:iCs/>
-          <w:sz w:val="22"/>
-          <w:szCs w:val="32"/>
-        </w:rPr>
-        <w:t>ADB 1.0.40</w:t>
-      </w:r>
-    </w:p>
-    <w:p>
-      <w:pPr>
-        <w:pStyle w:val="a3"/>
-        <w:numPr>
-          <w:ilvl w:val="1"/>
-          <w:numId w:val="20"/>
-        </w:numPr>
-        <w:ind w:leftChars="0"/>
-        <w:rPr>
-          <w:rFonts w:ascii="Times New Roman" w:eastAsia="標楷體" w:hAnsi="Times New Roman" w:cs="AppleSystemUIFontItalic"/>
-          <w:iCs/>
-          <w:sz w:val="22"/>
-          <w:szCs w:val="32"/>
-        </w:rPr>
-      </w:pPr>
-      <w:r>
-        <w:rPr>
-          <w:rFonts w:ascii="Times New Roman" w:eastAsia="標楷體" w:hAnsi="Times New Roman" w:cs="AppleSystemUIFontItalic"/>
-          <w:iCs/>
-          <w:sz w:val="22"/>
-          <w:szCs w:val="32"/>
-        </w:rPr>
-        <w:t>Documen</w:t>
-      </w:r>
-      <w:r>
-        <w:rPr>
-          <w:rFonts w:ascii="Times New Roman" w:eastAsia="標楷體" w:hAnsi="Times New Roman" w:cs="AppleSystemUIFontItalic"/>
-          <w:iCs/>
-          <w:sz w:val="22"/>
-          <w:szCs w:val="32"/>
-        </w:rPr>
-        <w:t>tation: Microsoft Word 2016 or Higher</w:t>
+        <w:t>Documentation: Microsoft Word 2016 or Higher</w:t>
       </w:r>
     </w:p>
     <w:p>
@@ -10854,14 +10824,14 @@
   <w:abstractNum w:abstractNumId="2" w15:restartNumberingAfterBreak="0">
     <w:nsid w:val="0C11076A"/>
     <w:multiLevelType w:val="hybridMultilevel"/>
-    <w:tmpl w:val="4182886C"/>
+    <w:tmpl w:val="ECAE974C"/>
     <w:lvl w:ilvl="0" w:tplc="9A321620">
       <w:start w:val="1"/>
       <w:numFmt w:val="bullet"/>
       <w:lvlText w:val=""/>
       <w:lvlJc w:val="left"/>
       <w:pPr>
-        <w:ind w:left="1811" w:hanging="480"/>
+        <w:ind w:left="1440" w:hanging="480"/>
       </w:pPr>
       <w:rPr>
         <w:rFonts w:ascii="Wingdings" w:hAnsi="Wingdings" w:hint="default"/>
@@ -10871,94 +10841,94 @@
     <w:lvl w:ilvl="1" w:tplc="04090001">
       <w:start w:val="1"/>
       <w:numFmt w:val="bullet"/>
-      <w:lvlText w:val=""/>
-      <w:lvlJc w:val="left"/>
-      <w:pPr>
-        <w:ind w:left="1440" w:hanging="480"/>
+      <w:lvlText w:val=""/>
+      <w:lvlJc w:val="left"/>
+      <w:pPr>
+        <w:ind w:left="1069" w:hanging="480"/>
+      </w:pPr>
+      <w:rPr>
+        <w:rFonts w:ascii="Symbol" w:hAnsi="Symbol" w:hint="default"/>
+      </w:rPr>
+    </w:lvl>
+    <w:lvl w:ilvl="2" w:tplc="04090005" w:tentative="1">
+      <w:start w:val="1"/>
+      <w:numFmt w:val="bullet"/>
+      <w:lvlText w:val=""/>
+      <w:lvlJc w:val="left"/>
+      <w:pPr>
+        <w:ind w:left="1549" w:hanging="480"/>
       </w:pPr>
       <w:rPr>
         <w:rFonts w:ascii="Wingdings" w:hAnsi="Wingdings" w:hint="default"/>
       </w:rPr>
     </w:lvl>
-    <w:lvl w:ilvl="2" w:tplc="04090005" w:tentative="1">
+    <w:lvl w:ilvl="3" w:tplc="04090001" w:tentative="1">
       <w:start w:val="1"/>
       <w:numFmt w:val="bullet"/>
-      <w:lvlText w:val=""/>
-      <w:lvlJc w:val="left"/>
-      <w:pPr>
-        <w:ind w:left="1920" w:hanging="480"/>
+      <w:lvlText w:val=""/>
+      <w:lvlJc w:val="left"/>
+      <w:pPr>
+        <w:ind w:left="2029" w:hanging="480"/>
       </w:pPr>
       <w:rPr>
         <w:rFonts w:ascii="Wingdings" w:hAnsi="Wingdings" w:hint="default"/>
       </w:rPr>
     </w:lvl>
-    <w:lvl w:ilvl="3" w:tplc="04090001" w:tentative="1">
+    <w:lvl w:ilvl="4" w:tplc="04090003" w:tentative="1">
       <w:start w:val="1"/>
       <w:numFmt w:val="bullet"/>
-      <w:lvlText w:val=""/>
-      <w:lvlJc w:val="left"/>
-      <w:pPr>
-        <w:ind w:left="2400" w:hanging="480"/>
+      <w:lvlText w:val=""/>
+      <w:lvlJc w:val="left"/>
+      <w:pPr>
+        <w:ind w:left="2509" w:hanging="480"/>
       </w:pPr>
       <w:rPr>
         <w:rFonts w:ascii="Wingdings" w:hAnsi="Wingdings" w:hint="default"/>
       </w:rPr>
     </w:lvl>
-    <w:lvl w:ilvl="4" w:tplc="04090003" w:tentative="1">
+    <w:lvl w:ilvl="5" w:tplc="04090005" w:tentative="1">
       <w:start w:val="1"/>
       <w:numFmt w:val="bullet"/>
-      <w:lvlText w:val=""/>
-      <w:lvlJc w:val="left"/>
-      <w:pPr>
-        <w:ind w:left="2880" w:hanging="480"/>
+      <w:lvlText w:val=""/>
+      <w:lvlJc w:val="left"/>
+      <w:pPr>
+        <w:ind w:left="2989" w:hanging="480"/>
       </w:pPr>
       <w:rPr>
         <w:rFonts w:ascii="Wingdings" w:hAnsi="Wingdings" w:hint="default"/>
       </w:rPr>
     </w:lvl>
-    <w:lvl w:ilvl="5" w:tplc="04090005" w:tentative="1">
+    <w:lvl w:ilvl="6" w:tplc="04090001" w:tentative="1">
       <w:start w:val="1"/>
       <w:numFmt w:val="bullet"/>
-      <w:lvlText w:val=""/>
-      <w:lvlJc w:val="left"/>
-      <w:pPr>
-        <w:ind w:left="3360" w:hanging="480"/>
+      <w:lvlText w:val=""/>
+      <w:lvlJc w:val="left"/>
+      <w:pPr>
+        <w:ind w:left="3469" w:hanging="480"/>
       </w:pPr>
       <w:rPr>
         <w:rFonts w:ascii="Wingdings" w:hAnsi="Wingdings" w:hint="default"/>
       </w:rPr>
     </w:lvl>
-    <w:lvl w:ilvl="6" w:tplc="04090001" w:tentative="1">
+    <w:lvl w:ilvl="7" w:tplc="04090003" w:tentative="1">
       <w:start w:val="1"/>
       <w:numFmt w:val="bullet"/>
-      <w:lvlText w:val=""/>
-      <w:lvlJc w:val="left"/>
-      <w:pPr>
-        <w:ind w:left="3840" w:hanging="480"/>
+      <w:lvlText w:val=""/>
+      <w:lvlJc w:val="left"/>
+      <w:pPr>
+        <w:ind w:left="3949" w:hanging="480"/>
       </w:pPr>
       <w:rPr>
         <w:rFonts w:ascii="Wingdings" w:hAnsi="Wingdings" w:hint="default"/>
       </w:rPr>
     </w:lvl>
-    <w:lvl w:ilvl="7" w:tplc="04090003" w:tentative="1">
-      <w:start w:val="1"/>
-      <w:numFmt w:val="bullet"/>
-      <w:lvlText w:val=""/>
-      <w:lvlJc w:val="left"/>
-      <w:pPr>
-        <w:ind w:left="4320" w:hanging="480"/>
-      </w:pPr>
-      <w:rPr>
-        <w:rFonts w:ascii="Wingdings" w:hAnsi="Wingdings" w:hint="default"/>
-      </w:rPr>
-    </w:lvl>
     <w:lvl w:ilvl="8" w:tplc="04090005" w:tentative="1">
       <w:start w:val="1"/>
       <w:numFmt w:val="bullet"/>
       <w:lvlText w:val=""/>
       <w:lvlJc w:val="left"/>
       <w:pPr>
-        <w:ind w:left="4800" w:hanging="480"/>
+        <w:ind w:left="4429" w:hanging="480"/>
       </w:pPr>
       <w:rPr>
         <w:rFonts w:ascii="Wingdings" w:hAnsi="Wingdings" w:hint="default"/>
@@ -11279,6 +11249,97 @@
     </w:lvl>
   </w:abstractNum>
   <w:abstractNum w:abstractNumId="6" w15:restartNumberingAfterBreak="0">
+    <w:nsid w:val="28B8587A"/>
+    <w:multiLevelType w:val="hybridMultilevel"/>
+    <w:tmpl w:val="119AAD7C"/>
+    <w:lvl w:ilvl="0" w:tplc="DC00781A">
+      <w:start w:val="1"/>
+      <w:numFmt w:val="decimal"/>
+      <w:lvlText w:val="%1."/>
+      <w:lvlJc w:val="left"/>
+      <w:pPr>
+        <w:ind w:left="962" w:hanging="480"/>
+      </w:pPr>
+      <w:rPr>
+        <w:rFonts w:hint="eastAsia"/>
+        <w:b w:val="0"/>
+        <w:sz w:val="24"/>
+      </w:rPr>
+    </w:lvl>
+    <w:lvl w:ilvl="1" w:tplc="04090019" w:tentative="1">
+      <w:start w:val="1"/>
+      <w:numFmt w:val="ideographTraditional"/>
+      <w:lvlText w:val="%2、"/>
+      <w:lvlJc w:val="left"/>
+      <w:pPr>
+        <w:ind w:left="1442" w:hanging="480"/>
+      </w:pPr>
+    </w:lvl>
+    <w:lvl w:ilvl="2" w:tplc="0409001B" w:tentative="1">
+      <w:start w:val="1"/>
+      <w:numFmt w:val="lowerRoman"/>
+      <w:lvlText w:val="%3."/>
+      <w:lvlJc w:val="right"/>
+      <w:pPr>
+        <w:ind w:left="1922" w:hanging="480"/>
+      </w:pPr>
+    </w:lvl>
+    <w:lvl w:ilvl="3" w:tplc="0409000F" w:tentative="1">
+      <w:start w:val="1"/>
+      <w:numFmt w:val="decimal"/>
+      <w:lvlText w:val="%4."/>
+      <w:lvlJc w:val="left"/>
+      <w:pPr>
+        <w:ind w:left="2402" w:hanging="480"/>
+      </w:pPr>
+    </w:lvl>
+    <w:lvl w:ilvl="4" w:tplc="04090019" w:tentative="1">
+      <w:start w:val="1"/>
+      <w:numFmt w:val="ideographTraditional"/>
+      <w:lvlText w:val="%5、"/>
+      <w:lvlJc w:val="left"/>
+      <w:pPr>
+        <w:ind w:left="2882" w:hanging="480"/>
+      </w:pPr>
+    </w:lvl>
+    <w:lvl w:ilvl="5" w:tplc="0409001B" w:tentative="1">
+      <w:start w:val="1"/>
+      <w:numFmt w:val="lowerRoman"/>
+      <w:lvlText w:val="%6."/>
+      <w:lvlJc w:val="right"/>
+      <w:pPr>
+        <w:ind w:left="3362" w:hanging="480"/>
+      </w:pPr>
+    </w:lvl>
+    <w:lvl w:ilvl="6" w:tplc="0409000F" w:tentative="1">
+      <w:start w:val="1"/>
+      <w:numFmt w:val="decimal"/>
+      <w:lvlText w:val="%7."/>
+      <w:lvlJc w:val="left"/>
+      <w:pPr>
+        <w:ind w:left="3842" w:hanging="480"/>
+      </w:pPr>
+    </w:lvl>
+    <w:lvl w:ilvl="7" w:tplc="04090019" w:tentative="1">
+      <w:start w:val="1"/>
+      <w:numFmt w:val="ideographTraditional"/>
+      <w:lvlText w:val="%8、"/>
+      <w:lvlJc w:val="left"/>
+      <w:pPr>
+        <w:ind w:left="4322" w:hanging="480"/>
+      </w:pPr>
+    </w:lvl>
+    <w:lvl w:ilvl="8" w:tplc="0409001B" w:tentative="1">
+      <w:start w:val="1"/>
+      <w:numFmt w:val="lowerRoman"/>
+      <w:lvlText w:val="%9."/>
+      <w:lvlJc w:val="right"/>
+      <w:pPr>
+        <w:ind w:left="4802" w:hanging="480"/>
+      </w:pPr>
+    </w:lvl>
+  </w:abstractNum>
+  <w:abstractNum w:abstractNumId="7" w15:restartNumberingAfterBreak="0">
     <w:nsid w:val="388C09D9"/>
     <w:multiLevelType w:val="hybridMultilevel"/>
     <w:tmpl w:val="6EE48F5E"/>
@@ -11367,7 +11428,7 @@
       </w:pPr>
     </w:lvl>
   </w:abstractNum>
-  <w:abstractNum w:abstractNumId="7" w15:restartNumberingAfterBreak="0">
+  <w:abstractNum w:abstractNumId="8" w15:restartNumberingAfterBreak="0">
     <w:nsid w:val="39970810"/>
     <w:multiLevelType w:val="hybridMultilevel"/>
     <w:tmpl w:val="D9424E72"/>
@@ -11507,7 +11568,7 @@
       </w:rPr>
     </w:lvl>
   </w:abstractNum>
-  <w:abstractNum w:abstractNumId="8" w15:restartNumberingAfterBreak="0">
+  <w:abstractNum w:abstractNumId="9" w15:restartNumberingAfterBreak="0">
     <w:nsid w:val="427244F9"/>
     <w:multiLevelType w:val="hybridMultilevel"/>
     <w:tmpl w:val="73E45398"/>
@@ -11593,7 +11654,7 @@
       </w:pPr>
     </w:lvl>
   </w:abstractNum>
-  <w:abstractNum w:abstractNumId="9" w15:restartNumberingAfterBreak="0">
+  <w:abstractNum w:abstractNumId="10" w15:restartNumberingAfterBreak="0">
     <w:nsid w:val="42E80B17"/>
     <w:multiLevelType w:val="hybridMultilevel"/>
     <w:tmpl w:val="21DEABF8"/>
@@ -11706,7 +11767,7 @@
       </w:rPr>
     </w:lvl>
   </w:abstractNum>
-  <w:abstractNum w:abstractNumId="10" w15:restartNumberingAfterBreak="0">
+  <w:abstractNum w:abstractNumId="11" w15:restartNumberingAfterBreak="0">
     <w:nsid w:val="43AB2F9C"/>
     <w:multiLevelType w:val="hybridMultilevel"/>
     <w:tmpl w:val="6E6EDD04"/>
@@ -11792,7 +11853,7 @@
       </w:pPr>
     </w:lvl>
   </w:abstractNum>
-  <w:abstractNum w:abstractNumId="11" w15:restartNumberingAfterBreak="0">
+  <w:abstractNum w:abstractNumId="12" w15:restartNumberingAfterBreak="0">
     <w:nsid w:val="4B71679C"/>
     <w:multiLevelType w:val="hybridMultilevel"/>
     <w:tmpl w:val="31DE7446"/>
@@ -11905,7 +11966,7 @@
       </w:rPr>
     </w:lvl>
   </w:abstractNum>
-  <w:abstractNum w:abstractNumId="12" w15:restartNumberingAfterBreak="0">
+  <w:abstractNum w:abstractNumId="13" w15:restartNumberingAfterBreak="0">
     <w:nsid w:val="56EC5AD4"/>
     <w:multiLevelType w:val="hybridMultilevel"/>
     <w:tmpl w:val="37727B7E"/>
@@ -11994,7 +12055,7 @@
       </w:pPr>
     </w:lvl>
   </w:abstractNum>
-  <w:abstractNum w:abstractNumId="13" w15:restartNumberingAfterBreak="0">
+  <w:abstractNum w:abstractNumId="14" w15:restartNumberingAfterBreak="0">
     <w:nsid w:val="57397D7F"/>
     <w:multiLevelType w:val="hybridMultilevel"/>
     <w:tmpl w:val="D4F65B3C"/>
@@ -12083,7 +12144,7 @@
       </w:pPr>
     </w:lvl>
   </w:abstractNum>
-  <w:abstractNum w:abstractNumId="14" w15:restartNumberingAfterBreak="0">
+  <w:abstractNum w:abstractNumId="15" w15:restartNumberingAfterBreak="0">
     <w:nsid w:val="586F5EBD"/>
     <w:multiLevelType w:val="hybridMultilevel"/>
     <w:tmpl w:val="D07E0404"/>
@@ -12196,10 +12257,10 @@
       </w:rPr>
     </w:lvl>
   </w:abstractNum>
-  <w:abstractNum w:abstractNumId="15" w15:restartNumberingAfterBreak="0">
+  <w:abstractNum w:abstractNumId="16" w15:restartNumberingAfterBreak="0">
     <w:nsid w:val="5FDB1556"/>
     <w:multiLevelType w:val="hybridMultilevel"/>
-    <w:tmpl w:val="7BA01E02"/>
+    <w:tmpl w:val="2486A20E"/>
     <w:lvl w:ilvl="0" w:tplc="0409000F">
       <w:start w:val="1"/>
       <w:numFmt w:val="decimal"/>
@@ -12215,13 +12276,13 @@
     <w:lvl w:ilvl="1" w:tplc="04090001">
       <w:start w:val="1"/>
       <w:numFmt w:val="bullet"/>
-      <w:lvlText w:val=""/>
+      <w:lvlText w:val=""/>
       <w:lvlJc w:val="left"/>
       <w:pPr>
         <w:ind w:left="1440" w:hanging="360"/>
       </w:pPr>
       <w:rPr>
-        <w:rFonts w:ascii="Symbol" w:hAnsi="Symbol" w:hint="default"/>
+        <w:rFonts w:ascii="Wingdings" w:hAnsi="Wingdings" w:hint="default"/>
       </w:rPr>
     </w:lvl>
     <w:lvl w:ilvl="2" w:tplc="0409001B" w:tentative="1">
@@ -12288,7 +12349,7 @@
       </w:pPr>
     </w:lvl>
   </w:abstractNum>
-  <w:abstractNum w:abstractNumId="16" w15:restartNumberingAfterBreak="0">
+  <w:abstractNum w:abstractNumId="17" w15:restartNumberingAfterBreak="0">
     <w:nsid w:val="60B5470B"/>
     <w:multiLevelType w:val="hybridMultilevel"/>
     <w:tmpl w:val="7D00FAD6"/>
@@ -12401,20 +12462,20 @@
       </w:rPr>
     </w:lvl>
   </w:abstractNum>
-  <w:abstractNum w:abstractNumId="17" w15:restartNumberingAfterBreak="0">
+  <w:abstractNum w:abstractNumId="18" w15:restartNumberingAfterBreak="0">
     <w:nsid w:val="677824C0"/>
     <w:multiLevelType w:val="hybridMultilevel"/>
-    <w:tmpl w:val="AE48A19A"/>
-    <w:lvl w:ilvl="0" w:tplc="B7443BBA">
-      <w:start w:val="8"/>
+    <w:tmpl w:val="34A4C0CA"/>
+    <w:lvl w:ilvl="0" w:tplc="04090001">
+      <w:start w:val="1"/>
       <w:numFmt w:val="bullet"/>
-      <w:lvlText w:val="•"/>
+      <w:lvlText w:val=""/>
       <w:lvlJc w:val="left"/>
       <w:pPr>
         <w:ind w:left="960" w:hanging="480"/>
       </w:pPr>
       <w:rPr>
-        <w:rFonts w:ascii="標楷體" w:eastAsia="標楷體" w:hAnsi="標楷體" w:cstheme="minorBidi" w:hint="eastAsia"/>
+        <w:rFonts w:ascii="Symbol" w:hAnsi="Symbol" w:hint="default"/>
       </w:rPr>
     </w:lvl>
     <w:lvl w:ilvl="1" w:tplc="04090003" w:tentative="1">
@@ -12514,7 +12575,7 @@
       </w:rPr>
     </w:lvl>
   </w:abstractNum>
-  <w:abstractNum w:abstractNumId="18" w15:restartNumberingAfterBreak="0">
+  <w:abstractNum w:abstractNumId="19" w15:restartNumberingAfterBreak="0">
     <w:nsid w:val="6CFB3540"/>
     <w:multiLevelType w:val="hybridMultilevel"/>
     <w:tmpl w:val="AE8CE5C0"/>
@@ -12603,7 +12664,7 @@
       </w:pPr>
     </w:lvl>
   </w:abstractNum>
-  <w:abstractNum w:abstractNumId="19" w15:restartNumberingAfterBreak="0">
+  <w:abstractNum w:abstractNumId="20" w15:restartNumberingAfterBreak="0">
     <w:nsid w:val="7BAE2183"/>
     <w:multiLevelType w:val="hybridMultilevel"/>
     <w:tmpl w:val="A2CC1B5E"/>
@@ -12723,49 +12784,49 @@
     <w:abstractNumId w:val="1"/>
   </w:num>
   <w:num w:numId="3">
+    <w:abstractNumId w:val="19"/>
+  </w:num>
+  <w:num w:numId="4">
+    <w:abstractNumId w:val="20"/>
+  </w:num>
+  <w:num w:numId="5">
+    <w:abstractNumId w:val="12"/>
+  </w:num>
+  <w:num w:numId="6">
+    <w:abstractNumId w:val="16"/>
+  </w:num>
+  <w:num w:numId="7">
+    <w:abstractNumId w:val="8"/>
+  </w:num>
+  <w:num w:numId="8">
+    <w:abstractNumId w:val="14"/>
+  </w:num>
+  <w:num w:numId="9">
+    <w:abstractNumId w:val="17"/>
+  </w:num>
+  <w:num w:numId="10">
+    <w:abstractNumId w:val="15"/>
+  </w:num>
+  <w:num w:numId="11">
     <w:abstractNumId w:val="18"/>
   </w:num>
-  <w:num w:numId="4">
-    <w:abstractNumId w:val="19"/>
+  <w:num w:numId="12">
+    <w:abstractNumId w:val="13"/>
   </w:num>
-  <w:num w:numId="5">
-    <w:abstractNumId w:val="11"/>
-  </w:num>
-  <w:num w:numId="6">
-    <w:abstractNumId w:val="15"/>
-  </w:num>
-  <w:num w:numId="7">
+  <w:num w:numId="13">
     <w:abstractNumId w:val="7"/>
   </w:num>
-  <w:num w:numId="8">
-    <w:abstractNumId w:val="13"/>
-  </w:num>
-  <w:num w:numId="9">
-    <w:abstractNumId w:val="16"/>
-  </w:num>
-  <w:num w:numId="10">
-    <w:abstractNumId w:val="14"/>
-  </w:num>
-  <w:num w:numId="11">
-    <w:abstractNumId w:val="17"/>
-  </w:num>
-  <w:num w:numId="12">
-    <w:abstractNumId w:val="12"/>
-  </w:num>
-  <w:num w:numId="13">
-    <w:abstractNumId w:val="6"/>
-  </w:num>
   <w:num w:numId="14">
-    <w:abstractNumId w:val="8"/>
+    <w:abstractNumId w:val="9"/>
   </w:num>
   <w:num w:numId="15">
     <w:abstractNumId w:val="3"/>
   </w:num>
   <w:num w:numId="16">
-    <w:abstractNumId w:val="10"/>
+    <w:abstractNumId w:val="11"/>
   </w:num>
   <w:num w:numId="17">
-    <w:abstractNumId w:val="9"/>
+    <w:abstractNumId w:val="10"/>
   </w:num>
   <w:num w:numId="18">
     <w:abstractNumId w:val="0"/>
@@ -12775,6 +12836,9 @@
   </w:num>
   <w:num w:numId="20">
     <w:abstractNumId w:val="2"/>
+  </w:num>
+  <w:num w:numId="21">
+    <w:abstractNumId w:val="6"/>
   </w:num>
 </w:numbering>
 </file>
@@ -13896,7 +13960,7 @@
 </file>
 
 <file path=customXml/itemProps1.xml><?xml version="1.0" encoding="utf-8"?>
-<ds:datastoreItem xmlns:ds="http://schemas.openxmlformats.org/officeDocument/2006/customXml" ds:itemID="{4584056E-66FC-48CF-9693-AD956AF74AF5}">
+<ds:datastoreItem xmlns:ds="http://schemas.openxmlformats.org/officeDocument/2006/customXml" ds:itemID="{8383BE46-6043-49F6-9300-A2A3F85BD18C}">
   <ds:schemaRefs>
     <ds:schemaRef ds:uri="http://schemas.openxmlformats.org/officeDocument/2006/bibliography"/>
   </ds:schemaRefs>

</xml_diff>

<commit_message>
add Instruction and ScriptParser
</commit_message>
<xml_diff>
--- a/Document/STP/STP.docx
+++ b/Document/STP/STP.docx
@@ -1,6 +1,6 @@
 
 <file path=word/document.xml><?xml version="1.0" encoding="utf-8"?>
-<w:document xmlns:wpc="http://schemas.microsoft.com/office/word/2010/wordprocessingCanvas" xmlns:mo="http://schemas.microsoft.com/office/mac/office/2008/main" xmlns:mc="http://schemas.openxmlformats.org/markup-compatibility/2006" xmlns:mv="urn:schemas-microsoft-com:mac:vml" xmlns:o="urn:schemas-microsoft-com:office:office" xmlns:r="http://schemas.openxmlformats.org/officeDocument/2006/relationships" xmlns:m="http://schemas.openxmlformats.org/officeDocument/2006/math" xmlns:v="urn:schemas-microsoft-com:vml" xmlns:wp14="http://schemas.microsoft.com/office/word/2010/wordprocessingDrawing" xmlns:wp="http://schemas.openxmlformats.org/drawingml/2006/wordprocessingDrawing" xmlns:w10="urn:schemas-microsoft-com:office:word" xmlns:w="http://schemas.openxmlformats.org/wordprocessingml/2006/main" xmlns:w14="http://schemas.microsoft.com/office/word/2010/wordml" xmlns:w15="http://schemas.microsoft.com/office/word/2012/wordml" xmlns:wpg="http://schemas.microsoft.com/office/word/2010/wordprocessingGroup" xmlns:wpi="http://schemas.microsoft.com/office/word/2010/wordprocessingInk" xmlns:wne="http://schemas.microsoft.com/office/word/2006/wordml" xmlns:wps="http://schemas.microsoft.com/office/word/2010/wordprocessingShape" mc:Ignorable="w14 w15 wp14">
+<w:document xmlns:wpc="http://schemas.microsoft.com/office/word/2010/wordprocessingCanvas" xmlns:cx="http://schemas.microsoft.com/office/drawing/2014/chartex" xmlns:mc="http://schemas.openxmlformats.org/markup-compatibility/2006" xmlns:o="urn:schemas-microsoft-com:office:office" xmlns:r="http://schemas.openxmlformats.org/officeDocument/2006/relationships" xmlns:m="http://schemas.openxmlformats.org/officeDocument/2006/math" xmlns:v="urn:schemas-microsoft-com:vml" xmlns:wp14="http://schemas.microsoft.com/office/word/2010/wordprocessingDrawing" xmlns:wp="http://schemas.openxmlformats.org/drawingml/2006/wordprocessingDrawing" xmlns:w10="urn:schemas-microsoft-com:office:word" xmlns:w="http://schemas.openxmlformats.org/wordprocessingml/2006/main" xmlns:w14="http://schemas.microsoft.com/office/word/2010/wordml" xmlns:w15="http://schemas.microsoft.com/office/word/2012/wordml" xmlns:w16se="http://schemas.microsoft.com/office/word/2015/wordml/symex" xmlns:wpg="http://schemas.microsoft.com/office/word/2010/wordprocessingGroup" xmlns:wpi="http://schemas.microsoft.com/office/word/2010/wordprocessingInk" xmlns:wne="http://schemas.microsoft.com/office/word/2006/wordml" xmlns:wps="http://schemas.microsoft.com/office/word/2010/wordprocessingShape" mc:Ignorable="w14 w15 w16se wp14">
   <w:body>
     <w:p>
       <w:pPr>
@@ -157,7 +157,7 @@
     </w:p>
     <w:tbl>
       <w:tblPr>
-        <w:tblStyle w:val="TableGrid"/>
+        <w:tblStyle w:val="a4"/>
         <w:tblW w:w="0" w:type="auto"/>
         <w:tblBorders>
           <w:top w:val="none" w:sz="0" w:space="0" w:color="auto"/>
@@ -572,7 +572,7 @@
       <w:sdtContent>
         <w:p>
           <w:pPr>
-            <w:pStyle w:val="TOCHeading"/>
+            <w:pStyle w:val="a5"/>
             <w:jc w:val="center"/>
             <w:rPr>
               <w:rFonts w:ascii="Times New Roman" w:eastAsia="標楷體" w:hAnsi="Times New Roman"/>
@@ -592,7 +592,7 @@
         </w:p>
         <w:p>
           <w:pPr>
-            <w:pStyle w:val="TOC1"/>
+            <w:pStyle w:val="11"/>
             <w:tabs>
               <w:tab w:val="right" w:leader="dot" w:pos="8296"/>
             </w:tabs>
@@ -624,7 +624,7 @@
           <w:hyperlink w:anchor="_Toc4420189" w:history="1">
             <w:r>
               <w:rPr>
-                <w:rStyle w:val="Hyperlink"/>
+                <w:rStyle w:val="a6"/>
                 <w:rFonts w:ascii="Times New Roman" w:eastAsia="標楷體" w:hAnsi="Times New Roman"/>
                 <w:b/>
                 <w:bCs/>
@@ -684,7 +684,7 @@
         </w:p>
         <w:p>
           <w:pPr>
-            <w:pStyle w:val="TOC1"/>
+            <w:pStyle w:val="11"/>
             <w:tabs>
               <w:tab w:val="left" w:pos="480"/>
               <w:tab w:val="right" w:leader="dot" w:pos="8296"/>
@@ -696,7 +696,7 @@
           <w:hyperlink w:anchor="_Toc4420190" w:history="1">
             <w:r>
               <w:rPr>
-                <w:rStyle w:val="Hyperlink"/>
+                <w:rStyle w:val="a6"/>
                 <w:rFonts w:ascii="Times New Roman" w:eastAsia="標楷體" w:hAnsi="Times New Roman"/>
                 <w:b/>
                 <w:bCs/>
@@ -712,7 +712,7 @@
             </w:r>
             <w:r>
               <w:rPr>
-                <w:rStyle w:val="Hyperlink"/>
+                <w:rStyle w:val="a6"/>
                 <w:rFonts w:ascii="Times New Roman" w:eastAsia="標楷體" w:hAnsi="Times New Roman"/>
                 <w:b/>
                 <w:bCs/>
@@ -772,7 +772,7 @@
         </w:p>
         <w:p>
           <w:pPr>
-            <w:pStyle w:val="TOC1"/>
+            <w:pStyle w:val="11"/>
             <w:tabs>
               <w:tab w:val="left" w:pos="480"/>
               <w:tab w:val="right" w:leader="dot" w:pos="8296"/>
@@ -784,7 +784,7 @@
           <w:hyperlink w:anchor="_Toc4420191" w:history="1">
             <w:r>
               <w:rPr>
-                <w:rStyle w:val="Hyperlink"/>
+                <w:rStyle w:val="a6"/>
                 <w:rFonts w:ascii="Times New Roman" w:eastAsia="標楷體" w:hAnsi="Times New Roman"/>
                 <w:b/>
                 <w:bCs/>
@@ -800,7 +800,7 @@
             </w:r>
             <w:r>
               <w:rPr>
-                <w:rStyle w:val="Hyperlink"/>
+                <w:rStyle w:val="a6"/>
                 <w:rFonts w:ascii="Times New Roman" w:eastAsia="標楷體" w:hAnsi="Times New Roman"/>
                 <w:b/>
                 <w:bCs/>
@@ -860,7 +860,7 @@
         </w:p>
         <w:p>
           <w:pPr>
-            <w:pStyle w:val="TOC1"/>
+            <w:pStyle w:val="11"/>
             <w:tabs>
               <w:tab w:val="left" w:pos="480"/>
               <w:tab w:val="right" w:leader="dot" w:pos="8296"/>
@@ -872,7 +872,7 @@
           <w:hyperlink w:anchor="_Toc4420192" w:history="1">
             <w:r>
               <w:rPr>
-                <w:rStyle w:val="Hyperlink"/>
+                <w:rStyle w:val="a6"/>
                 <w:rFonts w:ascii="Times New Roman" w:eastAsia="標楷體" w:hAnsi="Times New Roman"/>
                 <w:b/>
                 <w:bCs/>
@@ -888,7 +888,7 @@
             </w:r>
             <w:r>
               <w:rPr>
-                <w:rStyle w:val="Hyperlink"/>
+                <w:rStyle w:val="a6"/>
                 <w:rFonts w:ascii="Times New Roman" w:eastAsia="標楷體" w:hAnsi="Times New Roman"/>
                 <w:b/>
                 <w:bCs/>
@@ -948,7 +948,7 @@
         </w:p>
         <w:p>
           <w:pPr>
-            <w:pStyle w:val="TOC2"/>
+            <w:pStyle w:val="21"/>
             <w:tabs>
               <w:tab w:val="left" w:pos="1200"/>
               <w:tab w:val="right" w:leader="dot" w:pos="8296"/>
@@ -960,7 +960,7 @@
           <w:hyperlink w:anchor="_Toc4420193" w:history="1">
             <w:r>
               <w:rPr>
-                <w:rStyle w:val="Hyperlink"/>
+                <w:rStyle w:val="a6"/>
                 <w:rFonts w:ascii="Times New Roman" w:eastAsia="標楷體" w:hAnsi="Times New Roman" w:cs="Times New Roman"/>
                 <w:b/>
                 <w:bCs/>
@@ -976,7 +976,7 @@
             </w:r>
             <w:r>
               <w:rPr>
-                <w:rStyle w:val="Hyperlink"/>
+                <w:rStyle w:val="a6"/>
                 <w:rFonts w:ascii="Times New Roman" w:eastAsia="標楷體" w:hAnsi="Times New Roman" w:cs="Times New Roman"/>
                 <w:b/>
                 <w:bCs/>
@@ -1036,7 +1036,7 @@
         </w:p>
         <w:p>
           <w:pPr>
-            <w:pStyle w:val="TOC1"/>
+            <w:pStyle w:val="11"/>
             <w:tabs>
               <w:tab w:val="left" w:pos="480"/>
               <w:tab w:val="right" w:leader="dot" w:pos="8296"/>
@@ -1048,7 +1048,7 @@
           <w:hyperlink w:anchor="_Toc4420194" w:history="1">
             <w:r>
               <w:rPr>
-                <w:rStyle w:val="Hyperlink"/>
+                <w:rStyle w:val="a6"/>
                 <w:rFonts w:ascii="Times New Roman" w:eastAsia="標楷體" w:hAnsi="Times New Roman"/>
                 <w:b/>
                 <w:bCs/>
@@ -1064,7 +1064,7 @@
             </w:r>
             <w:r>
               <w:rPr>
-                <w:rStyle w:val="Hyperlink"/>
+                <w:rStyle w:val="a6"/>
                 <w:rFonts w:ascii="Times New Roman" w:eastAsia="標楷體" w:hAnsi="Times New Roman"/>
                 <w:b/>
                 <w:bCs/>
@@ -1124,7 +1124,7 @@
         </w:p>
         <w:p>
           <w:pPr>
-            <w:pStyle w:val="TOC1"/>
+            <w:pStyle w:val="11"/>
             <w:tabs>
               <w:tab w:val="left" w:pos="480"/>
               <w:tab w:val="right" w:leader="dot" w:pos="8296"/>
@@ -1136,7 +1136,7 @@
           <w:hyperlink w:anchor="_Toc4420195" w:history="1">
             <w:r>
               <w:rPr>
-                <w:rStyle w:val="Hyperlink"/>
+                <w:rStyle w:val="a6"/>
                 <w:rFonts w:ascii="Times New Roman" w:eastAsia="標楷體" w:hAnsi="Times New Roman"/>
                 <w:b/>
                 <w:bCs/>
@@ -1152,7 +1152,7 @@
             </w:r>
             <w:r>
               <w:rPr>
-                <w:rStyle w:val="Hyperlink"/>
+                <w:rStyle w:val="a6"/>
                 <w:rFonts w:ascii="Times New Roman" w:eastAsia="標楷體" w:hAnsi="Times New Roman"/>
                 <w:b/>
                 <w:bCs/>
@@ -1212,7 +1212,7 @@
         </w:p>
         <w:p>
           <w:pPr>
-            <w:pStyle w:val="TOC1"/>
+            <w:pStyle w:val="11"/>
             <w:tabs>
               <w:tab w:val="left" w:pos="480"/>
               <w:tab w:val="right" w:leader="dot" w:pos="8296"/>
@@ -1224,7 +1224,7 @@
           <w:hyperlink w:anchor="_Toc4420196" w:history="1">
             <w:r>
               <w:rPr>
-                <w:rStyle w:val="Hyperlink"/>
+                <w:rStyle w:val="a6"/>
                 <w:rFonts w:ascii="Times New Roman" w:eastAsia="標楷體" w:hAnsi="Times New Roman"/>
                 <w:b/>
                 <w:bCs/>
@@ -1240,7 +1240,7 @@
             </w:r>
             <w:r>
               <w:rPr>
-                <w:rStyle w:val="Hyperlink"/>
+                <w:rStyle w:val="a6"/>
                 <w:rFonts w:ascii="Times New Roman" w:eastAsia="標楷體" w:hAnsi="Times New Roman"/>
                 <w:b/>
                 <w:bCs/>
@@ -1300,7 +1300,7 @@
         </w:p>
         <w:p>
           <w:pPr>
-            <w:pStyle w:val="TOC1"/>
+            <w:pStyle w:val="11"/>
             <w:tabs>
               <w:tab w:val="left" w:pos="480"/>
               <w:tab w:val="right" w:leader="dot" w:pos="8296"/>
@@ -1312,7 +1312,7 @@
           <w:hyperlink w:anchor="_Toc4420197" w:history="1">
             <w:r>
               <w:rPr>
-                <w:rStyle w:val="Hyperlink"/>
+                <w:rStyle w:val="a6"/>
                 <w:rFonts w:ascii="Times New Roman" w:eastAsia="標楷體" w:hAnsi="Times New Roman"/>
                 <w:b/>
                 <w:bCs/>
@@ -1328,7 +1328,7 @@
             </w:r>
             <w:r>
               <w:rPr>
-                <w:rStyle w:val="Hyperlink"/>
+                <w:rStyle w:val="a6"/>
                 <w:rFonts w:ascii="Times New Roman" w:eastAsia="標楷體" w:hAnsi="Times New Roman"/>
                 <w:b/>
                 <w:bCs/>
@@ -1388,7 +1388,7 @@
         </w:p>
         <w:p>
           <w:pPr>
-            <w:pStyle w:val="TOC1"/>
+            <w:pStyle w:val="11"/>
             <w:tabs>
               <w:tab w:val="left" w:pos="480"/>
               <w:tab w:val="right" w:leader="dot" w:pos="8296"/>
@@ -1400,7 +1400,7 @@
           <w:hyperlink w:anchor="_Toc4420198" w:history="1">
             <w:r>
               <w:rPr>
-                <w:rStyle w:val="Hyperlink"/>
+                <w:rStyle w:val="a6"/>
                 <w:rFonts w:ascii="Times New Roman" w:eastAsia="標楷體" w:hAnsi="Times New Roman"/>
                 <w:b/>
                 <w:bCs/>
@@ -1416,7 +1416,7 @@
             </w:r>
             <w:r>
               <w:rPr>
-                <w:rStyle w:val="Hyperlink"/>
+                <w:rStyle w:val="a6"/>
                 <w:rFonts w:ascii="Times New Roman" w:eastAsia="標楷體" w:hAnsi="Times New Roman"/>
                 <w:b/>
                 <w:bCs/>
@@ -1476,7 +1476,7 @@
         </w:p>
         <w:p>
           <w:pPr>
-            <w:pStyle w:val="TOC1"/>
+            <w:pStyle w:val="11"/>
             <w:tabs>
               <w:tab w:val="left" w:pos="480"/>
               <w:tab w:val="right" w:leader="dot" w:pos="8296"/>
@@ -1488,7 +1488,7 @@
           <w:hyperlink w:anchor="_Toc4420199" w:history="1">
             <w:r>
               <w:rPr>
-                <w:rStyle w:val="Hyperlink"/>
+                <w:rStyle w:val="a6"/>
                 <w:rFonts w:ascii="Times New Roman" w:eastAsia="標楷體" w:hAnsi="Times New Roman"/>
                 <w:b/>
                 <w:bCs/>
@@ -1504,7 +1504,7 @@
             </w:r>
             <w:r>
               <w:rPr>
-                <w:rStyle w:val="Hyperlink"/>
+                <w:rStyle w:val="a6"/>
                 <w:rFonts w:ascii="Times New Roman" w:eastAsia="標楷體" w:hAnsi="Times New Roman"/>
                 <w:b/>
                 <w:bCs/>
@@ -1564,7 +1564,7 @@
         </w:p>
         <w:p>
           <w:pPr>
-            <w:pStyle w:val="TOC1"/>
+            <w:pStyle w:val="11"/>
             <w:tabs>
               <w:tab w:val="left" w:pos="720"/>
               <w:tab w:val="right" w:leader="dot" w:pos="8296"/>
@@ -1576,7 +1576,7 @@
           <w:hyperlink w:anchor="_Toc4420200" w:history="1">
             <w:r>
               <w:rPr>
-                <w:rStyle w:val="Hyperlink"/>
+                <w:rStyle w:val="a6"/>
                 <w:rFonts w:ascii="Times New Roman" w:eastAsia="標楷體" w:hAnsi="Times New Roman"/>
                 <w:b/>
                 <w:bCs/>
@@ -1592,7 +1592,7 @@
             </w:r>
             <w:r>
               <w:rPr>
-                <w:rStyle w:val="Hyperlink"/>
+                <w:rStyle w:val="a6"/>
                 <w:rFonts w:ascii="Times New Roman" w:eastAsia="標楷體" w:hAnsi="Times New Roman"/>
                 <w:b/>
                 <w:bCs/>
@@ -1652,7 +1652,7 @@
         </w:p>
         <w:p>
           <w:pPr>
-            <w:pStyle w:val="TOC1"/>
+            <w:pStyle w:val="11"/>
             <w:tabs>
               <w:tab w:val="left" w:pos="720"/>
               <w:tab w:val="right" w:leader="dot" w:pos="8296"/>
@@ -1664,7 +1664,7 @@
           <w:hyperlink w:anchor="_Toc4420201" w:history="1">
             <w:r>
               <w:rPr>
-                <w:rStyle w:val="Hyperlink"/>
+                <w:rStyle w:val="a6"/>
                 <w:rFonts w:ascii="Times New Roman" w:eastAsia="標楷體" w:hAnsi="Times New Roman"/>
                 <w:b/>
                 <w:bCs/>
@@ -1680,7 +1680,7 @@
             </w:r>
             <w:r>
               <w:rPr>
-                <w:rStyle w:val="Hyperlink"/>
+                <w:rStyle w:val="a6"/>
                 <w:rFonts w:ascii="Times New Roman" w:eastAsia="標楷體" w:hAnsi="Times New Roman"/>
                 <w:b/>
                 <w:bCs/>
@@ -1740,7 +1740,7 @@
         </w:p>
         <w:p>
           <w:pPr>
-            <w:pStyle w:val="TOC1"/>
+            <w:pStyle w:val="11"/>
             <w:tabs>
               <w:tab w:val="left" w:pos="720"/>
               <w:tab w:val="right" w:leader="dot" w:pos="8296"/>
@@ -1752,7 +1752,7 @@
           <w:hyperlink w:anchor="_Toc4420202" w:history="1">
             <w:r>
               <w:rPr>
-                <w:rStyle w:val="Hyperlink"/>
+                <w:rStyle w:val="a6"/>
                 <w:rFonts w:ascii="Times New Roman" w:eastAsia="標楷體" w:hAnsi="Times New Roman"/>
                 <w:b/>
                 <w:bCs/>
@@ -1768,7 +1768,7 @@
             </w:r>
             <w:r>
               <w:rPr>
-                <w:rStyle w:val="Hyperlink"/>
+                <w:rStyle w:val="a6"/>
                 <w:rFonts w:ascii="Times New Roman" w:eastAsia="標楷體" w:hAnsi="Times New Roman"/>
                 <w:b/>
                 <w:bCs/>
@@ -1828,7 +1828,7 @@
         </w:p>
         <w:p>
           <w:pPr>
-            <w:pStyle w:val="TOC1"/>
+            <w:pStyle w:val="11"/>
             <w:tabs>
               <w:tab w:val="left" w:pos="720"/>
               <w:tab w:val="right" w:leader="dot" w:pos="8296"/>
@@ -1840,7 +1840,7 @@
           <w:hyperlink w:anchor="_Toc4420203" w:history="1">
             <w:r>
               <w:rPr>
-                <w:rStyle w:val="Hyperlink"/>
+                <w:rStyle w:val="a6"/>
                 <w:rFonts w:ascii="Times New Roman" w:eastAsia="標楷體" w:hAnsi="Times New Roman"/>
                 <w:b/>
                 <w:bCs/>
@@ -1856,7 +1856,7 @@
             </w:r>
             <w:r>
               <w:rPr>
-                <w:rStyle w:val="Hyperlink"/>
+                <w:rStyle w:val="a6"/>
                 <w:rFonts w:ascii="Times New Roman" w:eastAsia="標楷體" w:hAnsi="Times New Roman"/>
                 <w:b/>
                 <w:bCs/>
@@ -1916,7 +1916,7 @@
         </w:p>
         <w:p>
           <w:pPr>
-            <w:pStyle w:val="TOC1"/>
+            <w:pStyle w:val="11"/>
             <w:tabs>
               <w:tab w:val="left" w:pos="720"/>
               <w:tab w:val="right" w:leader="dot" w:pos="8296"/>
@@ -1928,7 +1928,7 @@
           <w:hyperlink w:anchor="_Toc4420204" w:history="1">
             <w:r>
               <w:rPr>
-                <w:rStyle w:val="Hyperlink"/>
+                <w:rStyle w:val="a6"/>
                 <w:rFonts w:ascii="Times New Roman" w:eastAsia="標楷體" w:hAnsi="Times New Roman"/>
                 <w:b/>
                 <w:bCs/>
@@ -1944,7 +1944,7 @@
             </w:r>
             <w:r>
               <w:rPr>
-                <w:rStyle w:val="Hyperlink"/>
+                <w:rStyle w:val="a6"/>
                 <w:rFonts w:ascii="Times New Roman" w:eastAsia="標楷體" w:hAnsi="Times New Roman"/>
                 <w:b/>
                 <w:bCs/>
@@ -2004,7 +2004,7 @@
         </w:p>
         <w:p>
           <w:pPr>
-            <w:pStyle w:val="TOC1"/>
+            <w:pStyle w:val="11"/>
             <w:tabs>
               <w:tab w:val="left" w:pos="720"/>
               <w:tab w:val="right" w:leader="dot" w:pos="8296"/>
@@ -2016,7 +2016,7 @@
           <w:hyperlink w:anchor="_Toc4420205" w:history="1">
             <w:r>
               <w:rPr>
-                <w:rStyle w:val="Hyperlink"/>
+                <w:rStyle w:val="a6"/>
                 <w:rFonts w:ascii="Times New Roman" w:eastAsia="標楷體" w:hAnsi="Times New Roman"/>
                 <w:b/>
                 <w:bCs/>
@@ -2032,7 +2032,7 @@
             </w:r>
             <w:r>
               <w:rPr>
-                <w:rStyle w:val="Hyperlink"/>
+                <w:rStyle w:val="a6"/>
                 <w:rFonts w:ascii="Times New Roman" w:eastAsia="標楷體" w:hAnsi="Times New Roman"/>
                 <w:b/>
                 <w:bCs/>
@@ -2165,7 +2165,7 @@
     </w:p>
     <w:tbl>
       <w:tblPr>
-        <w:tblStyle w:val="ListTable3-Accent3"/>
+        <w:tblStyle w:val="3-3"/>
         <w:tblW w:w="0" w:type="auto"/>
         <w:tblLook w:val="04A0" w:firstRow="1" w:lastRow="0" w:firstColumn="1" w:lastColumn="0" w:noHBand="0" w:noVBand="1"/>
       </w:tblPr>
@@ -2568,7 +2568,7 @@
     </w:p>
     <w:p>
       <w:pPr>
-        <w:pStyle w:val="ListParagraph"/>
+        <w:pStyle w:val="a3"/>
         <w:numPr>
           <w:ilvl w:val="0"/>
           <w:numId w:val="2"/>
@@ -2612,7 +2612,7 @@
     </w:p>
     <w:p>
       <w:pPr>
-        <w:pStyle w:val="ListParagraph"/>
+        <w:pStyle w:val="a3"/>
         <w:ind w:leftChars="0"/>
         <w:rPr>
           <w:rFonts w:ascii="Times New Roman" w:eastAsia="標楷體" w:hAnsi="Times New Roman"/>
@@ -2655,7 +2655,7 @@
     </w:p>
     <w:p>
       <w:pPr>
-        <w:pStyle w:val="ListParagraph"/>
+        <w:pStyle w:val="a3"/>
         <w:numPr>
           <w:ilvl w:val="0"/>
           <w:numId w:val="10"/>
@@ -2689,7 +2689,7 @@
     </w:p>
     <w:p>
       <w:pPr>
-        <w:pStyle w:val="ListParagraph"/>
+        <w:pStyle w:val="a3"/>
         <w:numPr>
           <w:ilvl w:val="0"/>
           <w:numId w:val="10"/>
@@ -2759,7 +2759,7 @@
     </w:p>
     <w:p>
       <w:pPr>
-        <w:pStyle w:val="ListParagraph"/>
+        <w:pStyle w:val="a3"/>
         <w:numPr>
           <w:ilvl w:val="0"/>
           <w:numId w:val="10"/>
@@ -2795,7 +2795,7 @@
     </w:p>
     <w:p>
       <w:pPr>
-        <w:pStyle w:val="ListParagraph"/>
+        <w:pStyle w:val="a3"/>
         <w:numPr>
           <w:ilvl w:val="0"/>
           <w:numId w:val="2"/>
@@ -2828,7 +2828,7 @@
     </w:p>
     <w:p>
       <w:pPr>
-        <w:pStyle w:val="NormalWeb"/>
+        <w:pStyle w:val="Web"/>
         <w:shd w:val="clear" w:color="auto" w:fill="FFFFFF"/>
         <w:spacing w:before="0" w:beforeAutospacing="0" w:after="120" w:afterAutospacing="0"/>
         <w:ind w:leftChars="200" w:left="480"/>
@@ -2903,7 +2903,7 @@
     </w:p>
     <w:p>
       <w:pPr>
-        <w:pStyle w:val="NormalWeb"/>
+        <w:pStyle w:val="Web"/>
         <w:shd w:val="clear" w:color="auto" w:fill="FFFFFF"/>
         <w:spacing w:before="0" w:beforeAutospacing="0" w:after="0" w:afterAutospacing="0"/>
         <w:ind w:leftChars="200" w:left="480"/>
@@ -2942,7 +2942,7 @@
       </w:r>
       <w:r>
         <w:rPr>
-          <w:rStyle w:val="HTMLCode"/>
+          <w:rStyle w:val="HTML"/>
           <w:rFonts w:ascii="Times New Roman" w:eastAsia="標楷體" w:hAnsi="Times New Roman"/>
           <w:szCs w:val="21"/>
           <w:shd w:val="clear" w:color="auto" w:fill="F5F6F7"/>
@@ -3015,7 +3015,7 @@
     </w:p>
     <w:p>
       <w:pPr>
-        <w:pStyle w:val="NormalWeb"/>
+        <w:pStyle w:val="Web"/>
         <w:numPr>
           <w:ilvl w:val="0"/>
           <w:numId w:val="13"/>
@@ -3045,7 +3045,7 @@
     </w:p>
     <w:p>
       <w:pPr>
-        <w:pStyle w:val="NormalWeb"/>
+        <w:pStyle w:val="Web"/>
         <w:numPr>
           <w:ilvl w:val="0"/>
           <w:numId w:val="12"/>
@@ -3082,7 +3082,7 @@
     </w:p>
     <w:p>
       <w:pPr>
-        <w:pStyle w:val="NormalWeb"/>
+        <w:pStyle w:val="Web"/>
         <w:numPr>
           <w:ilvl w:val="0"/>
           <w:numId w:val="12"/>
@@ -3119,7 +3119,7 @@
     </w:p>
     <w:p>
       <w:pPr>
-        <w:pStyle w:val="NormalWeb"/>
+        <w:pStyle w:val="Web"/>
         <w:numPr>
           <w:ilvl w:val="0"/>
           <w:numId w:val="12"/>
@@ -3149,7 +3149,7 @@
     </w:p>
     <w:p>
       <w:pPr>
-        <w:pStyle w:val="NormalWeb"/>
+        <w:pStyle w:val="Web"/>
         <w:numPr>
           <w:ilvl w:val="0"/>
           <w:numId w:val="12"/>
@@ -3179,7 +3179,7 @@
     </w:p>
     <w:p>
       <w:pPr>
-        <w:pStyle w:val="NormalWeb"/>
+        <w:pStyle w:val="Web"/>
         <w:numPr>
           <w:ilvl w:val="0"/>
           <w:numId w:val="12"/>
@@ -3209,7 +3209,7 @@
     </w:p>
     <w:p>
       <w:pPr>
-        <w:pStyle w:val="NormalWeb"/>
+        <w:pStyle w:val="Web"/>
         <w:numPr>
           <w:ilvl w:val="0"/>
           <w:numId w:val="13"/>
@@ -3255,7 +3255,7 @@
     </w:p>
     <w:p>
       <w:pPr>
-        <w:pStyle w:val="NormalWeb"/>
+        <w:pStyle w:val="Web"/>
         <w:numPr>
           <w:ilvl w:val="0"/>
           <w:numId w:val="12"/>
@@ -3282,7 +3282,7 @@
     </w:p>
     <w:p>
       <w:pPr>
-        <w:pStyle w:val="NormalWeb"/>
+        <w:pStyle w:val="Web"/>
         <w:numPr>
           <w:ilvl w:val="0"/>
           <w:numId w:val="12"/>
@@ -3309,7 +3309,7 @@
     </w:p>
     <w:p>
       <w:pPr>
-        <w:pStyle w:val="NormalWeb"/>
+        <w:pStyle w:val="Web"/>
         <w:numPr>
           <w:ilvl w:val="0"/>
           <w:numId w:val="12"/>
@@ -3345,7 +3345,7 @@
     </w:p>
     <w:p>
       <w:pPr>
-        <w:pStyle w:val="NormalWeb"/>
+        <w:pStyle w:val="Web"/>
         <w:numPr>
           <w:ilvl w:val="0"/>
           <w:numId w:val="12"/>
@@ -3372,7 +3372,7 @@
     </w:p>
     <w:p>
       <w:pPr>
-        <w:pStyle w:val="NormalWeb"/>
+        <w:pStyle w:val="Web"/>
         <w:numPr>
           <w:ilvl w:val="0"/>
           <w:numId w:val="12"/>
@@ -3399,7 +3399,7 @@
     </w:p>
     <w:p>
       <w:pPr>
-        <w:pStyle w:val="NormalWeb"/>
+        <w:pStyle w:val="Web"/>
         <w:numPr>
           <w:ilvl w:val="0"/>
           <w:numId w:val="12"/>
@@ -3453,7 +3453,7 @@
     </w:p>
     <w:p>
       <w:pPr>
-        <w:pStyle w:val="NormalWeb"/>
+        <w:pStyle w:val="Web"/>
         <w:numPr>
           <w:ilvl w:val="0"/>
           <w:numId w:val="12"/>
@@ -3480,7 +3480,7 @@
     </w:p>
     <w:p>
       <w:pPr>
-        <w:pStyle w:val="NormalWeb"/>
+        <w:pStyle w:val="Web"/>
         <w:numPr>
           <w:ilvl w:val="0"/>
           <w:numId w:val="12"/>
@@ -3528,7 +3528,7 @@
     </w:p>
     <w:p>
       <w:pPr>
-        <w:pStyle w:val="NormalWeb"/>
+        <w:pStyle w:val="Web"/>
         <w:shd w:val="clear" w:color="auto" w:fill="FFFFFF"/>
         <w:spacing w:before="0" w:beforeAutospacing="0" w:after="0" w:afterAutospacing="0"/>
         <w:rPr>
@@ -3541,7 +3541,7 @@
     </w:p>
     <w:p>
       <w:pPr>
-        <w:pStyle w:val="ListParagraph"/>
+        <w:pStyle w:val="a3"/>
         <w:numPr>
           <w:ilvl w:val="0"/>
           <w:numId w:val="2"/>
@@ -3600,7 +3600,7 @@
     </w:p>
     <w:p>
       <w:pPr>
-        <w:pStyle w:val="ListParagraph"/>
+        <w:pStyle w:val="a3"/>
         <w:numPr>
           <w:ilvl w:val="1"/>
           <w:numId w:val="2"/>
@@ -3672,7 +3672,7 @@
     </w:p>
     <w:p>
       <w:pPr>
-        <w:pStyle w:val="ListParagraph"/>
+        <w:pStyle w:val="a3"/>
         <w:numPr>
           <w:ilvl w:val="0"/>
           <w:numId w:val="2"/>
@@ -3705,7 +3705,7 @@
     </w:p>
     <w:p>
       <w:pPr>
-        <w:pStyle w:val="ListParagraph"/>
+        <w:pStyle w:val="a3"/>
         <w:widowControl/>
         <w:numPr>
           <w:ilvl w:val="0"/>
@@ -3738,7 +3738,7 @@
     </w:p>
     <w:p>
       <w:pPr>
-        <w:pStyle w:val="ListParagraph"/>
+        <w:pStyle w:val="a3"/>
         <w:widowControl/>
         <w:numPr>
           <w:ilvl w:val="0"/>
@@ -3771,7 +3771,7 @@
     </w:p>
     <w:p>
       <w:pPr>
-        <w:pStyle w:val="ListParagraph"/>
+        <w:pStyle w:val="a3"/>
         <w:widowControl/>
         <w:numPr>
           <w:ilvl w:val="0"/>
@@ -3978,7 +3978,7 @@
     </w:p>
     <w:p>
       <w:pPr>
-        <w:pStyle w:val="ListParagraph"/>
+        <w:pStyle w:val="a3"/>
         <w:widowControl/>
         <w:numPr>
           <w:ilvl w:val="0"/>
@@ -4005,7 +4005,7 @@
     </w:p>
     <w:p>
       <w:pPr>
-        <w:pStyle w:val="ListParagraph"/>
+        <w:pStyle w:val="a3"/>
         <w:widowControl/>
         <w:numPr>
           <w:ilvl w:val="0"/>
@@ -4038,7 +4038,7 @@
     </w:p>
     <w:p>
       <w:pPr>
-        <w:pStyle w:val="ListParagraph"/>
+        <w:pStyle w:val="a3"/>
         <w:widowControl/>
         <w:numPr>
           <w:ilvl w:val="0"/>
@@ -4065,7 +4065,7 @@
     </w:p>
     <w:p>
       <w:pPr>
-        <w:pStyle w:val="ListParagraph"/>
+        <w:pStyle w:val="a3"/>
         <w:widowControl/>
         <w:numPr>
           <w:ilvl w:val="0"/>
@@ -4092,7 +4092,7 @@
     </w:p>
     <w:p>
       <w:pPr>
-        <w:pStyle w:val="ListParagraph"/>
+        <w:pStyle w:val="a3"/>
         <w:widowControl/>
         <w:numPr>
           <w:ilvl w:val="0"/>
@@ -4161,7 +4161,7 @@
     </w:p>
     <w:p>
       <w:pPr>
-        <w:pStyle w:val="ListParagraph"/>
+        <w:pStyle w:val="a3"/>
         <w:widowControl/>
         <w:numPr>
           <w:ilvl w:val="0"/>
@@ -4182,7 +4182,7 @@
     </w:p>
     <w:p>
       <w:pPr>
-        <w:pStyle w:val="ListParagraph"/>
+        <w:pStyle w:val="a3"/>
         <w:widowControl/>
         <w:numPr>
           <w:ilvl w:val="0"/>
@@ -4209,7 +4209,7 @@
     </w:p>
     <w:p>
       <w:pPr>
-        <w:pStyle w:val="ListParagraph"/>
+        <w:pStyle w:val="a3"/>
         <w:widowControl/>
         <w:numPr>
           <w:ilvl w:val="0"/>
@@ -4239,7 +4239,7 @@
     </w:p>
     <w:p>
       <w:pPr>
-        <w:pStyle w:val="ListParagraph"/>
+        <w:pStyle w:val="a3"/>
         <w:widowControl/>
         <w:numPr>
           <w:ilvl w:val="0"/>
@@ -4263,7 +4263,7 @@
     </w:p>
     <w:p>
       <w:pPr>
-        <w:pStyle w:val="ListParagraph"/>
+        <w:pStyle w:val="a3"/>
         <w:widowControl/>
         <w:numPr>
           <w:ilvl w:val="0"/>
@@ -4296,7 +4296,7 @@
     </w:p>
     <w:p>
       <w:pPr>
-        <w:pStyle w:val="ListParagraph"/>
+        <w:pStyle w:val="a3"/>
         <w:widowControl/>
         <w:numPr>
           <w:ilvl w:val="0"/>
@@ -4320,7 +4320,7 @@
     </w:p>
     <w:p>
       <w:pPr>
-        <w:pStyle w:val="ListParagraph"/>
+        <w:pStyle w:val="a3"/>
         <w:widowControl/>
         <w:numPr>
           <w:ilvl w:val="0"/>
@@ -4344,7 +4344,7 @@
     </w:p>
     <w:p>
       <w:pPr>
-        <w:pStyle w:val="ListParagraph"/>
+        <w:pStyle w:val="a3"/>
         <w:widowControl/>
         <w:numPr>
           <w:ilvl w:val="0"/>
@@ -4395,7 +4395,7 @@
     </w:p>
     <w:p>
       <w:pPr>
-        <w:pStyle w:val="ListParagraph"/>
+        <w:pStyle w:val="a3"/>
         <w:widowControl/>
         <w:numPr>
           <w:ilvl w:val="0"/>
@@ -4419,7 +4419,7 @@
     </w:p>
     <w:p>
       <w:pPr>
-        <w:pStyle w:val="ListParagraph"/>
+        <w:pStyle w:val="a3"/>
         <w:widowControl/>
         <w:numPr>
           <w:ilvl w:val="0"/>
@@ -4452,7 +4452,7 @@
     </w:p>
     <w:p>
       <w:pPr>
-        <w:pStyle w:val="ListParagraph"/>
+        <w:pStyle w:val="a3"/>
         <w:numPr>
           <w:ilvl w:val="0"/>
           <w:numId w:val="2"/>
@@ -4485,7 +4485,7 @@
     </w:p>
     <w:p>
       <w:pPr>
-        <w:pStyle w:val="ListParagraph"/>
+        <w:pStyle w:val="a3"/>
         <w:numPr>
           <w:ilvl w:val="0"/>
           <w:numId w:val="1"/>
@@ -4510,7 +4510,7 @@
     </w:p>
     <w:p>
       <w:pPr>
-        <w:pStyle w:val="ListParagraph"/>
+        <w:pStyle w:val="a3"/>
         <w:numPr>
           <w:ilvl w:val="0"/>
           <w:numId w:val="1"/>
@@ -4535,7 +4535,7 @@
     </w:p>
     <w:p>
       <w:pPr>
-        <w:pStyle w:val="ListParagraph"/>
+        <w:pStyle w:val="a3"/>
         <w:numPr>
           <w:ilvl w:val="0"/>
           <w:numId w:val="1"/>
@@ -4580,7 +4580,7 @@
     </w:p>
     <w:p>
       <w:pPr>
-        <w:pStyle w:val="ListParagraph"/>
+        <w:pStyle w:val="a3"/>
         <w:ind w:leftChars="0" w:left="839"/>
         <w:rPr>
           <w:rFonts w:ascii="Times New Roman" w:eastAsia="標楷體" w:hAnsi="Times New Roman"/>
@@ -4590,7 +4590,7 @@
     </w:p>
     <w:p>
       <w:pPr>
-        <w:pStyle w:val="ListParagraph"/>
+        <w:pStyle w:val="a3"/>
         <w:numPr>
           <w:ilvl w:val="0"/>
           <w:numId w:val="2"/>
@@ -4623,285 +4623,11 @@
     </w:p>
     <w:p>
       <w:pPr>
-        <w:pStyle w:val="ListParagraph"/>
+        <w:pStyle w:val="a3"/>
         <w:widowControl/>
         <w:numPr>
-          <w:ilvl w:val="0"/>
-          <w:numId w:val="16"/>
-        </w:numPr>
-        <w:spacing w:line="360" w:lineRule="auto"/>
-        <w:ind w:leftChars="0" w:left="839" w:hanging="357"/>
-        <w:contextualSpacing/>
-        <w:rPr>
-          <w:rFonts w:ascii="Times New Roman" w:eastAsia="標楷體" w:hAnsi="Times New Roman"/>
-        </w:rPr>
-      </w:pPr>
-      <w:r>
-        <w:rPr>
-          <w:rFonts w:ascii="Times New Roman" w:eastAsia="標楷體" w:hAnsi="Times New Roman"/>
-        </w:rPr>
-        <w:t>Executable Code Testing</w:t>
-      </w:r>
-    </w:p>
-    <w:p>
-      <w:pPr>
-        <w:ind w:leftChars="400" w:left="1317" w:hanging="357"/>
-        <w:rPr>
-          <w:rFonts w:ascii="Times New Roman" w:eastAsia="標楷體" w:hAnsi="Times New Roman"/>
-        </w:rPr>
-      </w:pPr>
-      <w:r>
-        <w:rPr>
-          <w:rFonts w:ascii="Times New Roman" w:eastAsia="標楷體" w:hAnsi="Times New Roman" w:hint="eastAsia"/>
-        </w:rPr>
-        <w:t>將透過人工測試檢查功能是否符合</w:t>
-      </w:r>
-      <w:r>
-        <w:rPr>
-          <w:rFonts w:ascii="Times New Roman" w:eastAsia="標楷體" w:hAnsi="Times New Roman"/>
-        </w:rPr>
-        <w:t>Tasks</w:t>
-      </w:r>
-      <w:r>
-        <w:rPr>
-          <w:rFonts w:ascii="Times New Roman" w:eastAsia="標楷體" w:hAnsi="Times New Roman" w:hint="eastAsia"/>
-        </w:rPr>
-        <w:t>官方提供的說明。</w:t>
-      </w:r>
-    </w:p>
-    <w:p>
-      <w:pPr>
-        <w:pStyle w:val="ListParagraph"/>
-        <w:widowControl/>
-        <w:numPr>
-          <w:ilvl w:val="0"/>
-          <w:numId w:val="16"/>
-        </w:numPr>
-        <w:spacing w:line="360" w:lineRule="auto"/>
-        <w:ind w:leftChars="0" w:hanging="357"/>
-        <w:contextualSpacing/>
-        <w:rPr>
-          <w:rFonts w:ascii="Times New Roman" w:eastAsia="標楷體" w:hAnsi="Times New Roman"/>
-        </w:rPr>
-      </w:pPr>
-      <w:r>
-        <w:rPr>
-          <w:rFonts w:ascii="Times New Roman" w:eastAsia="標楷體" w:hAnsi="Times New Roman"/>
-        </w:rPr>
-        <w:t>Automated testing tools</w:t>
-      </w:r>
-    </w:p>
-    <w:p>
-      <w:pPr>
-        <w:ind w:leftChars="400" w:left="1317" w:hanging="357"/>
-        <w:rPr>
-          <w:rFonts w:ascii="Times New Roman" w:eastAsia="標楷體" w:hAnsi="Times New Roman"/>
-          <w:spacing w:val="-4"/>
-        </w:rPr>
-      </w:pPr>
-      <w:r>
-        <w:rPr>
-          <w:rFonts w:ascii="Times New Roman" w:eastAsia="標楷體" w:hAnsi="Times New Roman" w:hint="eastAsia"/>
-          <w:spacing w:val="-4"/>
-        </w:rPr>
-        <w:t>我們將使用</w:t>
-      </w:r>
-      <w:r>
-        <w:rPr>
-          <w:rFonts w:ascii="Times New Roman" w:eastAsia="標楷體" w:hAnsi="Times New Roman"/>
-          <w:spacing w:val="-4"/>
-        </w:rPr>
-        <w:t>Appium</w:t>
-      </w:r>
-      <w:r>
-        <w:rPr>
-          <w:rFonts w:ascii="Times New Roman" w:eastAsia="標楷體" w:hAnsi="Times New Roman" w:hint="eastAsia"/>
-          <w:spacing w:val="-4"/>
-        </w:rPr>
-        <w:t>及</w:t>
-      </w:r>
-      <w:r>
-        <w:rPr>
-          <w:rFonts w:ascii="Times New Roman" w:eastAsia="標楷體" w:hAnsi="Times New Roman"/>
-          <w:spacing w:val="-4"/>
-        </w:rPr>
-        <w:t>JUnit</w:t>
-      </w:r>
-      <w:r>
-        <w:rPr>
-          <w:rFonts w:ascii="Times New Roman" w:eastAsia="標楷體" w:hAnsi="Times New Roman" w:hint="eastAsia"/>
-          <w:spacing w:val="-4"/>
-        </w:rPr>
-        <w:t>等工具，</w:t>
-      </w:r>
-      <w:r>
-        <w:rPr>
-          <w:rFonts w:ascii="Times New Roman" w:eastAsia="標楷體" w:hAnsi="Times New Roman" w:hint="eastAsia"/>
-          <w:spacing w:val="-4"/>
-        </w:rPr>
-        <w:t>進行</w:t>
-      </w:r>
-      <w:r>
-        <w:rPr>
-          <w:rFonts w:ascii="Times New Roman" w:eastAsia="標楷體" w:hAnsi="Times New Roman"/>
-          <w:spacing w:val="-4"/>
-        </w:rPr>
-        <w:t>Tasks</w:t>
-      </w:r>
-      <w:r>
-        <w:rPr>
-          <w:rFonts w:ascii="Times New Roman" w:eastAsia="標楷體" w:hAnsi="Times New Roman" w:hint="eastAsia"/>
-          <w:spacing w:val="-4"/>
-        </w:rPr>
-        <w:t>的自動化測試</w:t>
-      </w:r>
-      <w:r>
-        <w:rPr>
-          <w:rFonts w:ascii="Times New Roman" w:eastAsia="標楷體" w:hAnsi="Times New Roman" w:hint="eastAsia"/>
-          <w:spacing w:val="-4"/>
-        </w:rPr>
-        <w:t>。</w:t>
-      </w:r>
-    </w:p>
-    <w:p>
-      <w:pPr>
-        <w:pStyle w:val="ListParagraph"/>
-        <w:widowControl/>
-        <w:numPr>
-          <w:ilvl w:val="0"/>
-          <w:numId w:val="16"/>
-        </w:numPr>
-        <w:spacing w:line="360" w:lineRule="auto"/>
-        <w:ind w:leftChars="0" w:hanging="357"/>
-        <w:contextualSpacing/>
-        <w:rPr>
-          <w:rFonts w:ascii="Times New Roman" w:eastAsia="標楷體" w:hAnsi="Times New Roman"/>
-        </w:rPr>
-      </w:pPr>
-      <w:r>
-        <w:rPr>
-          <w:rFonts w:ascii="Times New Roman" w:eastAsia="標楷體" w:hAnsi="Times New Roman" w:hint="eastAsia"/>
-        </w:rPr>
-        <w:t xml:space="preserve">Defect </w:t>
-      </w:r>
-      <w:r>
-        <w:rPr>
-          <w:rFonts w:ascii="Times New Roman" w:eastAsia="標楷體" w:hAnsi="Times New Roman"/>
-        </w:rPr>
-        <w:t>Tracking</w:t>
-      </w:r>
-    </w:p>
-    <w:p>
-      <w:pPr>
-        <w:pStyle w:val="ListParagraph"/>
-        <w:widowControl/>
-        <w:ind w:leftChars="0" w:left="958"/>
-        <w:contextualSpacing/>
-        <w:rPr>
-          <w:rFonts w:ascii="Times New Roman" w:eastAsia="標楷體" w:hAnsi="Times New Roman"/>
-        </w:rPr>
-      </w:pPr>
-      <w:r>
-        <w:rPr>
-          <w:rFonts w:ascii="Times New Roman" w:eastAsia="標楷體" w:hAnsi="Times New Roman" w:hint="eastAsia"/>
-        </w:rPr>
-        <w:t>我們使用</w:t>
-      </w:r>
-      <w:r>
-        <w:rPr>
-          <w:rFonts w:ascii="Times New Roman" w:eastAsia="標楷體" w:hAnsi="Times New Roman" w:hint="eastAsia"/>
-        </w:rPr>
-        <w:t>Log</w:t>
-      </w:r>
-      <w:r>
-        <w:rPr>
-          <w:rFonts w:ascii="Times New Roman" w:eastAsia="標楷體" w:hAnsi="Times New Roman" w:hint="eastAsia"/>
-        </w:rPr>
-        <w:t>記錄腳本執行過程，裝置資訊，時間資訊，並且依紀錄出</w:t>
-      </w:r>
-      <w:r>
-        <w:rPr>
-          <w:rFonts w:ascii="Times New Roman" w:eastAsia="標楷體" w:hAnsi="Times New Roman" w:hint="eastAsia"/>
-        </w:rPr>
-        <w:t>Crash</w:t>
-      </w:r>
-      <w:r>
-        <w:rPr>
-          <w:rFonts w:ascii="Times New Roman" w:eastAsia="標楷體" w:hAnsi="Times New Roman" w:hint="eastAsia"/>
-        </w:rPr>
-        <w:t>或是</w:t>
-      </w:r>
-      <w:r>
-        <w:rPr>
-          <w:rFonts w:ascii="Times New Roman" w:eastAsia="標楷體" w:hAnsi="Times New Roman" w:hint="eastAsia"/>
-        </w:rPr>
-        <w:t>Abnormal</w:t>
-      </w:r>
-      <w:r>
-        <w:rPr>
-          <w:rFonts w:ascii="Times New Roman" w:eastAsia="標楷體" w:hAnsi="Times New Roman" w:hint="eastAsia"/>
-        </w:rPr>
-        <w:t>的事件。</w:t>
-      </w:r>
-    </w:p>
-    <w:p>
-      <w:pPr>
-        <w:pStyle w:val="ListParagraph"/>
-        <w:widowControl/>
-        <w:numPr>
-          <w:ilvl w:val="0"/>
-          <w:numId w:val="16"/>
-        </w:numPr>
-        <w:spacing w:line="360" w:lineRule="auto"/>
-        <w:ind w:leftChars="0" w:hanging="357"/>
-        <w:contextualSpacing/>
-        <w:rPr>
-          <w:rFonts w:ascii="Times New Roman" w:eastAsia="標楷體" w:hAnsi="Times New Roman"/>
-        </w:rPr>
-      </w:pPr>
-      <w:r>
-        <w:rPr>
-          <w:rFonts w:ascii="Times New Roman" w:eastAsia="標楷體" w:hAnsi="Times New Roman"/>
-        </w:rPr>
-        <w:t>Change Manage</w:t>
-      </w:r>
-    </w:p>
-    <w:p>
-      <w:pPr>
-        <w:pStyle w:val="ListParagraph"/>
-        <w:widowControl/>
-        <w:ind w:leftChars="0" w:left="1317" w:hanging="357"/>
-        <w:contextualSpacing/>
-        <w:rPr>
-          <w:rFonts w:ascii="Times New Roman" w:eastAsia="標楷體" w:hAnsi="Times New Roman"/>
-        </w:rPr>
-      </w:pPr>
-      <w:r>
-        <w:rPr>
-          <w:rFonts w:ascii="Times New Roman" w:eastAsia="標楷體" w:hAnsi="Times New Roman" w:hint="eastAsia"/>
-        </w:rPr>
-        <w:t>使用</w:t>
-      </w:r>
-      <w:r>
-        <w:rPr>
-          <w:rFonts w:ascii="Times New Roman" w:eastAsia="標楷體" w:hAnsi="Times New Roman" w:hint="eastAsia"/>
-        </w:rPr>
-        <w:t>Github</w:t>
-      </w:r>
-      <w:r>
-        <w:rPr>
-          <w:rFonts w:ascii="Times New Roman" w:eastAsia="標楷體" w:hAnsi="Times New Roman" w:hint="eastAsia"/>
-        </w:rPr>
-        <w:t>來進行版本控管</w:t>
-      </w:r>
-    </w:p>
-    <w:p>
-      <w:pPr>
-        <w:pStyle w:val="ListParagraph"/>
-        <w:widowControl/>
-        <w:numPr>
-          <w:ilvl w:val="0"/>
-          <w:numId w:val="16"/>
+          <w:ilvl w:val="1"/>
+          <w:numId w:val="2"/>
         </w:numPr>
         <w:spacing w:line="360" w:lineRule="auto"/>
         <w:ind w:leftChars="0"/>
@@ -4914,6 +4640,280 @@
         <w:rPr>
           <w:rFonts w:ascii="Times New Roman" w:eastAsia="標楷體" w:hAnsi="Times New Roman"/>
         </w:rPr>
+        <w:t>Executable Code Testing</w:t>
+      </w:r>
+    </w:p>
+    <w:p>
+      <w:pPr>
+        <w:ind w:left="480" w:firstLine="480"/>
+        <w:rPr>
+          <w:rFonts w:ascii="Times New Roman" w:eastAsia="標楷體" w:hAnsi="Times New Roman"/>
+        </w:rPr>
+      </w:pPr>
+      <w:r>
+        <w:rPr>
+          <w:rFonts w:ascii="Times New Roman" w:eastAsia="標楷體" w:hAnsi="Times New Roman" w:hint="eastAsia"/>
+        </w:rPr>
+        <w:t>將透過人工測試檢查功能是否符合</w:t>
+      </w:r>
+      <w:r>
+        <w:rPr>
+          <w:rFonts w:ascii="Times New Roman" w:eastAsia="標楷體" w:hAnsi="Times New Roman"/>
+        </w:rPr>
+        <w:t>Tasks</w:t>
+      </w:r>
+      <w:r>
+        <w:rPr>
+          <w:rFonts w:ascii="Times New Roman" w:eastAsia="標楷體" w:hAnsi="Times New Roman" w:hint="eastAsia"/>
+        </w:rPr>
+        <w:t>官方提供的說明。</w:t>
+      </w:r>
+    </w:p>
+    <w:p>
+      <w:pPr>
+        <w:pStyle w:val="a3"/>
+        <w:widowControl/>
+        <w:numPr>
+          <w:ilvl w:val="1"/>
+          <w:numId w:val="2"/>
+        </w:numPr>
+        <w:spacing w:line="360" w:lineRule="auto"/>
+        <w:ind w:leftChars="0"/>
+        <w:contextualSpacing/>
+        <w:rPr>
+          <w:rFonts w:ascii="Times New Roman" w:eastAsia="標楷體" w:hAnsi="Times New Roman"/>
+        </w:rPr>
+      </w:pPr>
+      <w:r>
+        <w:rPr>
+          <w:rFonts w:ascii="Times New Roman" w:eastAsia="標楷體" w:hAnsi="Times New Roman"/>
+        </w:rPr>
+        <w:t>Automated testing tools</w:t>
+      </w:r>
+    </w:p>
+    <w:p>
+      <w:pPr>
+        <w:ind w:left="960" w:firstLine="480"/>
+        <w:rPr>
+          <w:rFonts w:ascii="Times New Roman" w:eastAsia="標楷體" w:hAnsi="Times New Roman"/>
+          <w:spacing w:val="-4"/>
+        </w:rPr>
+      </w:pPr>
+      <w:r>
+        <w:rPr>
+          <w:rFonts w:ascii="Times New Roman" w:eastAsia="標楷體" w:hAnsi="Times New Roman" w:hint="eastAsia"/>
+          <w:spacing w:val="-4"/>
+        </w:rPr>
+        <w:t>我們將使用</w:t>
+      </w:r>
+      <w:r>
+        <w:rPr>
+          <w:rFonts w:ascii="Times New Roman" w:eastAsia="標楷體" w:hAnsi="Times New Roman"/>
+          <w:spacing w:val="-4"/>
+        </w:rPr>
+        <w:t>Appium</w:t>
+      </w:r>
+      <w:r>
+        <w:rPr>
+          <w:rFonts w:ascii="Times New Roman" w:eastAsia="標楷體" w:hAnsi="Times New Roman" w:hint="eastAsia"/>
+          <w:spacing w:val="-4"/>
+        </w:rPr>
+        <w:t>及</w:t>
+      </w:r>
+      <w:r>
+        <w:rPr>
+          <w:rFonts w:ascii="Times New Roman" w:eastAsia="標楷體" w:hAnsi="Times New Roman"/>
+          <w:spacing w:val="-4"/>
+        </w:rPr>
+        <w:t>JUnit</w:t>
+      </w:r>
+      <w:r>
+        <w:rPr>
+          <w:rFonts w:ascii="Times New Roman" w:eastAsia="標楷體" w:hAnsi="Times New Roman" w:hint="eastAsia"/>
+          <w:spacing w:val="-4"/>
+        </w:rPr>
+        <w:t>等工具，</w:t>
+      </w:r>
+      <w:r>
+        <w:rPr>
+          <w:rFonts w:ascii="Times New Roman" w:eastAsia="標楷體" w:hAnsi="Times New Roman" w:hint="eastAsia"/>
+          <w:spacing w:val="-4"/>
+        </w:rPr>
+        <w:t>進行</w:t>
+      </w:r>
+      <w:r>
+        <w:rPr>
+          <w:rFonts w:ascii="Times New Roman" w:eastAsia="標楷體" w:hAnsi="Times New Roman"/>
+          <w:spacing w:val="-4"/>
+        </w:rPr>
+        <w:t>Tasks</w:t>
+      </w:r>
+      <w:r>
+        <w:rPr>
+          <w:rFonts w:ascii="Times New Roman" w:eastAsia="標楷體" w:hAnsi="Times New Roman" w:hint="eastAsia"/>
+          <w:spacing w:val="-4"/>
+        </w:rPr>
+        <w:t>的自動化測試</w:t>
+      </w:r>
+      <w:r>
+        <w:rPr>
+          <w:rFonts w:ascii="Times New Roman" w:eastAsia="標楷體" w:hAnsi="Times New Roman" w:hint="eastAsia"/>
+          <w:spacing w:val="-4"/>
+        </w:rPr>
+        <w:t>。</w:t>
+      </w:r>
+    </w:p>
+    <w:p>
+      <w:pPr>
+        <w:pStyle w:val="a3"/>
+        <w:widowControl/>
+        <w:numPr>
+          <w:ilvl w:val="1"/>
+          <w:numId w:val="2"/>
+        </w:numPr>
+        <w:spacing w:line="360" w:lineRule="auto"/>
+        <w:ind w:leftChars="0"/>
+        <w:contextualSpacing/>
+        <w:rPr>
+          <w:rFonts w:ascii="Times New Roman" w:eastAsia="標楷體" w:hAnsi="Times New Roman"/>
+        </w:rPr>
+      </w:pPr>
+      <w:r>
+        <w:rPr>
+          <w:rFonts w:ascii="Times New Roman" w:eastAsia="標楷體" w:hAnsi="Times New Roman" w:hint="eastAsia"/>
+        </w:rPr>
+        <w:t xml:space="preserve">Defect </w:t>
+      </w:r>
+      <w:r>
+        <w:rPr>
+          <w:rFonts w:ascii="Times New Roman" w:eastAsia="標楷體" w:hAnsi="Times New Roman"/>
+        </w:rPr>
+        <w:t>Tracking</w:t>
+      </w:r>
+    </w:p>
+    <w:p>
+      <w:pPr>
+        <w:widowControl/>
+        <w:ind w:left="1382"/>
+        <w:contextualSpacing/>
+        <w:rPr>
+          <w:rFonts w:ascii="Times New Roman" w:eastAsia="標楷體" w:hAnsi="Times New Roman"/>
+        </w:rPr>
+      </w:pPr>
+      <w:r>
+        <w:rPr>
+          <w:rFonts w:ascii="Times New Roman" w:eastAsia="標楷體" w:hAnsi="Times New Roman" w:hint="eastAsia"/>
+        </w:rPr>
+        <w:t>我們使用</w:t>
+      </w:r>
+      <w:r>
+        <w:rPr>
+          <w:rFonts w:ascii="Times New Roman" w:eastAsia="標楷體" w:hAnsi="Times New Roman" w:hint="eastAsia"/>
+        </w:rPr>
+        <w:t>Log</w:t>
+      </w:r>
+      <w:r>
+        <w:rPr>
+          <w:rFonts w:ascii="Times New Roman" w:eastAsia="標楷體" w:hAnsi="Times New Roman" w:hint="eastAsia"/>
+        </w:rPr>
+        <w:t>記錄腳本執行過程，裝置資訊，時間資訊，並且依紀錄出</w:t>
+      </w:r>
+      <w:r>
+        <w:rPr>
+          <w:rFonts w:ascii="Times New Roman" w:eastAsia="標楷體" w:hAnsi="Times New Roman" w:hint="eastAsia"/>
+        </w:rPr>
+        <w:t>Crash</w:t>
+      </w:r>
+      <w:r>
+        <w:rPr>
+          <w:rFonts w:ascii="Times New Roman" w:eastAsia="標楷體" w:hAnsi="Times New Roman" w:hint="eastAsia"/>
+        </w:rPr>
+        <w:t>或是</w:t>
+      </w:r>
+      <w:r>
+        <w:rPr>
+          <w:rFonts w:ascii="Times New Roman" w:eastAsia="標楷體" w:hAnsi="Times New Roman" w:hint="eastAsia"/>
+        </w:rPr>
+        <w:t>Abnormal</w:t>
+      </w:r>
+      <w:r>
+        <w:rPr>
+          <w:rFonts w:ascii="Times New Roman" w:eastAsia="標楷體" w:hAnsi="Times New Roman" w:hint="eastAsia"/>
+        </w:rPr>
+        <w:t>的事件。</w:t>
+      </w:r>
+    </w:p>
+    <w:p>
+      <w:pPr>
+        <w:pStyle w:val="a3"/>
+        <w:widowControl/>
+        <w:numPr>
+          <w:ilvl w:val="1"/>
+          <w:numId w:val="2"/>
+        </w:numPr>
+        <w:spacing w:line="360" w:lineRule="auto"/>
+        <w:ind w:leftChars="0"/>
+        <w:contextualSpacing/>
+        <w:rPr>
+          <w:rFonts w:ascii="Times New Roman" w:eastAsia="標楷體" w:hAnsi="Times New Roman"/>
+        </w:rPr>
+      </w:pPr>
+      <w:r>
+        <w:rPr>
+          <w:rFonts w:ascii="Times New Roman" w:eastAsia="標楷體" w:hAnsi="Times New Roman"/>
+        </w:rPr>
+        <w:t>Change Manage</w:t>
+      </w:r>
+    </w:p>
+    <w:p>
+      <w:pPr>
+        <w:widowControl/>
+        <w:ind w:left="960" w:firstLine="480"/>
+        <w:contextualSpacing/>
+        <w:rPr>
+          <w:rFonts w:ascii="Times New Roman" w:eastAsia="標楷體" w:hAnsi="Times New Roman"/>
+        </w:rPr>
+      </w:pPr>
+      <w:r>
+        <w:rPr>
+          <w:rFonts w:ascii="Times New Roman" w:eastAsia="標楷體" w:hAnsi="Times New Roman" w:hint="eastAsia"/>
+        </w:rPr>
+        <w:t>使用</w:t>
+      </w:r>
+      <w:r>
+        <w:rPr>
+          <w:rFonts w:ascii="Times New Roman" w:eastAsia="標楷體" w:hAnsi="Times New Roman" w:hint="eastAsia"/>
+        </w:rPr>
+        <w:t>Github</w:t>
+      </w:r>
+      <w:r>
+        <w:rPr>
+          <w:rFonts w:ascii="Times New Roman" w:eastAsia="標楷體" w:hAnsi="Times New Roman" w:hint="eastAsia"/>
+        </w:rPr>
+        <w:t>來進行版本控管</w:t>
+      </w:r>
+      <w:bookmarkStart w:id="8" w:name="_GoBack"/>
+      <w:bookmarkEnd w:id="8"/>
+    </w:p>
+    <w:p>
+      <w:pPr>
+        <w:pStyle w:val="a3"/>
+        <w:widowControl/>
+        <w:numPr>
+          <w:ilvl w:val="1"/>
+          <w:numId w:val="2"/>
+        </w:numPr>
+        <w:spacing w:line="360" w:lineRule="auto"/>
+        <w:ind w:leftChars="0"/>
+        <w:contextualSpacing/>
+        <w:rPr>
+          <w:rFonts w:ascii="Times New Roman" w:eastAsia="標楷體" w:hAnsi="Times New Roman"/>
+        </w:rPr>
+      </w:pPr>
+      <w:r>
+        <w:rPr>
+          <w:rFonts w:ascii="Times New Roman" w:eastAsia="標楷體" w:hAnsi="Times New Roman"/>
+        </w:rPr>
         <w:t>Continuous integration</w:t>
       </w:r>
       <w:r>
@@ -4932,7 +4932,7 @@
     <w:p>
       <w:pPr>
         <w:widowControl/>
-        <w:ind w:leftChars="401" w:left="962"/>
+        <w:ind w:left="1440"/>
         <w:rPr>
           <w:rFonts w:ascii="Times New Roman" w:eastAsia="標楷體" w:hAnsi="Times New Roman"/>
         </w:rPr>
@@ -4994,7 +4994,7 @@
     </w:p>
     <w:p>
       <w:pPr>
-        <w:pStyle w:val="ListParagraph"/>
+        <w:pStyle w:val="a3"/>
         <w:numPr>
           <w:ilvl w:val="0"/>
           <w:numId w:val="2"/>
@@ -5011,7 +5011,7 @@
           <w:szCs w:val="27"/>
         </w:rPr>
       </w:pPr>
-      <w:bookmarkStart w:id="8" w:name="_Toc4420197"/>
+      <w:bookmarkStart w:id="9" w:name="_Toc4420197"/>
       <w:r>
         <w:rPr>
           <w:rFonts w:ascii="Times New Roman" w:eastAsia="標楷體" w:hAnsi="Times New Roman"/>
@@ -5023,11 +5023,11 @@
         </w:rPr>
         <w:t>Item Pass/Fail Criteria:</w:t>
       </w:r>
-      <w:bookmarkEnd w:id="8"/>
-    </w:p>
-    <w:p>
-      <w:pPr>
-        <w:pStyle w:val="ListParagraph"/>
+      <w:bookmarkEnd w:id="9"/>
+    </w:p>
+    <w:p>
+      <w:pPr>
+        <w:pStyle w:val="a3"/>
         <w:widowControl/>
         <w:numPr>
           <w:ilvl w:val="0"/>
@@ -5054,7 +5054,7 @@
     </w:p>
     <w:p>
       <w:pPr>
-        <w:pStyle w:val="ListParagraph"/>
+        <w:pStyle w:val="a3"/>
         <w:numPr>
           <w:ilvl w:val="1"/>
           <w:numId w:val="6"/>
@@ -5129,7 +5129,7 @@
     </w:p>
     <w:p>
       <w:pPr>
-        <w:pStyle w:val="ListParagraph"/>
+        <w:pStyle w:val="a3"/>
         <w:numPr>
           <w:ilvl w:val="1"/>
           <w:numId w:val="6"/>
@@ -5192,7 +5192,7 @@
     </w:p>
     <w:p>
       <w:pPr>
-        <w:pStyle w:val="ListParagraph"/>
+        <w:pStyle w:val="a3"/>
         <w:numPr>
           <w:ilvl w:val="1"/>
           <w:numId w:val="6"/>
@@ -5249,7 +5249,7 @@
     </w:p>
     <w:p>
       <w:pPr>
-        <w:pStyle w:val="ListParagraph"/>
+        <w:pStyle w:val="a3"/>
         <w:numPr>
           <w:ilvl w:val="0"/>
           <w:numId w:val="6"/>
@@ -5268,7 +5268,7 @@
     </w:p>
     <w:p>
       <w:pPr>
-        <w:pStyle w:val="ListParagraph"/>
+        <w:pStyle w:val="a3"/>
         <w:numPr>
           <w:ilvl w:val="1"/>
           <w:numId w:val="6"/>
@@ -5368,7 +5368,7 @@
     </w:p>
     <w:p>
       <w:pPr>
-        <w:pStyle w:val="ListParagraph"/>
+        <w:pStyle w:val="a3"/>
         <w:numPr>
           <w:ilvl w:val="1"/>
           <w:numId w:val="6"/>
@@ -5448,7 +5448,7 @@
     </w:p>
     <w:p>
       <w:pPr>
-        <w:pStyle w:val="ListParagraph"/>
+        <w:pStyle w:val="a3"/>
         <w:numPr>
           <w:ilvl w:val="0"/>
           <w:numId w:val="2"/>
@@ -5465,7 +5465,7 @@
           <w:szCs w:val="27"/>
         </w:rPr>
       </w:pPr>
-      <w:bookmarkStart w:id="9" w:name="_Toc4420198"/>
+      <w:bookmarkStart w:id="10" w:name="_Toc4420198"/>
       <w:r>
         <w:rPr>
           <w:rFonts w:ascii="Times New Roman" w:eastAsia="標楷體" w:hAnsi="Times New Roman"/>
@@ -5489,7 +5489,7 @@
         </w:rPr>
         <w:t>Deliverables Identify</w:t>
       </w:r>
-      <w:bookmarkEnd w:id="9"/>
+      <w:bookmarkEnd w:id="10"/>
       <w:r>
         <w:rPr>
           <w:rFonts w:ascii="Times New Roman" w:eastAsia="標楷體" w:hAnsi="Times New Roman"/>
@@ -5504,7 +5504,7 @@
     </w:p>
     <w:p>
       <w:pPr>
-        <w:pStyle w:val="ListParagraph"/>
+        <w:pStyle w:val="a3"/>
         <w:numPr>
           <w:ilvl w:val="0"/>
           <w:numId w:val="11"/>
@@ -5829,7 +5829,7 @@
       <w:hyperlink r:id="rId8" w:history="1">
         <w:r>
           <w:rPr>
-            <w:rStyle w:val="Hyperlink"/>
+            <w:rStyle w:val="a6"/>
             <w:rFonts w:ascii="Times New Roman" w:eastAsia="標楷體" w:hAnsi="Times New Roman"/>
           </w:rPr>
           <w:t>https://github.com/likesm0887/STV-Project</w:t>
@@ -5881,7 +5881,7 @@
     </w:p>
     <w:p>
       <w:pPr>
-        <w:pStyle w:val="ListParagraph"/>
+        <w:pStyle w:val="a3"/>
         <w:numPr>
           <w:ilvl w:val="0"/>
           <w:numId w:val="11"/>
@@ -6034,7 +6034,7 @@
     </w:p>
     <w:p>
       <w:pPr>
-        <w:pStyle w:val="ListParagraph"/>
+        <w:pStyle w:val="a3"/>
         <w:numPr>
           <w:ilvl w:val="0"/>
           <w:numId w:val="11"/>
@@ -6234,7 +6234,7 @@
     </w:p>
     <w:p>
       <w:pPr>
-        <w:pStyle w:val="ListParagraph"/>
+        <w:pStyle w:val="a3"/>
         <w:numPr>
           <w:ilvl w:val="0"/>
           <w:numId w:val="2"/>
@@ -6243,7 +6243,7 @@
         <w:ind w:leftChars="0" w:left="482" w:hanging="482"/>
         <w:outlineLvl w:val="0"/>
         <w:rPr>
-          <w:rFonts w:ascii="Times New Roman" w:eastAsia="標楷體" w:hAnsi="Times New Roman" w:hint="eastAsia"/>
+          <w:rFonts w:ascii="Times New Roman" w:eastAsia="標楷體" w:hAnsi="Times New Roman"/>
           <w:b/>
           <w:bCs/>
           <w:color w:val="000000"/>
@@ -6251,7 +6251,7 @@
           <w:szCs w:val="27"/>
         </w:rPr>
       </w:pPr>
-      <w:bookmarkStart w:id="10" w:name="_Toc4420199"/>
+      <w:bookmarkStart w:id="11" w:name="_Toc4420199"/>
       <w:r>
         <w:rPr>
           <w:rFonts w:ascii="Times New Roman" w:eastAsia="標楷體" w:hAnsi="Times New Roman"/>
@@ -6263,7 +6263,7 @@
         </w:rPr>
         <w:t>Testing Tasks</w:t>
       </w:r>
-      <w:bookmarkEnd w:id="10"/>
+      <w:bookmarkEnd w:id="11"/>
       <w:r>
         <w:rPr>
           <w:rFonts w:ascii="Times New Roman" w:eastAsia="標楷體" w:hAnsi="Times New Roman"/>
@@ -6336,7 +6336,7 @@
           <w:p>
             <w:pPr>
               <w:rPr>
-                <w:rFonts w:ascii="Times New Roman" w:eastAsia="標楷體" w:hAnsi="Times New Roman" w:hint="eastAsia"/>
+                <w:rFonts w:ascii="Times New Roman" w:eastAsia="標楷體" w:hAnsi="Times New Roman"/>
                 <w:b/>
                 <w:bCs/>
                 <w:sz w:val="20"/>
@@ -6409,7 +6409,7 @@
           <w:p>
             <w:pPr>
               <w:rPr>
-                <w:rFonts w:ascii="Times New Roman" w:eastAsia="標楷體" w:hAnsi="Times New Roman" w:hint="eastAsia"/>
+                <w:rFonts w:ascii="Times New Roman" w:eastAsia="標楷體" w:hAnsi="Times New Roman"/>
                 <w:b/>
                 <w:bCs/>
                 <w:sz w:val="20"/>
@@ -6435,7 +6435,7 @@
           <w:p>
             <w:pPr>
               <w:rPr>
-                <w:rFonts w:ascii="Times New Roman" w:eastAsia="標楷體" w:hAnsi="Times New Roman" w:hint="eastAsia"/>
+                <w:rFonts w:ascii="Times New Roman" w:eastAsia="標楷體" w:hAnsi="Times New Roman"/>
                 <w:b/>
                 <w:bCs/>
                 <w:sz w:val="20"/>
@@ -6461,7 +6461,7 @@
           <w:p>
             <w:pPr>
               <w:rPr>
-                <w:rFonts w:ascii="Times New Roman" w:eastAsia="標楷體" w:hAnsi="Times New Roman" w:hint="eastAsia"/>
+                <w:rFonts w:ascii="Times New Roman" w:eastAsia="標楷體" w:hAnsi="Times New Roman"/>
                 <w:b/>
                 <w:bCs/>
                 <w:sz w:val="20"/>
@@ -6489,7 +6489,7 @@
           <w:p>
             <w:pPr>
               <w:rPr>
-                <w:rFonts w:ascii="Times New Roman" w:eastAsia="標楷體" w:hAnsi="Times New Roman" w:hint="eastAsia"/>
+                <w:rFonts w:ascii="Times New Roman" w:eastAsia="標楷體" w:hAnsi="Times New Roman"/>
                 <w:sz w:val="20"/>
                 <w:szCs w:val="20"/>
               </w:rPr>
@@ -6519,7 +6519,7 @@
           <w:p>
             <w:pPr>
               <w:rPr>
-                <w:rFonts w:ascii="Times New Roman" w:eastAsia="標楷體" w:hAnsi="Times New Roman" w:hint="eastAsia"/>
+                <w:rFonts w:ascii="Times New Roman" w:eastAsia="標楷體" w:hAnsi="Times New Roman"/>
                 <w:sz w:val="20"/>
                 <w:szCs w:val="20"/>
               </w:rPr>
@@ -6541,7 +6541,7 @@
           <w:p>
             <w:pPr>
               <w:rPr>
-                <w:rFonts w:ascii="Times New Roman" w:eastAsia="標楷體" w:hAnsi="Times New Roman" w:hint="eastAsia"/>
+                <w:rFonts w:ascii="Times New Roman" w:eastAsia="標楷體" w:hAnsi="Times New Roman"/>
                 <w:sz w:val="20"/>
                 <w:szCs w:val="20"/>
               </w:rPr>
@@ -6555,7 +6555,7 @@
           <w:p>
             <w:pPr>
               <w:rPr>
-                <w:rFonts w:ascii="Times New Roman" w:eastAsia="標楷體" w:hAnsi="Times New Roman" w:hint="eastAsia"/>
+                <w:rFonts w:ascii="Times New Roman" w:eastAsia="標楷體" w:hAnsi="Times New Roman"/>
                 <w:sz w:val="20"/>
                 <w:szCs w:val="20"/>
               </w:rPr>
@@ -6577,7 +6577,7 @@
           <w:p>
             <w:pPr>
               <w:rPr>
-                <w:rFonts w:ascii="Times New Roman" w:eastAsia="標楷體" w:hAnsi="Times New Roman" w:hint="eastAsia"/>
+                <w:rFonts w:ascii="Times New Roman" w:eastAsia="標楷體" w:hAnsi="Times New Roman"/>
                 <w:sz w:val="20"/>
                 <w:szCs w:val="20"/>
               </w:rPr>
@@ -6591,7 +6591,7 @@
           <w:p>
             <w:pPr>
               <w:rPr>
-                <w:rFonts w:ascii="Times New Roman" w:eastAsia="標楷體" w:hAnsi="Times New Roman" w:hint="eastAsia"/>
+                <w:rFonts w:ascii="Times New Roman" w:eastAsia="標楷體" w:hAnsi="Times New Roman"/>
                 <w:sz w:val="20"/>
                 <w:szCs w:val="20"/>
               </w:rPr>
@@ -6615,7 +6615,7 @@
           <w:p>
             <w:pPr>
               <w:rPr>
-                <w:rFonts w:ascii="Times New Roman" w:eastAsia="標楷體" w:hAnsi="Times New Roman" w:hint="eastAsia"/>
+                <w:rFonts w:ascii="Times New Roman" w:eastAsia="標楷體" w:hAnsi="Times New Roman"/>
                 <w:sz w:val="20"/>
                 <w:szCs w:val="20"/>
               </w:rPr>
@@ -6645,7 +6645,7 @@
           <w:p>
             <w:pPr>
               <w:rPr>
-                <w:rFonts w:ascii="Times New Roman" w:eastAsia="標楷體" w:hAnsi="Times New Roman" w:hint="eastAsia"/>
+                <w:rFonts w:ascii="Times New Roman" w:eastAsia="標楷體" w:hAnsi="Times New Roman"/>
                 <w:sz w:val="20"/>
                 <w:szCs w:val="20"/>
               </w:rPr>
@@ -6667,7 +6667,7 @@
           <w:p>
             <w:pPr>
               <w:rPr>
-                <w:rFonts w:ascii="Times New Roman" w:eastAsia="標楷體" w:hAnsi="Times New Roman" w:hint="eastAsia"/>
+                <w:rFonts w:ascii="Times New Roman" w:eastAsia="標楷體" w:hAnsi="Times New Roman"/>
                 <w:sz w:val="20"/>
                 <w:szCs w:val="20"/>
               </w:rPr>
@@ -6689,7 +6689,7 @@
           <w:p>
             <w:pPr>
               <w:rPr>
-                <w:rFonts w:ascii="Times New Roman" w:eastAsia="標楷體" w:hAnsi="Times New Roman" w:hint="eastAsia"/>
+                <w:rFonts w:ascii="Times New Roman" w:eastAsia="標楷體" w:hAnsi="Times New Roman"/>
                 <w:sz w:val="20"/>
                 <w:szCs w:val="20"/>
               </w:rPr>
@@ -6711,7 +6711,7 @@
           <w:p>
             <w:pPr>
               <w:rPr>
-                <w:rFonts w:ascii="Times New Roman" w:eastAsia="標楷體" w:hAnsi="Times New Roman" w:hint="eastAsia"/>
+                <w:rFonts w:ascii="Times New Roman" w:eastAsia="標楷體" w:hAnsi="Times New Roman"/>
                 <w:sz w:val="20"/>
                 <w:szCs w:val="20"/>
               </w:rPr>
@@ -6725,7 +6725,7 @@
           <w:p>
             <w:pPr>
               <w:rPr>
-                <w:rFonts w:ascii="Times New Roman" w:eastAsia="標楷體" w:hAnsi="Times New Roman" w:hint="eastAsia"/>
+                <w:rFonts w:ascii="Times New Roman" w:eastAsia="標楷體" w:hAnsi="Times New Roman"/>
                 <w:sz w:val="20"/>
                 <w:szCs w:val="20"/>
               </w:rPr>
@@ -6749,7 +6749,7 @@
           <w:p>
             <w:pPr>
               <w:rPr>
-                <w:rFonts w:ascii="Times New Roman" w:eastAsia="標楷體" w:hAnsi="Times New Roman" w:hint="eastAsia"/>
+                <w:rFonts w:ascii="Times New Roman" w:eastAsia="標楷體" w:hAnsi="Times New Roman"/>
                 <w:sz w:val="20"/>
                 <w:szCs w:val="20"/>
               </w:rPr>
@@ -6787,7 +6787,7 @@
           <w:p>
             <w:pPr>
               <w:rPr>
-                <w:rFonts w:ascii="Times New Roman" w:eastAsia="標楷體" w:hAnsi="Times New Roman" w:hint="eastAsia"/>
+                <w:rFonts w:ascii="Times New Roman" w:eastAsia="標楷體" w:hAnsi="Times New Roman"/>
                 <w:sz w:val="20"/>
                 <w:szCs w:val="20"/>
               </w:rPr>
@@ -6809,7 +6809,7 @@
           <w:p>
             <w:pPr>
               <w:rPr>
-                <w:rFonts w:ascii="Times New Roman" w:eastAsia="標楷體" w:hAnsi="Times New Roman" w:hint="eastAsia"/>
+                <w:rFonts w:ascii="Times New Roman" w:eastAsia="標楷體" w:hAnsi="Times New Roman"/>
                 <w:sz w:val="20"/>
                 <w:szCs w:val="20"/>
               </w:rPr>
@@ -6831,7 +6831,7 @@
           <w:p>
             <w:pPr>
               <w:rPr>
-                <w:rFonts w:ascii="Times New Roman" w:eastAsia="標楷體" w:hAnsi="Times New Roman" w:hint="eastAsia"/>
+                <w:rFonts w:ascii="Times New Roman" w:eastAsia="標楷體" w:hAnsi="Times New Roman"/>
                 <w:sz w:val="20"/>
                 <w:szCs w:val="20"/>
               </w:rPr>
@@ -6861,7 +6861,7 @@
           <w:p>
             <w:pPr>
               <w:rPr>
-                <w:rFonts w:ascii="Times New Roman" w:eastAsia="標楷體" w:hAnsi="Times New Roman" w:hint="eastAsia"/>
+                <w:rFonts w:ascii="Times New Roman" w:eastAsia="標楷體" w:hAnsi="Times New Roman"/>
                 <w:sz w:val="20"/>
                 <w:szCs w:val="20"/>
               </w:rPr>
@@ -6875,7 +6875,7 @@
           <w:p>
             <w:pPr>
               <w:rPr>
-                <w:rFonts w:ascii="Times New Roman" w:eastAsia="標楷體" w:hAnsi="Times New Roman" w:hint="eastAsia"/>
+                <w:rFonts w:ascii="Times New Roman" w:eastAsia="標楷體" w:hAnsi="Times New Roman"/>
                 <w:sz w:val="20"/>
                 <w:szCs w:val="20"/>
               </w:rPr>
@@ -6902,7 +6902,7 @@
           <w:p>
             <w:pPr>
               <w:rPr>
-                <w:rFonts w:ascii="Times New Roman" w:eastAsia="標楷體" w:hAnsi="Times New Roman" w:hint="eastAsia"/>
+                <w:rFonts w:ascii="Times New Roman" w:eastAsia="標楷體" w:hAnsi="Times New Roman"/>
                 <w:sz w:val="20"/>
                 <w:szCs w:val="20"/>
               </w:rPr>
@@ -6940,7 +6940,7 @@
           <w:p>
             <w:pPr>
               <w:rPr>
-                <w:rFonts w:ascii="Times New Roman" w:eastAsia="標楷體" w:hAnsi="Times New Roman" w:hint="eastAsia"/>
+                <w:rFonts w:ascii="Times New Roman" w:eastAsia="標楷體" w:hAnsi="Times New Roman"/>
                 <w:sz w:val="20"/>
                 <w:szCs w:val="20"/>
               </w:rPr>
@@ -6962,7 +6962,7 @@
           <w:p>
             <w:pPr>
               <w:rPr>
-                <w:rFonts w:ascii="Times New Roman" w:eastAsia="標楷體" w:hAnsi="Times New Roman" w:hint="eastAsia"/>
+                <w:rFonts w:ascii="Times New Roman" w:eastAsia="標楷體" w:hAnsi="Times New Roman"/>
                 <w:sz w:val="20"/>
                 <w:szCs w:val="20"/>
               </w:rPr>
@@ -7000,7 +7000,7 @@
           <w:p>
             <w:pPr>
               <w:rPr>
-                <w:rFonts w:ascii="Times New Roman" w:eastAsia="標楷體" w:hAnsi="Times New Roman" w:hint="eastAsia"/>
+                <w:rFonts w:ascii="Times New Roman" w:eastAsia="標楷體" w:hAnsi="Times New Roman"/>
                 <w:sz w:val="20"/>
                 <w:szCs w:val="20"/>
               </w:rPr>
@@ -7022,7 +7022,7 @@
           <w:p>
             <w:pPr>
               <w:rPr>
-                <w:rFonts w:ascii="Times New Roman" w:eastAsia="標楷體" w:hAnsi="Times New Roman" w:hint="eastAsia"/>
+                <w:rFonts w:ascii="Times New Roman" w:eastAsia="標楷體" w:hAnsi="Times New Roman"/>
                 <w:sz w:val="20"/>
                 <w:szCs w:val="20"/>
               </w:rPr>
@@ -7036,7 +7036,7 @@
           <w:p>
             <w:pPr>
               <w:rPr>
-                <w:rFonts w:ascii="Times New Roman" w:eastAsia="標楷體" w:hAnsi="Times New Roman" w:hint="eastAsia"/>
+                <w:rFonts w:ascii="Times New Roman" w:eastAsia="標楷體" w:hAnsi="Times New Roman"/>
                 <w:sz w:val="20"/>
                 <w:szCs w:val="20"/>
               </w:rPr>
@@ -7060,7 +7060,7 @@
           <w:p>
             <w:pPr>
               <w:rPr>
-                <w:rFonts w:ascii="Times New Roman" w:eastAsia="標楷體" w:hAnsi="Times New Roman" w:hint="eastAsia"/>
+                <w:rFonts w:ascii="Times New Roman" w:eastAsia="標楷體" w:hAnsi="Times New Roman"/>
                 <w:sz w:val="20"/>
                 <w:szCs w:val="20"/>
               </w:rPr>
@@ -7090,7 +7090,7 @@
           <w:p>
             <w:pPr>
               <w:rPr>
-                <w:rFonts w:ascii="Times New Roman" w:eastAsia="標楷體" w:hAnsi="Times New Roman" w:hint="eastAsia"/>
+                <w:rFonts w:ascii="Times New Roman" w:eastAsia="標楷體" w:hAnsi="Times New Roman"/>
                 <w:sz w:val="20"/>
                 <w:szCs w:val="20"/>
               </w:rPr>
@@ -7112,7 +7112,7 @@
           <w:p>
             <w:pPr>
               <w:rPr>
-                <w:rFonts w:ascii="Times New Roman" w:eastAsia="標楷體" w:hAnsi="Times New Roman" w:hint="eastAsia"/>
+                <w:rFonts w:ascii="Times New Roman" w:eastAsia="標楷體" w:hAnsi="Times New Roman"/>
                 <w:sz w:val="20"/>
                 <w:szCs w:val="20"/>
               </w:rPr>
@@ -7206,7 +7206,7 @@
           <w:p>
             <w:pPr>
               <w:rPr>
-                <w:rFonts w:ascii="Times New Roman" w:eastAsia="標楷體" w:hAnsi="Times New Roman" w:hint="eastAsia"/>
+                <w:rFonts w:ascii="Times New Roman" w:eastAsia="標楷體" w:hAnsi="Times New Roman"/>
                 <w:sz w:val="20"/>
                 <w:szCs w:val="20"/>
               </w:rPr>
@@ -7228,7 +7228,7 @@
           <w:p>
             <w:pPr>
               <w:rPr>
-                <w:rFonts w:ascii="Times New Roman" w:eastAsia="標楷體" w:hAnsi="Times New Roman" w:hint="eastAsia"/>
+                <w:rFonts w:ascii="Times New Roman" w:eastAsia="標楷體" w:hAnsi="Times New Roman"/>
                 <w:sz w:val="20"/>
                 <w:szCs w:val="20"/>
               </w:rPr>
@@ -7242,7 +7242,7 @@
           <w:p>
             <w:pPr>
               <w:rPr>
-                <w:rFonts w:ascii="Times New Roman" w:eastAsia="標楷體" w:hAnsi="Times New Roman" w:hint="eastAsia"/>
+                <w:rFonts w:ascii="Times New Roman" w:eastAsia="標楷體" w:hAnsi="Times New Roman"/>
                 <w:sz w:val="20"/>
                 <w:szCs w:val="20"/>
               </w:rPr>
@@ -7266,7 +7266,7 @@
           <w:p>
             <w:pPr>
               <w:rPr>
-                <w:rFonts w:ascii="Times New Roman" w:eastAsia="標楷體" w:hAnsi="Times New Roman" w:hint="eastAsia"/>
+                <w:rFonts w:ascii="Times New Roman" w:eastAsia="標楷體" w:hAnsi="Times New Roman"/>
                 <w:sz w:val="20"/>
                 <w:szCs w:val="20"/>
               </w:rPr>
@@ -7296,7 +7296,7 @@
           <w:p>
             <w:pPr>
               <w:rPr>
-                <w:rFonts w:ascii="Times New Roman" w:eastAsia="標楷體" w:hAnsi="Times New Roman" w:hint="eastAsia"/>
+                <w:rFonts w:ascii="Times New Roman" w:eastAsia="標楷體" w:hAnsi="Times New Roman"/>
                 <w:sz w:val="20"/>
                 <w:szCs w:val="20"/>
               </w:rPr>
@@ -7318,7 +7318,7 @@
           <w:p>
             <w:pPr>
               <w:rPr>
-                <w:rFonts w:ascii="Times New Roman" w:eastAsia="標楷體" w:hAnsi="Times New Roman" w:hint="eastAsia"/>
+                <w:rFonts w:ascii="Times New Roman" w:eastAsia="標楷體" w:hAnsi="Times New Roman"/>
                 <w:sz w:val="20"/>
                 <w:szCs w:val="20"/>
               </w:rPr>
@@ -7412,7 +7412,7 @@
           <w:p>
             <w:pPr>
               <w:rPr>
-                <w:rFonts w:ascii="Times New Roman" w:eastAsia="標楷體" w:hAnsi="Times New Roman" w:hint="eastAsia"/>
+                <w:rFonts w:ascii="Times New Roman" w:eastAsia="標楷體" w:hAnsi="Times New Roman"/>
                 <w:sz w:val="20"/>
                 <w:szCs w:val="20"/>
               </w:rPr>
@@ -7434,7 +7434,7 @@
           <w:p>
             <w:pPr>
               <w:rPr>
-                <w:rFonts w:ascii="Times New Roman" w:eastAsia="標楷體" w:hAnsi="Times New Roman" w:hint="eastAsia"/>
+                <w:rFonts w:ascii="Times New Roman" w:eastAsia="標楷體" w:hAnsi="Times New Roman"/>
                 <w:sz w:val="20"/>
                 <w:szCs w:val="20"/>
               </w:rPr>
@@ -7448,7 +7448,7 @@
           <w:p>
             <w:pPr>
               <w:rPr>
-                <w:rFonts w:ascii="Times New Roman" w:eastAsia="標楷體" w:hAnsi="Times New Roman" w:hint="eastAsia"/>
+                <w:rFonts w:ascii="Times New Roman" w:eastAsia="標楷體" w:hAnsi="Times New Roman"/>
                 <w:sz w:val="20"/>
                 <w:szCs w:val="20"/>
               </w:rPr>
@@ -7472,7 +7472,7 @@
           <w:p>
             <w:pPr>
               <w:rPr>
-                <w:rFonts w:ascii="Times New Roman" w:eastAsia="標楷體" w:hAnsi="Times New Roman" w:hint="eastAsia"/>
+                <w:rFonts w:ascii="Times New Roman" w:eastAsia="標楷體" w:hAnsi="Times New Roman"/>
                 <w:sz w:val="20"/>
                 <w:szCs w:val="20"/>
               </w:rPr>
@@ -7502,7 +7502,7 @@
           <w:p>
             <w:pPr>
               <w:rPr>
-                <w:rFonts w:ascii="Times New Roman" w:eastAsia="標楷體" w:hAnsi="Times New Roman" w:hint="eastAsia"/>
+                <w:rFonts w:ascii="Times New Roman" w:eastAsia="標楷體" w:hAnsi="Times New Roman"/>
                 <w:sz w:val="20"/>
                 <w:szCs w:val="20"/>
               </w:rPr>
@@ -7524,7 +7524,7 @@
           <w:p>
             <w:pPr>
               <w:rPr>
-                <w:rFonts w:ascii="Times New Roman" w:eastAsia="標楷體" w:hAnsi="Times New Roman" w:hint="eastAsia"/>
+                <w:rFonts w:ascii="Times New Roman" w:eastAsia="標楷體" w:hAnsi="Times New Roman"/>
                 <w:sz w:val="20"/>
                 <w:szCs w:val="20"/>
               </w:rPr>
@@ -7546,7 +7546,7 @@
           <w:p>
             <w:pPr>
               <w:rPr>
-                <w:rFonts w:ascii="Times New Roman" w:eastAsia="標楷體" w:hAnsi="Times New Roman" w:hint="eastAsia"/>
+                <w:rFonts w:ascii="Times New Roman" w:eastAsia="標楷體" w:hAnsi="Times New Roman"/>
                 <w:sz w:val="20"/>
                 <w:szCs w:val="20"/>
               </w:rPr>
@@ -7568,7 +7568,7 @@
           <w:p>
             <w:pPr>
               <w:rPr>
-                <w:rFonts w:ascii="Times New Roman" w:eastAsia="標楷體" w:hAnsi="Times New Roman" w:hint="eastAsia"/>
+                <w:rFonts w:ascii="Times New Roman" w:eastAsia="標楷體" w:hAnsi="Times New Roman"/>
                 <w:sz w:val="20"/>
                 <w:szCs w:val="20"/>
               </w:rPr>
@@ -7582,7 +7582,7 @@
           <w:p>
             <w:pPr>
               <w:rPr>
-                <w:rFonts w:ascii="Times New Roman" w:eastAsia="標楷體" w:hAnsi="Times New Roman" w:hint="eastAsia"/>
+                <w:rFonts w:ascii="Times New Roman" w:eastAsia="標楷體" w:hAnsi="Times New Roman"/>
                 <w:sz w:val="20"/>
                 <w:szCs w:val="20"/>
               </w:rPr>
@@ -7614,7 +7614,7 @@
           <w:p>
             <w:pPr>
               <w:rPr>
-                <w:rFonts w:ascii="Times New Roman" w:eastAsia="標楷體" w:hAnsi="Times New Roman" w:hint="eastAsia"/>
+                <w:rFonts w:ascii="Times New Roman" w:eastAsia="標楷體" w:hAnsi="Times New Roman"/>
                 <w:sz w:val="20"/>
                 <w:szCs w:val="20"/>
               </w:rPr>
@@ -7644,7 +7644,7 @@
           <w:p>
             <w:pPr>
               <w:rPr>
-                <w:rFonts w:ascii="Times New Roman" w:eastAsia="標楷體" w:hAnsi="Times New Roman" w:hint="eastAsia"/>
+                <w:rFonts w:ascii="Times New Roman" w:eastAsia="標楷體" w:hAnsi="Times New Roman"/>
                 <w:sz w:val="20"/>
                 <w:szCs w:val="20"/>
               </w:rPr>
@@ -7666,7 +7666,7 @@
           <w:p>
             <w:pPr>
               <w:rPr>
-                <w:rFonts w:ascii="Times New Roman" w:eastAsia="標楷體" w:hAnsi="Times New Roman" w:hint="eastAsia"/>
+                <w:rFonts w:ascii="Times New Roman" w:eastAsia="標楷體" w:hAnsi="Times New Roman"/>
                 <w:sz w:val="20"/>
                 <w:szCs w:val="20"/>
               </w:rPr>
@@ -7688,7 +7688,7 @@
           <w:p>
             <w:pPr>
               <w:rPr>
-                <w:rFonts w:ascii="Times New Roman" w:eastAsia="標楷體" w:hAnsi="Times New Roman" w:hint="eastAsia"/>
+                <w:rFonts w:ascii="Times New Roman" w:eastAsia="標楷體" w:hAnsi="Times New Roman"/>
                 <w:sz w:val="20"/>
                 <w:szCs w:val="20"/>
               </w:rPr>
@@ -7710,7 +7710,7 @@
           <w:p>
             <w:pPr>
               <w:rPr>
-                <w:rFonts w:ascii="Times New Roman" w:eastAsia="標楷體" w:hAnsi="Times New Roman" w:hint="eastAsia"/>
+                <w:rFonts w:ascii="Times New Roman" w:eastAsia="標楷體" w:hAnsi="Times New Roman"/>
                 <w:sz w:val="20"/>
                 <w:szCs w:val="20"/>
               </w:rPr>
@@ -7724,7 +7724,7 @@
           <w:p>
             <w:pPr>
               <w:rPr>
-                <w:rFonts w:ascii="Times New Roman" w:eastAsia="標楷體" w:hAnsi="Times New Roman" w:hint="eastAsia"/>
+                <w:rFonts w:ascii="Times New Roman" w:eastAsia="標楷體" w:hAnsi="Times New Roman"/>
                 <w:sz w:val="20"/>
                 <w:szCs w:val="20"/>
               </w:rPr>
@@ -7748,7 +7748,7 @@
           <w:p>
             <w:pPr>
               <w:rPr>
-                <w:rFonts w:ascii="Times New Roman" w:eastAsia="標楷體" w:hAnsi="Times New Roman" w:hint="eastAsia"/>
+                <w:rFonts w:ascii="Times New Roman" w:eastAsia="標楷體" w:hAnsi="Times New Roman"/>
                 <w:sz w:val="20"/>
                 <w:szCs w:val="20"/>
               </w:rPr>
@@ -7778,7 +7778,7 @@
           <w:p>
             <w:pPr>
               <w:rPr>
-                <w:rFonts w:ascii="Times New Roman" w:eastAsia="標楷體" w:hAnsi="Times New Roman" w:hint="eastAsia"/>
+                <w:rFonts w:ascii="Times New Roman" w:eastAsia="標楷體" w:hAnsi="Times New Roman"/>
                 <w:sz w:val="20"/>
                 <w:szCs w:val="20"/>
               </w:rPr>
@@ -7800,7 +7800,7 @@
           <w:p>
             <w:pPr>
               <w:rPr>
-                <w:rFonts w:ascii="Times New Roman" w:eastAsia="標楷體" w:hAnsi="Times New Roman" w:hint="eastAsia"/>
+                <w:rFonts w:ascii="Times New Roman" w:eastAsia="標楷體" w:hAnsi="Times New Roman"/>
                 <w:sz w:val="20"/>
                 <w:szCs w:val="20"/>
               </w:rPr>
@@ -7822,7 +7822,7 @@
           <w:p>
             <w:pPr>
               <w:rPr>
-                <w:rFonts w:ascii="Times New Roman" w:eastAsia="標楷體" w:hAnsi="Times New Roman" w:hint="eastAsia"/>
+                <w:rFonts w:ascii="Times New Roman" w:eastAsia="標楷體" w:hAnsi="Times New Roman"/>
                 <w:sz w:val="20"/>
                 <w:szCs w:val="20"/>
               </w:rPr>
@@ -7836,7 +7836,7 @@
           <w:p>
             <w:pPr>
               <w:rPr>
-                <w:rFonts w:ascii="Times New Roman" w:eastAsia="標楷體" w:hAnsi="Times New Roman" w:hint="eastAsia"/>
+                <w:rFonts w:ascii="Times New Roman" w:eastAsia="標楷體" w:hAnsi="Times New Roman"/>
                 <w:sz w:val="20"/>
                 <w:szCs w:val="20"/>
               </w:rPr>
@@ -7850,7 +7850,7 @@
           <w:p>
             <w:pPr>
               <w:rPr>
-                <w:rFonts w:ascii="Times New Roman" w:eastAsia="標楷體" w:hAnsi="Times New Roman" w:hint="eastAsia"/>
+                <w:rFonts w:ascii="Times New Roman" w:eastAsia="標楷體" w:hAnsi="Times New Roman"/>
                 <w:sz w:val="20"/>
                 <w:szCs w:val="20"/>
               </w:rPr>
@@ -7874,7 +7874,7 @@
           <w:p>
             <w:pPr>
               <w:rPr>
-                <w:rFonts w:ascii="Times New Roman" w:eastAsia="標楷體" w:hAnsi="Times New Roman" w:hint="eastAsia"/>
+                <w:rFonts w:ascii="Times New Roman" w:eastAsia="標楷體" w:hAnsi="Times New Roman"/>
                 <w:sz w:val="20"/>
                 <w:szCs w:val="20"/>
               </w:rPr>
@@ -7904,7 +7904,7 @@
           <w:p>
             <w:pPr>
               <w:rPr>
-                <w:rFonts w:ascii="Times New Roman" w:eastAsia="標楷體" w:hAnsi="Times New Roman" w:hint="eastAsia"/>
+                <w:rFonts w:ascii="Times New Roman" w:eastAsia="標楷體" w:hAnsi="Times New Roman"/>
                 <w:sz w:val="20"/>
                 <w:szCs w:val="20"/>
               </w:rPr>
@@ -7926,7 +7926,7 @@
           <w:p>
             <w:pPr>
               <w:rPr>
-                <w:rFonts w:ascii="Times New Roman" w:eastAsia="標楷體" w:hAnsi="Times New Roman" w:hint="eastAsia"/>
+                <w:rFonts w:ascii="Times New Roman" w:eastAsia="標楷體" w:hAnsi="Times New Roman"/>
                 <w:sz w:val="20"/>
                 <w:szCs w:val="20"/>
               </w:rPr>
@@ -7948,7 +7948,7 @@
           <w:p>
             <w:pPr>
               <w:rPr>
-                <w:rFonts w:ascii="Times New Roman" w:eastAsia="標楷體" w:hAnsi="Times New Roman" w:hint="eastAsia"/>
+                <w:rFonts w:ascii="Times New Roman" w:eastAsia="標楷體" w:hAnsi="Times New Roman"/>
                 <w:sz w:val="20"/>
                 <w:szCs w:val="20"/>
               </w:rPr>
@@ -7970,7 +7970,7 @@
           <w:p>
             <w:pPr>
               <w:rPr>
-                <w:rFonts w:ascii="Times New Roman" w:eastAsia="標楷體" w:hAnsi="Times New Roman" w:hint="eastAsia"/>
+                <w:rFonts w:ascii="Times New Roman" w:eastAsia="標楷體" w:hAnsi="Times New Roman"/>
                 <w:sz w:val="20"/>
                 <w:szCs w:val="20"/>
               </w:rPr>
@@ -7984,7 +7984,7 @@
           <w:p>
             <w:pPr>
               <w:rPr>
-                <w:rFonts w:ascii="Times New Roman" w:eastAsia="標楷體" w:hAnsi="Times New Roman" w:hint="eastAsia"/>
+                <w:rFonts w:ascii="Times New Roman" w:eastAsia="標楷體" w:hAnsi="Times New Roman"/>
                 <w:sz w:val="20"/>
                 <w:szCs w:val="20"/>
               </w:rPr>
@@ -8008,7 +8008,7 @@
           <w:p>
             <w:pPr>
               <w:rPr>
-                <w:rFonts w:ascii="Times New Roman" w:eastAsia="標楷體" w:hAnsi="Times New Roman" w:hint="eastAsia"/>
+                <w:rFonts w:ascii="Times New Roman" w:eastAsia="標楷體" w:hAnsi="Times New Roman"/>
                 <w:sz w:val="20"/>
                 <w:szCs w:val="20"/>
               </w:rPr>
@@ -8047,7 +8047,7 @@
           <w:p>
             <w:pPr>
               <w:rPr>
-                <w:rFonts w:ascii="Times New Roman" w:eastAsia="標楷體" w:hAnsi="Times New Roman" w:hint="eastAsia"/>
+                <w:rFonts w:ascii="Times New Roman" w:eastAsia="標楷體" w:hAnsi="Times New Roman"/>
                 <w:sz w:val="20"/>
                 <w:szCs w:val="20"/>
               </w:rPr>
@@ -8069,7 +8069,7 @@
           <w:p>
             <w:pPr>
               <w:rPr>
-                <w:rFonts w:ascii="Times New Roman" w:eastAsia="標楷體" w:hAnsi="Times New Roman" w:hint="eastAsia"/>
+                <w:rFonts w:ascii="Times New Roman" w:eastAsia="標楷體" w:hAnsi="Times New Roman"/>
                 <w:sz w:val="20"/>
                 <w:szCs w:val="20"/>
               </w:rPr>
@@ -8091,7 +8091,7 @@
           <w:p>
             <w:pPr>
               <w:rPr>
-                <w:rFonts w:ascii="Times New Roman" w:eastAsia="標楷體" w:hAnsi="Times New Roman" w:hint="eastAsia"/>
+                <w:rFonts w:ascii="Times New Roman" w:eastAsia="標楷體" w:hAnsi="Times New Roman"/>
                 <w:sz w:val="20"/>
                 <w:szCs w:val="20"/>
               </w:rPr>
@@ -8113,7 +8113,7 @@
           <w:p>
             <w:pPr>
               <w:rPr>
-                <w:rFonts w:ascii="Times New Roman" w:eastAsia="標楷體" w:hAnsi="Times New Roman" w:hint="eastAsia"/>
+                <w:rFonts w:ascii="Times New Roman" w:eastAsia="標楷體" w:hAnsi="Times New Roman"/>
                 <w:sz w:val="20"/>
                 <w:szCs w:val="20"/>
               </w:rPr>
@@ -8127,7 +8127,7 @@
           <w:p>
             <w:pPr>
               <w:rPr>
-                <w:rFonts w:ascii="Times New Roman" w:eastAsia="標楷體" w:hAnsi="Times New Roman" w:hint="eastAsia"/>
+                <w:rFonts w:ascii="Times New Roman" w:eastAsia="標楷體" w:hAnsi="Times New Roman"/>
                 <w:sz w:val="20"/>
                 <w:szCs w:val="20"/>
               </w:rPr>
@@ -8151,7 +8151,7 @@
           <w:p>
             <w:pPr>
               <w:rPr>
-                <w:rFonts w:ascii="Times New Roman" w:eastAsia="標楷體" w:hAnsi="Times New Roman" w:hint="eastAsia"/>
+                <w:rFonts w:ascii="Times New Roman" w:eastAsia="標楷體" w:hAnsi="Times New Roman"/>
                 <w:sz w:val="20"/>
                 <w:szCs w:val="20"/>
               </w:rPr>
@@ -8181,7 +8181,7 @@
           <w:p>
             <w:pPr>
               <w:rPr>
-                <w:rFonts w:ascii="Times New Roman" w:eastAsia="標楷體" w:hAnsi="Times New Roman" w:hint="eastAsia"/>
+                <w:rFonts w:ascii="Times New Roman" w:eastAsia="標楷體" w:hAnsi="Times New Roman"/>
                 <w:sz w:val="20"/>
                 <w:szCs w:val="20"/>
               </w:rPr>
@@ -8203,7 +8203,7 @@
           <w:p>
             <w:pPr>
               <w:rPr>
-                <w:rFonts w:ascii="Times New Roman" w:eastAsia="標楷體" w:hAnsi="Times New Roman" w:hint="eastAsia"/>
+                <w:rFonts w:ascii="Times New Roman" w:eastAsia="標楷體" w:hAnsi="Times New Roman"/>
                 <w:sz w:val="20"/>
                 <w:szCs w:val="20"/>
               </w:rPr>
@@ -8225,7 +8225,7 @@
           <w:p>
             <w:pPr>
               <w:rPr>
-                <w:rFonts w:ascii="Times New Roman" w:eastAsia="標楷體" w:hAnsi="Times New Roman" w:hint="eastAsia"/>
+                <w:rFonts w:ascii="Times New Roman" w:eastAsia="標楷體" w:hAnsi="Times New Roman"/>
                 <w:sz w:val="20"/>
                 <w:szCs w:val="20"/>
               </w:rPr>
@@ -8247,7 +8247,7 @@
           <w:p>
             <w:pPr>
               <w:rPr>
-                <w:rFonts w:ascii="Times New Roman" w:eastAsia="標楷體" w:hAnsi="Times New Roman" w:hint="eastAsia"/>
+                <w:rFonts w:ascii="Times New Roman" w:eastAsia="標楷體" w:hAnsi="Times New Roman"/>
                 <w:sz w:val="20"/>
                 <w:szCs w:val="20"/>
               </w:rPr>
@@ -8261,7 +8261,7 @@
           <w:p>
             <w:pPr>
               <w:rPr>
-                <w:rFonts w:ascii="Times New Roman" w:eastAsia="標楷體" w:hAnsi="Times New Roman" w:hint="eastAsia"/>
+                <w:rFonts w:ascii="Times New Roman" w:eastAsia="標楷體" w:hAnsi="Times New Roman"/>
                 <w:sz w:val="20"/>
                 <w:szCs w:val="20"/>
               </w:rPr>
@@ -8285,7 +8285,7 @@
           <w:p>
             <w:pPr>
               <w:rPr>
-                <w:rFonts w:ascii="Times New Roman" w:eastAsia="標楷體" w:hAnsi="Times New Roman" w:hint="eastAsia"/>
+                <w:rFonts w:ascii="Times New Roman" w:eastAsia="標楷體" w:hAnsi="Times New Roman"/>
                 <w:sz w:val="20"/>
                 <w:szCs w:val="20"/>
               </w:rPr>
@@ -8331,7 +8331,7 @@
           <w:p>
             <w:pPr>
               <w:rPr>
-                <w:rFonts w:ascii="Times New Roman" w:eastAsia="標楷體" w:hAnsi="Times New Roman" w:hint="eastAsia"/>
+                <w:rFonts w:ascii="Times New Roman" w:eastAsia="標楷體" w:hAnsi="Times New Roman"/>
                 <w:sz w:val="20"/>
                 <w:szCs w:val="20"/>
               </w:rPr>
@@ -8345,7 +8345,7 @@
           <w:p>
             <w:pPr>
               <w:rPr>
-                <w:rFonts w:ascii="Times New Roman" w:eastAsia="標楷體" w:hAnsi="Times New Roman" w:hint="eastAsia"/>
+                <w:rFonts w:ascii="Times New Roman" w:eastAsia="標楷體" w:hAnsi="Times New Roman"/>
                 <w:sz w:val="20"/>
                 <w:szCs w:val="20"/>
               </w:rPr>
@@ -8367,7 +8367,7 @@
           <w:p>
             <w:pPr>
               <w:rPr>
-                <w:rFonts w:ascii="Times New Roman" w:eastAsia="標楷體" w:hAnsi="Times New Roman" w:hint="eastAsia"/>
+                <w:rFonts w:ascii="Times New Roman" w:eastAsia="標楷體" w:hAnsi="Times New Roman"/>
                 <w:sz w:val="20"/>
                 <w:szCs w:val="20"/>
               </w:rPr>
@@ -8389,7 +8389,7 @@
           <w:p>
             <w:pPr>
               <w:rPr>
-                <w:rFonts w:ascii="Times New Roman" w:eastAsia="標楷體" w:hAnsi="Times New Roman" w:hint="eastAsia"/>
+                <w:rFonts w:ascii="Times New Roman" w:eastAsia="標楷體" w:hAnsi="Times New Roman"/>
                 <w:sz w:val="20"/>
                 <w:szCs w:val="20"/>
               </w:rPr>
@@ -8403,7 +8403,7 @@
           <w:p>
             <w:pPr>
               <w:rPr>
-                <w:rFonts w:ascii="Times New Roman" w:eastAsia="標楷體" w:hAnsi="Times New Roman" w:hint="eastAsia"/>
+                <w:rFonts w:ascii="Times New Roman" w:eastAsia="標楷體" w:hAnsi="Times New Roman"/>
                 <w:sz w:val="20"/>
                 <w:szCs w:val="20"/>
               </w:rPr>
@@ -8427,7 +8427,7 @@
           <w:p>
             <w:pPr>
               <w:rPr>
-                <w:rFonts w:ascii="Times New Roman" w:eastAsia="標楷體" w:hAnsi="Times New Roman" w:hint="eastAsia"/>
+                <w:rFonts w:ascii="Times New Roman" w:eastAsia="標楷體" w:hAnsi="Times New Roman"/>
                 <w:sz w:val="20"/>
                 <w:szCs w:val="20"/>
               </w:rPr>
@@ -8457,7 +8457,7 @@
           <w:p>
             <w:pPr>
               <w:rPr>
-                <w:rFonts w:ascii="Times New Roman" w:eastAsia="標楷體" w:hAnsi="Times New Roman" w:hint="eastAsia"/>
+                <w:rFonts w:ascii="Times New Roman" w:eastAsia="標楷體" w:hAnsi="Times New Roman"/>
                 <w:sz w:val="20"/>
                 <w:szCs w:val="20"/>
               </w:rPr>
@@ -8479,7 +8479,7 @@
           <w:p>
             <w:pPr>
               <w:rPr>
-                <w:rFonts w:ascii="Times New Roman" w:eastAsia="標楷體" w:hAnsi="Times New Roman" w:hint="eastAsia"/>
+                <w:rFonts w:ascii="Times New Roman" w:eastAsia="標楷體" w:hAnsi="Times New Roman"/>
                 <w:sz w:val="20"/>
                 <w:szCs w:val="20"/>
               </w:rPr>
@@ -8501,7 +8501,7 @@
           <w:p>
             <w:pPr>
               <w:rPr>
-                <w:rFonts w:ascii="Times New Roman" w:eastAsia="標楷體" w:hAnsi="Times New Roman" w:hint="eastAsia"/>
+                <w:rFonts w:ascii="Times New Roman" w:eastAsia="標楷體" w:hAnsi="Times New Roman"/>
                 <w:sz w:val="20"/>
                 <w:szCs w:val="20"/>
               </w:rPr>
@@ -8523,7 +8523,7 @@
           <w:p>
             <w:pPr>
               <w:rPr>
-                <w:rFonts w:ascii="Times New Roman" w:eastAsia="標楷體" w:hAnsi="Times New Roman" w:hint="eastAsia"/>
+                <w:rFonts w:ascii="Times New Roman" w:eastAsia="標楷體" w:hAnsi="Times New Roman"/>
                 <w:sz w:val="20"/>
                 <w:szCs w:val="20"/>
               </w:rPr>
@@ -8537,7 +8537,7 @@
           <w:p>
             <w:pPr>
               <w:rPr>
-                <w:rFonts w:ascii="Times New Roman" w:eastAsia="標楷體" w:hAnsi="Times New Roman" w:hint="eastAsia"/>
+                <w:rFonts w:ascii="Times New Roman" w:eastAsia="標楷體" w:hAnsi="Times New Roman"/>
                 <w:sz w:val="20"/>
                 <w:szCs w:val="20"/>
               </w:rPr>
@@ -8561,7 +8561,7 @@
           <w:p>
             <w:pPr>
               <w:rPr>
-                <w:rFonts w:ascii="Times New Roman" w:eastAsia="標楷體" w:hAnsi="Times New Roman" w:hint="eastAsia"/>
+                <w:rFonts w:ascii="Times New Roman" w:eastAsia="標楷體" w:hAnsi="Times New Roman"/>
                 <w:sz w:val="20"/>
                 <w:szCs w:val="20"/>
               </w:rPr>
@@ -8591,7 +8591,7 @@
           <w:p>
             <w:pPr>
               <w:rPr>
-                <w:rFonts w:ascii="Times New Roman" w:eastAsia="標楷體" w:hAnsi="Times New Roman" w:hint="eastAsia"/>
+                <w:rFonts w:ascii="Times New Roman" w:eastAsia="標楷體" w:hAnsi="Times New Roman"/>
                 <w:sz w:val="20"/>
                 <w:szCs w:val="20"/>
               </w:rPr>
@@ -8613,7 +8613,7 @@
           <w:p>
             <w:pPr>
               <w:rPr>
-                <w:rFonts w:ascii="Times New Roman" w:eastAsia="標楷體" w:hAnsi="Times New Roman" w:hint="eastAsia"/>
+                <w:rFonts w:ascii="Times New Roman" w:eastAsia="標楷體" w:hAnsi="Times New Roman"/>
                 <w:sz w:val="20"/>
                 <w:szCs w:val="20"/>
               </w:rPr>
@@ -8635,7 +8635,7 @@
           <w:p>
             <w:pPr>
               <w:rPr>
-                <w:rFonts w:ascii="Times New Roman" w:eastAsia="標楷體" w:hAnsi="Times New Roman" w:hint="eastAsia"/>
+                <w:rFonts w:ascii="Times New Roman" w:eastAsia="標楷體" w:hAnsi="Times New Roman"/>
                 <w:sz w:val="20"/>
                 <w:szCs w:val="20"/>
               </w:rPr>
@@ -8657,7 +8657,7 @@
           <w:p>
             <w:pPr>
               <w:rPr>
-                <w:rFonts w:ascii="Times New Roman" w:eastAsia="標楷體" w:hAnsi="Times New Roman" w:hint="eastAsia"/>
+                <w:rFonts w:ascii="Times New Roman" w:eastAsia="標楷體" w:hAnsi="Times New Roman"/>
                 <w:sz w:val="20"/>
                 <w:szCs w:val="20"/>
               </w:rPr>
@@ -8671,7 +8671,7 @@
           <w:p>
             <w:pPr>
               <w:rPr>
-                <w:rFonts w:ascii="Times New Roman" w:eastAsia="標楷體" w:hAnsi="Times New Roman" w:hint="eastAsia"/>
+                <w:rFonts w:ascii="Times New Roman" w:eastAsia="標楷體" w:hAnsi="Times New Roman"/>
                 <w:sz w:val="20"/>
                 <w:szCs w:val="20"/>
               </w:rPr>
@@ -8684,8 +8684,6 @@
               </w:rPr>
               <w:t>2019/6/11</w:t>
             </w:r>
-            <w:bookmarkStart w:id="11" w:name="_GoBack"/>
-            <w:bookmarkEnd w:id="11"/>
           </w:p>
         </w:tc>
       </w:tr>
@@ -8693,13 +8691,13 @@
     <w:p>
       <w:pPr>
         <w:rPr>
-          <w:rFonts w:ascii="Times New Roman" w:eastAsia="標楷體" w:hAnsi="Times New Roman" w:hint="eastAsia"/>
-        </w:rPr>
-      </w:pPr>
-    </w:p>
-    <w:p>
-      <w:pPr>
-        <w:pStyle w:val="ListParagraph"/>
+          <w:rFonts w:ascii="Times New Roman" w:eastAsia="標楷體" w:hAnsi="Times New Roman"/>
+        </w:rPr>
+      </w:pPr>
+    </w:p>
+    <w:p>
+      <w:pPr>
+        <w:pStyle w:val="a3"/>
         <w:numPr>
           <w:ilvl w:val="0"/>
           <w:numId w:val="2"/>
@@ -8732,7 +8730,7 @@
     </w:p>
     <w:p>
       <w:pPr>
-        <w:pStyle w:val="ListParagraph"/>
+        <w:pStyle w:val="a3"/>
         <w:numPr>
           <w:ilvl w:val="0"/>
           <w:numId w:val="21"/>
@@ -8800,7 +8798,7 @@
     </w:p>
     <w:p>
       <w:pPr>
-        <w:pStyle w:val="ListParagraph"/>
+        <w:pStyle w:val="a3"/>
         <w:numPr>
           <w:ilvl w:val="0"/>
           <w:numId w:val="11"/>
@@ -8823,7 +8821,7 @@
     </w:p>
     <w:p>
       <w:pPr>
-        <w:pStyle w:val="ListParagraph"/>
+        <w:pStyle w:val="a3"/>
         <w:numPr>
           <w:ilvl w:val="0"/>
           <w:numId w:val="11"/>
@@ -8846,7 +8844,7 @@
     </w:p>
     <w:p>
       <w:pPr>
-        <w:pStyle w:val="ListParagraph"/>
+        <w:pStyle w:val="a3"/>
         <w:numPr>
           <w:ilvl w:val="0"/>
           <w:numId w:val="11"/>
@@ -8869,7 +8867,7 @@
     </w:p>
     <w:p>
       <w:pPr>
-        <w:pStyle w:val="ListParagraph"/>
+        <w:pStyle w:val="a3"/>
         <w:numPr>
           <w:ilvl w:val="0"/>
           <w:numId w:val="11"/>
@@ -8892,7 +8890,7 @@
     </w:p>
     <w:p>
       <w:pPr>
-        <w:pStyle w:val="ListParagraph"/>
+        <w:pStyle w:val="a3"/>
         <w:numPr>
           <w:ilvl w:val="0"/>
           <w:numId w:val="11"/>
@@ -8925,7 +8923,7 @@
     </w:p>
     <w:p>
       <w:pPr>
-        <w:pStyle w:val="ListParagraph"/>
+        <w:pStyle w:val="a3"/>
         <w:numPr>
           <w:ilvl w:val="0"/>
           <w:numId w:val="21"/>
@@ -8985,7 +8983,7 @@
     </w:p>
     <w:p>
       <w:pPr>
-        <w:pStyle w:val="ListParagraph"/>
+        <w:pStyle w:val="a3"/>
         <w:numPr>
           <w:ilvl w:val="0"/>
           <w:numId w:val="20"/>
@@ -9028,7 +9026,7 @@
     </w:p>
     <w:p>
       <w:pPr>
-        <w:pStyle w:val="ListParagraph"/>
+        <w:pStyle w:val="a3"/>
         <w:numPr>
           <w:ilvl w:val="0"/>
           <w:numId w:val="20"/>
@@ -9062,7 +9060,7 @@
     </w:p>
     <w:p>
       <w:pPr>
-        <w:pStyle w:val="ListParagraph"/>
+        <w:pStyle w:val="a3"/>
         <w:numPr>
           <w:ilvl w:val="0"/>
           <w:numId w:val="20"/>
@@ -9105,7 +9103,7 @@
     </w:p>
     <w:p>
       <w:pPr>
-        <w:pStyle w:val="ListParagraph"/>
+        <w:pStyle w:val="a3"/>
         <w:numPr>
           <w:ilvl w:val="0"/>
           <w:numId w:val="20"/>
@@ -9148,7 +9146,7 @@
     </w:p>
     <w:p>
       <w:pPr>
-        <w:pStyle w:val="ListParagraph"/>
+        <w:pStyle w:val="a3"/>
         <w:numPr>
           <w:ilvl w:val="0"/>
           <w:numId w:val="20"/>
@@ -9200,7 +9198,7 @@
     </w:p>
     <w:p>
       <w:pPr>
-        <w:pStyle w:val="ListParagraph"/>
+        <w:pStyle w:val="a3"/>
         <w:numPr>
           <w:ilvl w:val="0"/>
           <w:numId w:val="20"/>
@@ -9243,7 +9241,7 @@
     </w:p>
     <w:p>
       <w:pPr>
-        <w:pStyle w:val="ListParagraph"/>
+        <w:pStyle w:val="a3"/>
         <w:numPr>
           <w:ilvl w:val="0"/>
           <w:numId w:val="20"/>
@@ -9268,7 +9266,7 @@
     </w:p>
     <w:p>
       <w:pPr>
-        <w:pStyle w:val="ListParagraph"/>
+        <w:pStyle w:val="a3"/>
         <w:numPr>
           <w:ilvl w:val="0"/>
           <w:numId w:val="20"/>
@@ -9311,7 +9309,7 @@
     </w:p>
     <w:p>
       <w:pPr>
-        <w:pStyle w:val="ListParagraph"/>
+        <w:pStyle w:val="a3"/>
         <w:numPr>
           <w:ilvl w:val="0"/>
           <w:numId w:val="20"/>
@@ -9354,7 +9352,7 @@
     </w:p>
     <w:p>
       <w:pPr>
-        <w:pStyle w:val="ListParagraph"/>
+        <w:pStyle w:val="a3"/>
         <w:numPr>
           <w:ilvl w:val="0"/>
           <w:numId w:val="20"/>
@@ -9386,7 +9384,7 @@
     </w:p>
     <w:p>
       <w:pPr>
-        <w:pStyle w:val="ListParagraph"/>
+        <w:pStyle w:val="a3"/>
         <w:numPr>
           <w:ilvl w:val="0"/>
           <w:numId w:val="2"/>
@@ -9938,7 +9936,7 @@
     </w:p>
     <w:p>
       <w:pPr>
-        <w:pStyle w:val="ListParagraph"/>
+        <w:pStyle w:val="a3"/>
         <w:numPr>
           <w:ilvl w:val="0"/>
           <w:numId w:val="2"/>
@@ -10458,7 +10456,7 @@
     </w:p>
     <w:p>
       <w:pPr>
-        <w:pStyle w:val="ListParagraph"/>
+        <w:pStyle w:val="a3"/>
         <w:numPr>
           <w:ilvl w:val="0"/>
           <w:numId w:val="2"/>
@@ -10526,7 +10524,7 @@
     </w:p>
     <w:p>
       <w:pPr>
-        <w:pStyle w:val="ListParagraph"/>
+        <w:pStyle w:val="a3"/>
         <w:numPr>
           <w:ilvl w:val="0"/>
           <w:numId w:val="2"/>
@@ -12180,7 +12178,7 @@
     </w:p>
     <w:p>
       <w:pPr>
-        <w:pStyle w:val="ListParagraph"/>
+        <w:pStyle w:val="a3"/>
         <w:numPr>
           <w:ilvl w:val="0"/>
           <w:numId w:val="2"/>
@@ -12213,7 +12211,7 @@
     </w:p>
     <w:tbl>
       <w:tblPr>
-        <w:tblStyle w:val="TableGrid"/>
+        <w:tblStyle w:val="a4"/>
         <w:tblW w:w="8222" w:type="dxa"/>
         <w:tblLook w:val="04A0" w:firstRow="1" w:lastRow="0" w:firstColumn="1" w:lastColumn="0" w:noHBand="0" w:noVBand="1"/>
       </w:tblPr>
@@ -12729,7 +12727,7 @@
 </file>
 
 <file path=word/endnotes.xml><?xml version="1.0" encoding="utf-8"?>
-<w:endnotes xmlns:wpc="http://schemas.microsoft.com/office/word/2010/wordprocessingCanvas" xmlns:mo="http://schemas.microsoft.com/office/mac/office/2008/main" xmlns:mc="http://schemas.openxmlformats.org/markup-compatibility/2006" xmlns:mv="urn:schemas-microsoft-com:mac:vml" xmlns:o="urn:schemas-microsoft-com:office:office" xmlns:r="http://schemas.openxmlformats.org/officeDocument/2006/relationships" xmlns:m="http://schemas.openxmlformats.org/officeDocument/2006/math" xmlns:v="urn:schemas-microsoft-com:vml" xmlns:wp14="http://schemas.microsoft.com/office/word/2010/wordprocessingDrawing" xmlns:wp="http://schemas.openxmlformats.org/drawingml/2006/wordprocessingDrawing" xmlns:w10="urn:schemas-microsoft-com:office:word" xmlns:w="http://schemas.openxmlformats.org/wordprocessingml/2006/main" xmlns:w14="http://schemas.microsoft.com/office/word/2010/wordml" xmlns:w15="http://schemas.microsoft.com/office/word/2012/wordml" xmlns:wpg="http://schemas.microsoft.com/office/word/2010/wordprocessingGroup" xmlns:wpi="http://schemas.microsoft.com/office/word/2010/wordprocessingInk" xmlns:wne="http://schemas.microsoft.com/office/word/2006/wordml" xmlns:wps="http://schemas.microsoft.com/office/word/2010/wordprocessingShape" mc:Ignorable="w14 w15 wp14">
+<w:endnotes xmlns:wpc="http://schemas.microsoft.com/office/word/2010/wordprocessingCanvas" xmlns:cx="http://schemas.microsoft.com/office/drawing/2014/chartex" xmlns:mc="http://schemas.openxmlformats.org/markup-compatibility/2006" xmlns:o="urn:schemas-microsoft-com:office:office" xmlns:r="http://schemas.openxmlformats.org/officeDocument/2006/relationships" xmlns:m="http://schemas.openxmlformats.org/officeDocument/2006/math" xmlns:v="urn:schemas-microsoft-com:vml" xmlns:wp14="http://schemas.microsoft.com/office/word/2010/wordprocessingDrawing" xmlns:wp="http://schemas.openxmlformats.org/drawingml/2006/wordprocessingDrawing" xmlns:w10="urn:schemas-microsoft-com:office:word" xmlns:w="http://schemas.openxmlformats.org/wordprocessingml/2006/main" xmlns:w14="http://schemas.microsoft.com/office/word/2010/wordml" xmlns:w15="http://schemas.microsoft.com/office/word/2012/wordml" xmlns:w16se="http://schemas.microsoft.com/office/word/2015/wordml/symex" xmlns:wpg="http://schemas.microsoft.com/office/word/2010/wordprocessingGroup" xmlns:wpi="http://schemas.microsoft.com/office/word/2010/wordprocessingInk" xmlns:wne="http://schemas.microsoft.com/office/word/2006/wordml" xmlns:wps="http://schemas.microsoft.com/office/word/2010/wordprocessingShape" mc:Ignorable="w14 w15 w16se wp14">
   <w:endnote w:type="separator" w:id="-1">
     <w:p>
       <w:r>
@@ -12748,7 +12746,7 @@
 </file>
 
 <file path=word/footnotes.xml><?xml version="1.0" encoding="utf-8"?>
-<w:footnotes xmlns:wpc="http://schemas.microsoft.com/office/word/2010/wordprocessingCanvas" xmlns:mo="http://schemas.microsoft.com/office/mac/office/2008/main" xmlns:mc="http://schemas.openxmlformats.org/markup-compatibility/2006" xmlns:mv="urn:schemas-microsoft-com:mac:vml" xmlns:o="urn:schemas-microsoft-com:office:office" xmlns:r="http://schemas.openxmlformats.org/officeDocument/2006/relationships" xmlns:m="http://schemas.openxmlformats.org/officeDocument/2006/math" xmlns:v="urn:schemas-microsoft-com:vml" xmlns:wp14="http://schemas.microsoft.com/office/word/2010/wordprocessingDrawing" xmlns:wp="http://schemas.openxmlformats.org/drawingml/2006/wordprocessingDrawing" xmlns:w10="urn:schemas-microsoft-com:office:word" xmlns:w="http://schemas.openxmlformats.org/wordprocessingml/2006/main" xmlns:w14="http://schemas.microsoft.com/office/word/2010/wordml" xmlns:w15="http://schemas.microsoft.com/office/word/2012/wordml" xmlns:wpg="http://schemas.microsoft.com/office/word/2010/wordprocessingGroup" xmlns:wpi="http://schemas.microsoft.com/office/word/2010/wordprocessingInk" xmlns:wne="http://schemas.microsoft.com/office/word/2006/wordml" xmlns:wps="http://schemas.microsoft.com/office/word/2010/wordprocessingShape" mc:Ignorable="w14 w15 wp14">
+<w:footnotes xmlns:wpc="http://schemas.microsoft.com/office/word/2010/wordprocessingCanvas" xmlns:cx="http://schemas.microsoft.com/office/drawing/2014/chartex" xmlns:mc="http://schemas.openxmlformats.org/markup-compatibility/2006" xmlns:o="urn:schemas-microsoft-com:office:office" xmlns:r="http://schemas.openxmlformats.org/officeDocument/2006/relationships" xmlns:m="http://schemas.openxmlformats.org/officeDocument/2006/math" xmlns:v="urn:schemas-microsoft-com:vml" xmlns:wp14="http://schemas.microsoft.com/office/word/2010/wordprocessingDrawing" xmlns:wp="http://schemas.openxmlformats.org/drawingml/2006/wordprocessingDrawing" xmlns:w10="urn:schemas-microsoft-com:office:word" xmlns:w="http://schemas.openxmlformats.org/wordprocessingml/2006/main" xmlns:w14="http://schemas.microsoft.com/office/word/2010/wordml" xmlns:w15="http://schemas.microsoft.com/office/word/2012/wordml" xmlns:w16se="http://schemas.microsoft.com/office/word/2015/wordml/symex" xmlns:wpg="http://schemas.microsoft.com/office/word/2010/wordprocessingGroup" xmlns:wpi="http://schemas.microsoft.com/office/word/2010/wordprocessingInk" xmlns:wne="http://schemas.microsoft.com/office/word/2006/wordml" xmlns:wps="http://schemas.microsoft.com/office/word/2010/wordprocessingShape" mc:Ignorable="w14 w15 w16se wp14">
   <w:footnote w:type="separator" w:id="-1">
     <w:p>
       <w:r>
@@ -12767,8 +12765,8 @@
 </file>
 
 <file path=word/numbering.xml><?xml version="1.0" encoding="utf-8"?>
-<w:numbering xmlns:wpc="http://schemas.microsoft.com/office/word/2010/wordprocessingCanvas" xmlns:mo="http://schemas.microsoft.com/office/mac/office/2008/main" xmlns:mc="http://schemas.openxmlformats.org/markup-compatibility/2006" xmlns:mv="urn:schemas-microsoft-com:mac:vml" xmlns:o="urn:schemas-microsoft-com:office:office" xmlns:r="http://schemas.openxmlformats.org/officeDocument/2006/relationships" xmlns:m="http://schemas.openxmlformats.org/officeDocument/2006/math" xmlns:v="urn:schemas-microsoft-com:vml" xmlns:wp14="http://schemas.microsoft.com/office/word/2010/wordprocessingDrawing" xmlns:wp="http://schemas.openxmlformats.org/drawingml/2006/wordprocessingDrawing" xmlns:w10="urn:schemas-microsoft-com:office:word" xmlns:w="http://schemas.openxmlformats.org/wordprocessingml/2006/main" xmlns:w14="http://schemas.microsoft.com/office/word/2010/wordml" xmlns:w15="http://schemas.microsoft.com/office/word/2012/wordml" xmlns:wpg="http://schemas.microsoft.com/office/word/2010/wordprocessingGroup" xmlns:wpi="http://schemas.microsoft.com/office/word/2010/wordprocessingInk" xmlns:wne="http://schemas.microsoft.com/office/word/2006/wordml" xmlns:wps="http://schemas.microsoft.com/office/word/2010/wordprocessingShape" mc:Ignorable="w14 w15 wp14">
-  <w:abstractNum w:abstractNumId="0">
+<w:numbering xmlns:wpc="http://schemas.microsoft.com/office/word/2010/wordprocessingCanvas" xmlns:cx="http://schemas.microsoft.com/office/drawing/2014/chartex" xmlns:mc="http://schemas.openxmlformats.org/markup-compatibility/2006" xmlns:o="urn:schemas-microsoft-com:office:office" xmlns:r="http://schemas.openxmlformats.org/officeDocument/2006/relationships" xmlns:m="http://schemas.openxmlformats.org/officeDocument/2006/math" xmlns:v="urn:schemas-microsoft-com:vml" xmlns:wp14="http://schemas.microsoft.com/office/word/2010/wordprocessingDrawing" xmlns:wp="http://schemas.openxmlformats.org/drawingml/2006/wordprocessingDrawing" xmlns:w10="urn:schemas-microsoft-com:office:word" xmlns:w="http://schemas.openxmlformats.org/wordprocessingml/2006/main" xmlns:w14="http://schemas.microsoft.com/office/word/2010/wordml" xmlns:w15="http://schemas.microsoft.com/office/word/2012/wordml" xmlns:w16se="http://schemas.microsoft.com/office/word/2015/wordml/symex" xmlns:wpg="http://schemas.microsoft.com/office/word/2010/wordprocessingGroup" xmlns:wpi="http://schemas.microsoft.com/office/word/2010/wordprocessingInk" xmlns:wne="http://schemas.microsoft.com/office/word/2006/wordml" xmlns:wps="http://schemas.microsoft.com/office/word/2010/wordprocessingShape" mc:Ignorable="w14 w15 w16se wp14">
+  <w:abstractNum w:abstractNumId="0" w15:restartNumberingAfterBreak="0">
     <w:nsid w:val="05C91C5D"/>
     <w:multiLevelType w:val="hybridMultilevel"/>
     <w:tmpl w:val="A39E7BA2"/>
@@ -12882,7 +12880,7 @@
       </w:rPr>
     </w:lvl>
   </w:abstractNum>
-  <w:abstractNum w:abstractNumId="1">
+  <w:abstractNum w:abstractNumId="1" w15:restartNumberingAfterBreak="0">
     <w:nsid w:val="07B55127"/>
     <w:multiLevelType w:val="multilevel"/>
     <w:tmpl w:val="04A20904"/>
@@ -13003,7 +13001,7 @@
       </w:rPr>
     </w:lvl>
   </w:abstractNum>
-  <w:abstractNum w:abstractNumId="2">
+  <w:abstractNum w:abstractNumId="2" w15:restartNumberingAfterBreak="0">
     <w:nsid w:val="0C11076A"/>
     <w:multiLevelType w:val="hybridMultilevel"/>
     <w:tmpl w:val="ECAE974C"/>
@@ -13117,7 +13115,7 @@
       </w:rPr>
     </w:lvl>
   </w:abstractNum>
-  <w:abstractNum w:abstractNumId="3">
+  <w:abstractNum w:abstractNumId="3" w15:restartNumberingAfterBreak="0">
     <w:nsid w:val="1C093CA3"/>
     <w:multiLevelType w:val="hybridMultilevel"/>
     <w:tmpl w:val="E25EAEE0"/>
@@ -13230,7 +13228,7 @@
       </w:rPr>
     </w:lvl>
   </w:abstractNum>
-  <w:abstractNum w:abstractNumId="4">
+  <w:abstractNum w:abstractNumId="4" w15:restartNumberingAfterBreak="0">
     <w:nsid w:val="22AA1039"/>
     <w:multiLevelType w:val="hybridMultilevel"/>
     <w:tmpl w:val="C512C252"/>
@@ -13316,7 +13314,7 @@
       </w:pPr>
     </w:lvl>
   </w:abstractNum>
-  <w:abstractNum w:abstractNumId="5">
+  <w:abstractNum w:abstractNumId="5" w15:restartNumberingAfterBreak="0">
     <w:nsid w:val="23C6108A"/>
     <w:multiLevelType w:val="hybridMultilevel"/>
     <w:tmpl w:val="62EC6C7E"/>
@@ -13430,7 +13428,7 @@
       </w:rPr>
     </w:lvl>
   </w:abstractNum>
-  <w:abstractNum w:abstractNumId="6">
+  <w:abstractNum w:abstractNumId="6" w15:restartNumberingAfterBreak="0">
     <w:nsid w:val="28B8587A"/>
     <w:multiLevelType w:val="hybridMultilevel"/>
     <w:tmpl w:val="119AAD7C"/>
@@ -13521,7 +13519,7 @@
       </w:pPr>
     </w:lvl>
   </w:abstractNum>
-  <w:abstractNum w:abstractNumId="7">
+  <w:abstractNum w:abstractNumId="7" w15:restartNumberingAfterBreak="0">
     <w:nsid w:val="388C09D9"/>
     <w:multiLevelType w:val="hybridMultilevel"/>
     <w:tmpl w:val="6EE48F5E"/>
@@ -13610,7 +13608,7 @@
       </w:pPr>
     </w:lvl>
   </w:abstractNum>
-  <w:abstractNum w:abstractNumId="8">
+  <w:abstractNum w:abstractNumId="8" w15:restartNumberingAfterBreak="0">
     <w:nsid w:val="39970810"/>
     <w:multiLevelType w:val="hybridMultilevel"/>
     <w:tmpl w:val="D9424E72"/>
@@ -13750,7 +13748,7 @@
       </w:rPr>
     </w:lvl>
   </w:abstractNum>
-  <w:abstractNum w:abstractNumId="9">
+  <w:abstractNum w:abstractNumId="9" w15:restartNumberingAfterBreak="0">
     <w:nsid w:val="427244F9"/>
     <w:multiLevelType w:val="hybridMultilevel"/>
     <w:tmpl w:val="73E45398"/>
@@ -13836,7 +13834,7 @@
       </w:pPr>
     </w:lvl>
   </w:abstractNum>
-  <w:abstractNum w:abstractNumId="10">
+  <w:abstractNum w:abstractNumId="10" w15:restartNumberingAfterBreak="0">
     <w:nsid w:val="42E80B17"/>
     <w:multiLevelType w:val="hybridMultilevel"/>
     <w:tmpl w:val="21DEABF8"/>
@@ -13949,7 +13947,7 @@
       </w:rPr>
     </w:lvl>
   </w:abstractNum>
-  <w:abstractNum w:abstractNumId="11">
+  <w:abstractNum w:abstractNumId="11" w15:restartNumberingAfterBreak="0">
     <w:nsid w:val="43AB2F9C"/>
     <w:multiLevelType w:val="hybridMultilevel"/>
     <w:tmpl w:val="6E6EDD04"/>
@@ -13959,7 +13957,7 @@
       <w:lvlText w:val="%1."/>
       <w:lvlJc w:val="left"/>
       <w:pPr>
-        <w:ind w:left="960" w:hanging="480"/>
+        <w:ind w:left="905" w:hanging="480"/>
       </w:pPr>
     </w:lvl>
     <w:lvl w:ilvl="1" w:tplc="04090019">
@@ -14035,7 +14033,7 @@
       </w:pPr>
     </w:lvl>
   </w:abstractNum>
-  <w:abstractNum w:abstractNumId="12">
+  <w:abstractNum w:abstractNumId="12" w15:restartNumberingAfterBreak="0">
     <w:nsid w:val="4B71679C"/>
     <w:multiLevelType w:val="hybridMultilevel"/>
     <w:tmpl w:val="31DE7446"/>
@@ -14148,7 +14146,7 @@
       </w:rPr>
     </w:lvl>
   </w:abstractNum>
-  <w:abstractNum w:abstractNumId="13">
+  <w:abstractNum w:abstractNumId="13" w15:restartNumberingAfterBreak="0">
     <w:nsid w:val="56EC5AD4"/>
     <w:multiLevelType w:val="hybridMultilevel"/>
     <w:tmpl w:val="37727B7E"/>
@@ -14237,7 +14235,7 @@
       </w:pPr>
     </w:lvl>
   </w:abstractNum>
-  <w:abstractNum w:abstractNumId="14">
+  <w:abstractNum w:abstractNumId="14" w15:restartNumberingAfterBreak="0">
     <w:nsid w:val="57397D7F"/>
     <w:multiLevelType w:val="hybridMultilevel"/>
     <w:tmpl w:val="D4F65B3C"/>
@@ -14326,7 +14324,7 @@
       </w:pPr>
     </w:lvl>
   </w:abstractNum>
-  <w:abstractNum w:abstractNumId="15">
+  <w:abstractNum w:abstractNumId="15" w15:restartNumberingAfterBreak="0">
     <w:nsid w:val="586F5EBD"/>
     <w:multiLevelType w:val="hybridMultilevel"/>
     <w:tmpl w:val="D07E0404"/>
@@ -14439,7 +14437,7 @@
       </w:rPr>
     </w:lvl>
   </w:abstractNum>
-  <w:abstractNum w:abstractNumId="16">
+  <w:abstractNum w:abstractNumId="16" w15:restartNumberingAfterBreak="0">
     <w:nsid w:val="5FDB1556"/>
     <w:multiLevelType w:val="hybridMultilevel"/>
     <w:tmpl w:val="2486A20E"/>
@@ -14531,7 +14529,7 @@
       </w:pPr>
     </w:lvl>
   </w:abstractNum>
-  <w:abstractNum w:abstractNumId="17">
+  <w:abstractNum w:abstractNumId="17" w15:restartNumberingAfterBreak="0">
     <w:nsid w:val="60B5470B"/>
     <w:multiLevelType w:val="hybridMultilevel"/>
     <w:tmpl w:val="7D00FAD6"/>
@@ -14644,7 +14642,7 @@
       </w:rPr>
     </w:lvl>
   </w:abstractNum>
-  <w:abstractNum w:abstractNumId="18">
+  <w:abstractNum w:abstractNumId="18" w15:restartNumberingAfterBreak="0">
     <w:nsid w:val="677824C0"/>
     <w:multiLevelType w:val="hybridMultilevel"/>
     <w:tmpl w:val="34A4C0CA"/>
@@ -14757,7 +14755,7 @@
       </w:rPr>
     </w:lvl>
   </w:abstractNum>
-  <w:abstractNum w:abstractNumId="19">
+  <w:abstractNum w:abstractNumId="19" w15:restartNumberingAfterBreak="0">
     <w:nsid w:val="6CFB3540"/>
     <w:multiLevelType w:val="hybridMultilevel"/>
     <w:tmpl w:val="AE8CE5C0"/>
@@ -14846,7 +14844,7 @@
       </w:pPr>
     </w:lvl>
   </w:abstractNum>
-  <w:abstractNum w:abstractNumId="20">
+  <w:abstractNum w:abstractNumId="20" w15:restartNumberingAfterBreak="0">
     <w:nsid w:val="7BAE2183"/>
     <w:multiLevelType w:val="hybridMultilevel"/>
     <w:tmpl w:val="A2CC1B5E"/>
@@ -15026,7 +15024,7 @@
 </file>
 
 <file path=word/styles.xml><?xml version="1.0" encoding="utf-8"?>
-<w:styles xmlns:mc="http://schemas.openxmlformats.org/markup-compatibility/2006" xmlns:r="http://schemas.openxmlformats.org/officeDocument/2006/relationships" xmlns:w="http://schemas.openxmlformats.org/wordprocessingml/2006/main" xmlns:w14="http://schemas.microsoft.com/office/word/2010/wordml" xmlns:w15="http://schemas.microsoft.com/office/word/2012/wordml" mc:Ignorable="w14 w15">
+<w:styles xmlns:mc="http://schemas.openxmlformats.org/markup-compatibility/2006" xmlns:r="http://schemas.openxmlformats.org/officeDocument/2006/relationships" xmlns:w="http://schemas.openxmlformats.org/wordprocessingml/2006/main" xmlns:w14="http://schemas.microsoft.com/office/word/2010/wordml" xmlns:w15="http://schemas.microsoft.com/office/word/2012/wordml" xmlns:w16se="http://schemas.microsoft.com/office/word/2015/wordml/symex" mc:Ignorable="w14 w15 w16se">
   <w:docDefaults>
     <w:rPrDefault>
       <w:rPr>
@@ -15039,7 +15037,7 @@
     </w:rPrDefault>
     <w:pPrDefault/>
   </w:docDefaults>
-  <w:latentStyles w:defLockedState="0" w:defUIPriority="99" w:defSemiHidden="0" w:defUnhideWhenUsed="0" w:defQFormat="0" w:count="380">
+  <w:latentStyles w:defLockedState="0" w:defUIPriority="99" w:defSemiHidden="0" w:defUnhideWhenUsed="0" w:defQFormat="0" w:count="371">
     <w:lsdException w:name="Normal" w:uiPriority="0" w:qFormat="1"/>
     <w:lsdException w:name="heading 1" w:uiPriority="9" w:qFormat="1"/>
     <w:lsdException w:name="heading 2" w:semiHidden="1" w:uiPriority="9" w:unhideWhenUsed="1" w:qFormat="1"/>
@@ -15412,18 +15410,18 @@
     <w:lsdException w:name="List Table 6 Colorful Accent 6" w:uiPriority="51"/>
     <w:lsdException w:name="List Table 7 Colorful Accent 6" w:uiPriority="52"/>
   </w:latentStyles>
-  <w:style w:type="paragraph" w:default="1" w:styleId="Normal">
+  <w:style w:type="paragraph" w:default="1" w:styleId="a">
     <w:name w:val="Normal"/>
     <w:qFormat/>
     <w:pPr>
       <w:widowControl w:val="0"/>
     </w:pPr>
   </w:style>
-  <w:style w:type="paragraph" w:styleId="Heading1">
+  <w:style w:type="paragraph" w:styleId="1">
     <w:name w:val="heading 1"/>
-    <w:basedOn w:val="Normal"/>
-    <w:next w:val="Normal"/>
-    <w:link w:val="Heading1Char"/>
+    <w:basedOn w:val="a"/>
+    <w:next w:val="a"/>
+    <w:link w:val="10"/>
     <w:uiPriority w:val="9"/>
     <w:qFormat/>
     <w:rsid w:val="000968B3"/>
@@ -15441,11 +15439,11 @@
       <w:szCs w:val="52"/>
     </w:rPr>
   </w:style>
-  <w:style w:type="paragraph" w:styleId="Heading2">
+  <w:style w:type="paragraph" w:styleId="2">
     <w:name w:val="heading 2"/>
-    <w:basedOn w:val="Normal"/>
-    <w:next w:val="Normal"/>
-    <w:link w:val="Heading2Char"/>
+    <w:basedOn w:val="a"/>
+    <w:next w:val="a"/>
+    <w:link w:val="20"/>
     <w:uiPriority w:val="9"/>
     <w:semiHidden/>
     <w:unhideWhenUsed/>
@@ -15464,13 +15462,13 @@
       <w:szCs w:val="48"/>
     </w:rPr>
   </w:style>
-  <w:style w:type="character" w:default="1" w:styleId="DefaultParagraphFont">
+  <w:style w:type="character" w:default="1" w:styleId="a0">
     <w:name w:val="Default Paragraph Font"/>
     <w:uiPriority w:val="1"/>
     <w:semiHidden/>
     <w:unhideWhenUsed/>
   </w:style>
-  <w:style w:type="table" w:default="1" w:styleId="TableNormal">
+  <w:style w:type="table" w:default="1" w:styleId="a1">
     <w:name w:val="Normal Table"/>
     <w:uiPriority w:val="99"/>
     <w:semiHidden/>
@@ -15485,15 +15483,15 @@
       </w:tblCellMar>
     </w:tblPr>
   </w:style>
-  <w:style w:type="numbering" w:default="1" w:styleId="NoList">
+  <w:style w:type="numbering" w:default="1" w:styleId="a2">
     <w:name w:val="No List"/>
     <w:uiPriority w:val="99"/>
     <w:semiHidden/>
     <w:unhideWhenUsed/>
   </w:style>
-  <w:style w:type="paragraph" w:styleId="ListParagraph">
+  <w:style w:type="paragraph" w:styleId="a3">
     <w:name w:val="List Paragraph"/>
-    <w:basedOn w:val="Normal"/>
+    <w:basedOn w:val="a"/>
     <w:uiPriority w:val="34"/>
     <w:qFormat/>
     <w:rsid w:val="00B84B9E"/>
@@ -15501,9 +15499,9 @@
       <w:ind w:leftChars="200" w:left="480"/>
     </w:pPr>
   </w:style>
-  <w:style w:type="paragraph" w:styleId="NormalWeb">
+  <w:style w:type="paragraph" w:styleId="Web">
     <w:name w:val="Normal (Web)"/>
-    <w:basedOn w:val="Normal"/>
+    <w:basedOn w:val="a"/>
     <w:uiPriority w:val="99"/>
     <w:semiHidden/>
     <w:unhideWhenUsed/>
@@ -15518,9 +15516,9 @@
       <w:szCs w:val="24"/>
     </w:rPr>
   </w:style>
-  <w:style w:type="character" w:styleId="HTMLCode">
+  <w:style w:type="character" w:styleId="HTML">
     <w:name w:val="HTML Code"/>
-    <w:basedOn w:val="DefaultParagraphFont"/>
+    <w:basedOn w:val="a0"/>
     <w:uiPriority w:val="99"/>
     <w:semiHidden/>
     <w:unhideWhenUsed/>
@@ -15531,13 +15529,12 @@
       <w:szCs w:val="24"/>
     </w:rPr>
   </w:style>
-  <w:style w:type="table" w:styleId="TableGrid">
+  <w:style w:type="table" w:styleId="a4">
     <w:name w:val="Table Grid"/>
-    <w:basedOn w:val="TableNormal"/>
+    <w:basedOn w:val="a1"/>
     <w:uiPriority w:val="39"/>
     <w:rsid w:val="002D5A01"/>
     <w:tblPr>
-      <w:tblInd w:w="0" w:type="dxa"/>
       <w:tblBorders>
         <w:top w:val="single" w:sz="4" w:space="0" w:color="auto"/>
         <w:left w:val="single" w:sz="4" w:space="0" w:color="auto"/>
@@ -15546,18 +15543,12 @@
         <w:insideH w:val="single" w:sz="4" w:space="0" w:color="auto"/>
         <w:insideV w:val="single" w:sz="4" w:space="0" w:color="auto"/>
       </w:tblBorders>
-      <w:tblCellMar>
-        <w:top w:w="0" w:type="dxa"/>
-        <w:left w:w="108" w:type="dxa"/>
-        <w:bottom w:w="0" w:type="dxa"/>
-        <w:right w:w="108" w:type="dxa"/>
-      </w:tblCellMar>
     </w:tblPr>
   </w:style>
-  <w:style w:type="character" w:customStyle="1" w:styleId="Heading1Char">
-    <w:name w:val="Heading 1 Char"/>
-    <w:basedOn w:val="DefaultParagraphFont"/>
-    <w:link w:val="Heading1"/>
+  <w:style w:type="character" w:customStyle="1" w:styleId="10">
+    <w:name w:val="標題 1 字元"/>
+    <w:basedOn w:val="a0"/>
+    <w:link w:val="1"/>
     <w:uiPriority w:val="9"/>
     <w:rsid w:val="000968B3"/>
     <w:rPr>
@@ -15569,10 +15560,10 @@
       <w:szCs w:val="52"/>
     </w:rPr>
   </w:style>
-  <w:style w:type="paragraph" w:styleId="TOCHeading">
+  <w:style w:type="paragraph" w:styleId="a5">
     <w:name w:val="TOC Heading"/>
-    <w:basedOn w:val="Heading1"/>
-    <w:next w:val="Normal"/>
+    <w:basedOn w:val="1"/>
+    <w:next w:val="a"/>
     <w:uiPriority w:val="39"/>
     <w:unhideWhenUsed/>
     <w:qFormat/>
@@ -15592,19 +15583,19 @@
       <w:szCs w:val="32"/>
     </w:rPr>
   </w:style>
-  <w:style w:type="paragraph" w:styleId="TOC1">
+  <w:style w:type="paragraph" w:styleId="11">
     <w:name w:val="toc 1"/>
-    <w:basedOn w:val="Normal"/>
-    <w:next w:val="Normal"/>
+    <w:basedOn w:val="a"/>
+    <w:next w:val="a"/>
     <w:autoRedefine/>
     <w:uiPriority w:val="39"/>
     <w:unhideWhenUsed/>
     <w:rsid w:val="000968B3"/>
   </w:style>
-  <w:style w:type="paragraph" w:styleId="TOC2">
+  <w:style w:type="paragraph" w:styleId="21">
     <w:name w:val="toc 2"/>
-    <w:basedOn w:val="Normal"/>
-    <w:next w:val="Normal"/>
+    <w:basedOn w:val="a"/>
+    <w:next w:val="a"/>
     <w:autoRedefine/>
     <w:uiPriority w:val="39"/>
     <w:unhideWhenUsed/>
@@ -15613,9 +15604,9 @@
       <w:ind w:leftChars="200" w:left="480"/>
     </w:pPr>
   </w:style>
-  <w:style w:type="character" w:styleId="Hyperlink">
+  <w:style w:type="character" w:styleId="a6">
     <w:name w:val="Hyperlink"/>
-    <w:basedOn w:val="DefaultParagraphFont"/>
+    <w:basedOn w:val="a0"/>
     <w:uiPriority w:val="99"/>
     <w:unhideWhenUsed/>
     <w:rsid w:val="000968B3"/>
@@ -15624,10 +15615,10 @@
       <w:u w:val="single"/>
     </w:rPr>
   </w:style>
-  <w:style w:type="character" w:customStyle="1" w:styleId="Heading2Char">
-    <w:name w:val="Heading 2 Char"/>
-    <w:basedOn w:val="DefaultParagraphFont"/>
-    <w:link w:val="Heading2"/>
+  <w:style w:type="character" w:customStyle="1" w:styleId="20">
+    <w:name w:val="標題 2 字元"/>
+    <w:basedOn w:val="a0"/>
+    <w:link w:val="2"/>
     <w:uiPriority w:val="9"/>
     <w:semiHidden/>
     <w:rsid w:val="002808E1"/>
@@ -15639,15 +15630,14 @@
       <w:szCs w:val="48"/>
     </w:rPr>
   </w:style>
-  <w:style w:type="table" w:styleId="PlainTable1">
+  <w:style w:type="table" w:styleId="12">
     <w:name w:val="Plain Table 1"/>
-    <w:basedOn w:val="TableNormal"/>
+    <w:basedOn w:val="a1"/>
     <w:uiPriority w:val="41"/>
     <w:rsid w:val="005F2BDA"/>
     <w:tblPr>
       <w:tblStyleRowBandSize w:val="1"/>
       <w:tblStyleColBandSize w:val="1"/>
-      <w:tblInd w:w="0" w:type="dxa"/>
       <w:tblBorders>
         <w:top w:val="single" w:sz="4" w:space="0" w:color="BFBFBF" w:themeColor="background1" w:themeShade="BF"/>
         <w:left w:val="single" w:sz="4" w:space="0" w:color="BFBFBF" w:themeColor="background1" w:themeShade="BF"/>
@@ -15656,12 +15646,6 @@
         <w:insideH w:val="single" w:sz="4" w:space="0" w:color="BFBFBF" w:themeColor="background1" w:themeShade="BF"/>
         <w:insideV w:val="single" w:sz="4" w:space="0" w:color="BFBFBF" w:themeColor="background1" w:themeShade="BF"/>
       </w:tblBorders>
-      <w:tblCellMar>
-        <w:top w:w="0" w:type="dxa"/>
-        <w:left w:w="108" w:type="dxa"/>
-        <w:bottom w:w="0" w:type="dxa"/>
-        <w:right w:w="108" w:type="dxa"/>
-      </w:tblCellMar>
     </w:tblPr>
     <w:tblStylePr w:type="firstRow">
       <w:rPr>
@@ -15706,27 +15690,20 @@
       </w:tcPr>
     </w:tblStylePr>
   </w:style>
-  <w:style w:type="table" w:styleId="ListTable3-Accent3">
+  <w:style w:type="table" w:styleId="3-3">
     <w:name w:val="List Table 3 Accent 3"/>
-    <w:basedOn w:val="TableNormal"/>
+    <w:basedOn w:val="a1"/>
     <w:uiPriority w:val="48"/>
     <w:rsid w:val="005F2BDA"/>
     <w:tblPr>
       <w:tblStyleRowBandSize w:val="1"/>
       <w:tblStyleColBandSize w:val="1"/>
-      <w:tblInd w:w="0" w:type="dxa"/>
       <w:tblBorders>
         <w:top w:val="single" w:sz="4" w:space="0" w:color="A5A5A5" w:themeColor="accent3"/>
         <w:left w:val="single" w:sz="4" w:space="0" w:color="A5A5A5" w:themeColor="accent3"/>
         <w:bottom w:val="single" w:sz="4" w:space="0" w:color="A5A5A5" w:themeColor="accent3"/>
         <w:right w:val="single" w:sz="4" w:space="0" w:color="A5A5A5" w:themeColor="accent3"/>
       </w:tblBorders>
-      <w:tblCellMar>
-        <w:top w:w="0" w:type="dxa"/>
-        <w:left w:w="108" w:type="dxa"/>
-        <w:bottom w:w="0" w:type="dxa"/>
-        <w:right w:w="108" w:type="dxa"/>
-      </w:tblCellMar>
     </w:tblPr>
     <w:tblStylePr w:type="firstRow">
       <w:rPr>
@@ -15834,10 +15811,10 @@
       </w:tcPr>
     </w:tblStylePr>
   </w:style>
-  <w:style w:type="paragraph" w:styleId="Header">
+  <w:style w:type="paragraph" w:styleId="a7">
     <w:name w:val="header"/>
-    <w:basedOn w:val="Normal"/>
-    <w:link w:val="HeaderChar"/>
+    <w:basedOn w:val="a"/>
+    <w:link w:val="a8"/>
     <w:uiPriority w:val="99"/>
     <w:unhideWhenUsed/>
     <w:rsid w:val="009C4D47"/>
@@ -15853,10 +15830,10 @@
       <w:szCs w:val="20"/>
     </w:rPr>
   </w:style>
-  <w:style w:type="character" w:customStyle="1" w:styleId="HeaderChar">
-    <w:name w:val="Header Char"/>
-    <w:basedOn w:val="DefaultParagraphFont"/>
-    <w:link w:val="Header"/>
+  <w:style w:type="character" w:customStyle="1" w:styleId="a8">
+    <w:name w:val="頁首 字元"/>
+    <w:basedOn w:val="a0"/>
+    <w:link w:val="a7"/>
     <w:uiPriority w:val="99"/>
     <w:rsid w:val="009C4D47"/>
     <w:rPr>
@@ -15864,10 +15841,10 @@
       <w:szCs w:val="20"/>
     </w:rPr>
   </w:style>
-  <w:style w:type="paragraph" w:styleId="Footer">
+  <w:style w:type="paragraph" w:styleId="a9">
     <w:name w:val="footer"/>
-    <w:basedOn w:val="Normal"/>
-    <w:link w:val="FooterChar"/>
+    <w:basedOn w:val="a"/>
+    <w:link w:val="aa"/>
     <w:uiPriority w:val="99"/>
     <w:unhideWhenUsed/>
     <w:rsid w:val="009C4D47"/>
@@ -15883,10 +15860,10 @@
       <w:szCs w:val="20"/>
     </w:rPr>
   </w:style>
-  <w:style w:type="character" w:customStyle="1" w:styleId="FooterChar">
-    <w:name w:val="Footer Char"/>
-    <w:basedOn w:val="DefaultParagraphFont"/>
-    <w:link w:val="Footer"/>
+  <w:style w:type="character" w:customStyle="1" w:styleId="aa">
+    <w:name w:val="頁尾 字元"/>
+    <w:basedOn w:val="a0"/>
+    <w:link w:val="a9"/>
     <w:uiPriority w:val="99"/>
     <w:rsid w:val="009C4D47"/>
     <w:rPr>
@@ -16163,7 +16140,7 @@
 </file>
 
 <file path=customXml/itemProps1.xml><?xml version="1.0" encoding="utf-8"?>
-<ds:datastoreItem xmlns:ds="http://schemas.openxmlformats.org/officeDocument/2006/customXml" ds:itemID="{2C34290B-0CC2-F046-B5D9-072E195BE2F5}">
+<ds:datastoreItem xmlns:ds="http://schemas.openxmlformats.org/officeDocument/2006/customXml" ds:itemID="{D53B1167-BC56-427C-A655-1C9761FD39A3}">
   <ds:schemaRefs>
     <ds:schemaRef ds:uri="http://schemas.openxmlformats.org/officeDocument/2006/bibliography"/>
   </ds:schemaRefs>

</xml_diff>